<commit_message>
The answer for question number one is completely done and I started on observing some websites for question number two.
</commit_message>
<xml_diff>
--- a/Web Design and Development_Assignment_1.docx
+++ b/Web Design and Development_Assignment_1.docx
@@ -238,8 +238,6 @@
           <w:szCs w:val="28"/>
         </w:rPr>
       </w:pPr>
-      <w:bookmarkStart w:id="0" w:name="_GoBack"/>
-      <w:bookmarkEnd w:id="0"/>
     </w:p>
     <w:p>
       <w:pPr>
@@ -342,8 +340,47 @@
           <w:sz w:val="28"/>
           <w:szCs w:val="28"/>
         </w:rPr>
-        <w:t>Email: - se.abenezer.fekadu@gmail.com</w:t>
-      </w:r>
+        <w:t xml:space="preserve">Email: - </w:t>
+      </w:r>
+      <w:hyperlink r:id="rId6" w:history="1">
+        <w:r>
+          <w:rPr>
+            <w:rStyle w:val="Hyperlink"/>
+            <w:rFonts w:ascii="Times New Roman" w:hAnsi="Times New Roman" w:cs="Times New Roman"/>
+            <w:color w:val="auto"/>
+            <w:sz w:val="28"/>
+            <w:szCs w:val="28"/>
+          </w:rPr>
+          <w:t>se.abenezer.fekadu@gmail.com</w:t>
+        </w:r>
+      </w:hyperlink>
+    </w:p>
+    <w:p>
+      <w:pPr>
+        <w:rPr>
+          <w:rFonts w:ascii="Times New Roman" w:hAnsi="Times New Roman" w:cs="Times New Roman"/>
+          <w:sz w:val="28"/>
+          <w:szCs w:val="28"/>
+        </w:rPr>
+      </w:pPr>
+    </w:p>
+    <w:p>
+      <w:pPr>
+        <w:rPr>
+          <w:rFonts w:ascii="Times New Roman" w:hAnsi="Times New Roman" w:cs="Times New Roman"/>
+          <w:sz w:val="28"/>
+          <w:szCs w:val="28"/>
+        </w:rPr>
+      </w:pPr>
+    </w:p>
+    <w:p>
+      <w:pPr>
+        <w:rPr>
+          <w:rFonts w:ascii="Times New Roman" w:hAnsi="Times New Roman" w:cs="Times New Roman"/>
+          <w:sz w:val="28"/>
+          <w:szCs w:val="28"/>
+        </w:rPr>
+      </w:pPr>
     </w:p>
     <w:p>
       <w:pPr>
@@ -413,15 +450,14 @@
         <w:t>Alemu</w:t>
       </w:r>
       <w:proofErr w:type="spellEnd"/>
-    </w:p>
-    <w:p>
-      <w:pPr>
+      <w:r>
         <w:rPr>
           <w:rFonts w:ascii="Times New Roman" w:hAnsi="Times New Roman" w:cs="Times New Roman"/>
           <w:sz w:val="32"/>
           <w:szCs w:val="32"/>
         </w:rPr>
-      </w:pPr>
+        <w:tab/>
+      </w:r>
       <w:r>
         <w:rPr>
           <w:rFonts w:ascii="Times New Roman" w:hAnsi="Times New Roman" w:cs="Times New Roman"/>
@@ -460,31 +496,6 @@
           <w:sz w:val="32"/>
           <w:szCs w:val="32"/>
         </w:rPr>
-        <w:tab/>
-      </w:r>
-      <w:r>
-        <w:rPr>
-          <w:rFonts w:ascii="Times New Roman" w:hAnsi="Times New Roman" w:cs="Times New Roman"/>
-          <w:sz w:val="32"/>
-          <w:szCs w:val="32"/>
-        </w:rPr>
-        <w:tab/>
-      </w:r>
-    </w:p>
-    <w:p>
-      <w:r>
-        <w:tab/>
-      </w:r>
-      <w:r>
-        <w:tab/>
-      </w:r>
-      <w:r>
-        <w:tab/>
-      </w:r>
-      <w:r>
-        <w:tab/>
-      </w:r>
-      <w:r>
         <w:tab/>
       </w:r>
       <w:r>
@@ -799,7 +810,6 @@
           <w:sz w:val="32"/>
           <w:szCs w:val="32"/>
         </w:rPr>
-        <w:lastRenderedPageBreak/>
         <w:t xml:space="preserve"> </w:t>
       </w:r>
       <w:r>
@@ -1201,6 +1211,7 @@
     <w:p>
       <w:pPr>
         <w:spacing w:before="120" w:after="120" w:line="360" w:lineRule="auto"/>
+        <w:ind w:firstLine="720"/>
         <w:jc w:val="both"/>
         <w:rPr>
           <w:rFonts w:ascii="Times New Roman" w:hAnsi="Times New Roman" w:cs="Times New Roman"/>
@@ -1240,6 +1251,1268 @@
         </w:rPr>
         <w:t>ers at other university.</w:t>
       </w:r>
+      <w:r>
+        <w:rPr>
+          <w:rFonts w:ascii="Times New Roman" w:hAnsi="Times New Roman" w:cs="Times New Roman"/>
+          <w:sz w:val="24"/>
+          <w:szCs w:val="24"/>
+        </w:rPr>
+        <w:t xml:space="preserve"> </w:t>
+      </w:r>
+      <w:r>
+        <w:rPr>
+          <w:rFonts w:ascii="Times New Roman" w:hAnsi="Times New Roman" w:cs="Times New Roman"/>
+          <w:sz w:val="24"/>
+          <w:szCs w:val="24"/>
+        </w:rPr>
+        <w:t xml:space="preserve">This social interaction that could be enabled through networking was a memo written by J.C.R. </w:t>
+      </w:r>
+      <w:proofErr w:type="spellStart"/>
+      <w:r>
+        <w:rPr>
+          <w:rFonts w:ascii="Times New Roman" w:hAnsi="Times New Roman" w:cs="Times New Roman"/>
+          <w:sz w:val="24"/>
+          <w:szCs w:val="24"/>
+        </w:rPr>
+        <w:t>Licklider</w:t>
+      </w:r>
+      <w:proofErr w:type="spellEnd"/>
+      <w:r>
+        <w:rPr>
+          <w:rFonts w:ascii="Times New Roman" w:hAnsi="Times New Roman" w:cs="Times New Roman"/>
+          <w:sz w:val="24"/>
+          <w:szCs w:val="24"/>
+        </w:rPr>
+        <w:t xml:space="preserve"> of MIT in August 1962. He envisioned a globally interconnected set of computers through which everyone could quickly access data and programs from any site. At DARPA he convinced his successors, Ivan Sutherland, Bob Tylor, and MIT researcher Lawrence G. Roberts of the importance of this networking concept.</w:t>
+      </w:r>
+    </w:p>
+    <w:p>
+      <w:pPr>
+        <w:spacing w:before="120" w:after="120" w:line="360" w:lineRule="auto"/>
+        <w:jc w:val="both"/>
+        <w:rPr>
+          <w:rFonts w:ascii="Times New Roman" w:hAnsi="Times New Roman" w:cs="Times New Roman"/>
+          <w:sz w:val="24"/>
+          <w:szCs w:val="24"/>
+        </w:rPr>
+      </w:pPr>
+    </w:p>
+    <w:p>
+      <w:pPr>
+        <w:spacing w:before="120" w:after="120" w:line="360" w:lineRule="auto"/>
+        <w:ind w:firstLine="720"/>
+        <w:jc w:val="both"/>
+        <w:rPr>
+          <w:rFonts w:cs="Hind Light"/>
+          <w:color w:val="000000"/>
+          <w:sz w:val="19"/>
+          <w:szCs w:val="19"/>
+        </w:rPr>
+      </w:pPr>
+    </w:p>
+    <w:p>
+      <w:pPr>
+        <w:spacing w:before="120" w:after="120" w:line="360" w:lineRule="auto"/>
+        <w:ind w:firstLine="720"/>
+        <w:jc w:val="both"/>
+        <w:rPr>
+          <w:rFonts w:ascii="Times New Roman" w:hAnsi="Times New Roman" w:cs="Times New Roman"/>
+          <w:sz w:val="24"/>
+          <w:szCs w:val="24"/>
+        </w:rPr>
+      </w:pPr>
+      <w:r>
+        <w:rPr>
+          <w:rFonts w:ascii="Times New Roman" w:hAnsi="Times New Roman" w:cs="Times New Roman"/>
+          <w:color w:val="000000"/>
+          <w:sz w:val="24"/>
+          <w:szCs w:val="24"/>
+        </w:rPr>
+        <w:t xml:space="preserve">In July 1961 the first paper on packet switching theory and in 1964 the first book on the subject was published by Leonard </w:t>
+      </w:r>
+      <w:proofErr w:type="spellStart"/>
+      <w:r>
+        <w:rPr>
+          <w:rFonts w:ascii="Times New Roman" w:hAnsi="Times New Roman" w:cs="Times New Roman"/>
+          <w:color w:val="000000"/>
+          <w:sz w:val="24"/>
+          <w:szCs w:val="24"/>
+        </w:rPr>
+        <w:t>Kleinrock</w:t>
+      </w:r>
+      <w:proofErr w:type="spellEnd"/>
+      <w:r>
+        <w:rPr>
+          <w:rFonts w:ascii="Times New Roman" w:hAnsi="Times New Roman" w:cs="Times New Roman"/>
+          <w:color w:val="000000"/>
+          <w:sz w:val="24"/>
+          <w:szCs w:val="24"/>
+        </w:rPr>
+        <w:t xml:space="preserve"> at MIT. He convinced Roberts about communication using packets rather than circuits, this was the first step towards computer networking. Independently, Paul </w:t>
+      </w:r>
+      <w:proofErr w:type="spellStart"/>
+      <w:r>
+        <w:rPr>
+          <w:rFonts w:ascii="Times New Roman" w:hAnsi="Times New Roman" w:cs="Times New Roman"/>
+          <w:color w:val="000000"/>
+          <w:sz w:val="24"/>
+          <w:szCs w:val="24"/>
+        </w:rPr>
+        <w:t>Baran</w:t>
+      </w:r>
+      <w:proofErr w:type="spellEnd"/>
+      <w:r>
+        <w:rPr>
+          <w:rFonts w:ascii="Times New Roman" w:hAnsi="Times New Roman" w:cs="Times New Roman"/>
+          <w:color w:val="000000"/>
+          <w:sz w:val="24"/>
+          <w:szCs w:val="24"/>
+        </w:rPr>
+        <w:t xml:space="preserve"> proposed a distributed network based on data in message blocks in the early 1960s and Donald Davies convinced of packet switching in 1965 at the National Physical </w:t>
+      </w:r>
+      <w:r>
+        <w:rPr>
+          <w:rFonts w:ascii="Times New Roman" w:hAnsi="Times New Roman" w:cs="Times New Roman"/>
+          <w:sz w:val="24"/>
+          <w:szCs w:val="24"/>
+        </w:rPr>
+        <w:t>Laboratory (NPL) in UK, which became a testbed for research for two decades.</w:t>
+      </w:r>
+      <w:r>
+        <w:rPr>
+          <w:rFonts w:ascii="Times New Roman" w:hAnsi="Times New Roman" w:cs="Times New Roman"/>
+          <w:sz w:val="24"/>
+          <w:szCs w:val="24"/>
+        </w:rPr>
+        <w:t xml:space="preserve"> </w:t>
+      </w:r>
+      <w:r>
+        <w:rPr>
+          <w:rFonts w:ascii="Times New Roman" w:hAnsi="Times New Roman" w:cs="Times New Roman"/>
+          <w:sz w:val="24"/>
+          <w:szCs w:val="24"/>
+        </w:rPr>
+        <w:t>The </w:t>
+      </w:r>
+      <w:hyperlink r:id="rId7" w:tooltip="United States Department of Defense" w:history="1">
+        <w:r>
+          <w:rPr>
+            <w:rStyle w:val="Hyperlink"/>
+            <w:rFonts w:ascii="Times New Roman" w:hAnsi="Times New Roman" w:cs="Times New Roman"/>
+            <w:color w:val="auto"/>
+            <w:sz w:val="24"/>
+            <w:szCs w:val="24"/>
+            <w:u w:val="none"/>
+          </w:rPr>
+          <w:t>U.S. Department of Defense</w:t>
+        </w:r>
+      </w:hyperlink>
+      <w:r>
+        <w:rPr>
+          <w:rFonts w:ascii="Times New Roman" w:hAnsi="Times New Roman" w:cs="Times New Roman"/>
+          <w:sz w:val="24"/>
+          <w:szCs w:val="24"/>
+        </w:rPr>
+        <w:t> awarded contracts in 1969 for the development of the </w:t>
+      </w:r>
+      <w:hyperlink r:id="rId8" w:tooltip="ARPANET" w:history="1">
+        <w:r>
+          <w:rPr>
+            <w:rStyle w:val="Hyperlink"/>
+            <w:rFonts w:ascii="Times New Roman" w:hAnsi="Times New Roman" w:cs="Times New Roman"/>
+            <w:color w:val="auto"/>
+            <w:sz w:val="24"/>
+            <w:szCs w:val="24"/>
+            <w:u w:val="none"/>
+          </w:rPr>
+          <w:t>ARPANET</w:t>
+        </w:r>
+      </w:hyperlink>
+      <w:r>
+        <w:rPr>
+          <w:rFonts w:ascii="Times New Roman" w:hAnsi="Times New Roman" w:cs="Times New Roman"/>
+          <w:sz w:val="24"/>
+          <w:szCs w:val="24"/>
+        </w:rPr>
+        <w:t> project, directed by </w:t>
+      </w:r>
+      <w:hyperlink r:id="rId9" w:tooltip="Robert Taylor (computer scientist)" w:history="1">
+        <w:r>
+          <w:rPr>
+            <w:rStyle w:val="Hyperlink"/>
+            <w:rFonts w:ascii="Times New Roman" w:hAnsi="Times New Roman" w:cs="Times New Roman"/>
+            <w:color w:val="auto"/>
+            <w:sz w:val="24"/>
+            <w:szCs w:val="24"/>
+            <w:u w:val="none"/>
+          </w:rPr>
+          <w:t>Robert Taylor</w:t>
+        </w:r>
+      </w:hyperlink>
+      <w:r>
+        <w:rPr>
+          <w:rFonts w:ascii="Times New Roman" w:hAnsi="Times New Roman" w:cs="Times New Roman"/>
+          <w:sz w:val="24"/>
+          <w:szCs w:val="24"/>
+        </w:rPr>
+        <w:t> and managed by </w:t>
+      </w:r>
+      <w:hyperlink r:id="rId10" w:tooltip="Lawrence Roberts (scientist)" w:history="1">
+        <w:r>
+          <w:rPr>
+            <w:rStyle w:val="Hyperlink"/>
+            <w:rFonts w:ascii="Times New Roman" w:hAnsi="Times New Roman" w:cs="Times New Roman"/>
+            <w:color w:val="auto"/>
+            <w:sz w:val="24"/>
+            <w:szCs w:val="24"/>
+            <w:u w:val="none"/>
+          </w:rPr>
+          <w:t>Lawrence Roberts</w:t>
+        </w:r>
+      </w:hyperlink>
+      <w:r>
+        <w:rPr>
+          <w:rFonts w:ascii="Times New Roman" w:hAnsi="Times New Roman" w:cs="Times New Roman"/>
+          <w:sz w:val="24"/>
+          <w:szCs w:val="24"/>
+        </w:rPr>
+        <w:t xml:space="preserve">. ARPANET adopted the packet switching technology proposed by Davies and </w:t>
+      </w:r>
+      <w:proofErr w:type="spellStart"/>
+      <w:r>
+        <w:rPr>
+          <w:rFonts w:ascii="Times New Roman" w:hAnsi="Times New Roman" w:cs="Times New Roman"/>
+          <w:sz w:val="24"/>
+          <w:szCs w:val="24"/>
+        </w:rPr>
+        <w:t>Baran</w:t>
+      </w:r>
+      <w:proofErr w:type="spellEnd"/>
+      <w:r>
+        <w:rPr>
+          <w:rFonts w:ascii="Times New Roman" w:hAnsi="Times New Roman" w:cs="Times New Roman"/>
+          <w:sz w:val="24"/>
+          <w:szCs w:val="24"/>
+        </w:rPr>
+        <w:t>. Early packet switching networks such as the </w:t>
+      </w:r>
+      <w:hyperlink r:id="rId11" w:tooltip="NPL network" w:history="1">
+        <w:r>
+          <w:rPr>
+            <w:rStyle w:val="Hyperlink"/>
+            <w:rFonts w:ascii="Times New Roman" w:hAnsi="Times New Roman" w:cs="Times New Roman"/>
+            <w:color w:val="auto"/>
+            <w:sz w:val="24"/>
+            <w:szCs w:val="24"/>
+            <w:u w:val="none"/>
+          </w:rPr>
+          <w:t>NPL network</w:t>
+        </w:r>
+      </w:hyperlink>
+      <w:r>
+        <w:rPr>
+          <w:rFonts w:ascii="Times New Roman" w:hAnsi="Times New Roman" w:cs="Times New Roman"/>
+          <w:sz w:val="24"/>
+          <w:szCs w:val="24"/>
+        </w:rPr>
+        <w:t>, ARPANET, </w:t>
+      </w:r>
+      <w:hyperlink r:id="rId12" w:tooltip="Merit Network" w:history="1">
+        <w:r>
+          <w:rPr>
+            <w:rStyle w:val="Hyperlink"/>
+            <w:rFonts w:ascii="Times New Roman" w:hAnsi="Times New Roman" w:cs="Times New Roman"/>
+            <w:color w:val="auto"/>
+            <w:sz w:val="24"/>
+            <w:szCs w:val="24"/>
+            <w:u w:val="none"/>
+          </w:rPr>
+          <w:t>Merit Network</w:t>
+        </w:r>
+      </w:hyperlink>
+      <w:r>
+        <w:rPr>
+          <w:rFonts w:ascii="Times New Roman" w:hAnsi="Times New Roman" w:cs="Times New Roman"/>
+          <w:sz w:val="24"/>
+          <w:szCs w:val="24"/>
+        </w:rPr>
+        <w:t>, and </w:t>
+      </w:r>
+      <w:hyperlink r:id="rId13" w:tooltip="CYCLADES" w:history="1">
+        <w:r>
+          <w:rPr>
+            <w:rStyle w:val="Hyperlink"/>
+            <w:rFonts w:ascii="Times New Roman" w:hAnsi="Times New Roman" w:cs="Times New Roman"/>
+            <w:color w:val="auto"/>
+            <w:sz w:val="24"/>
+            <w:szCs w:val="24"/>
+            <w:u w:val="none"/>
+          </w:rPr>
+          <w:t>CYCLADES</w:t>
+        </w:r>
+      </w:hyperlink>
+      <w:r>
+        <w:rPr>
+          <w:rFonts w:ascii="Times New Roman" w:hAnsi="Times New Roman" w:cs="Times New Roman"/>
+          <w:sz w:val="24"/>
+          <w:szCs w:val="24"/>
+        </w:rPr>
+        <w:t> in the early 1970s researched and provided </w:t>
+      </w:r>
+      <w:hyperlink r:id="rId14" w:tooltip="Computer network" w:history="1">
+        <w:r>
+          <w:rPr>
+            <w:rStyle w:val="Hyperlink"/>
+            <w:rFonts w:ascii="Times New Roman" w:hAnsi="Times New Roman" w:cs="Times New Roman"/>
+            <w:color w:val="auto"/>
+            <w:sz w:val="24"/>
+            <w:szCs w:val="24"/>
+            <w:u w:val="none"/>
+          </w:rPr>
+          <w:t>data networking</w:t>
+        </w:r>
+      </w:hyperlink>
+      <w:r>
+        <w:rPr>
+          <w:rFonts w:ascii="Times New Roman" w:hAnsi="Times New Roman" w:cs="Times New Roman"/>
+          <w:sz w:val="24"/>
+          <w:szCs w:val="24"/>
+        </w:rPr>
+        <w:t>. The ARPANET project and </w:t>
+      </w:r>
+      <w:hyperlink r:id="rId15" w:tooltip="International Networking Working Group" w:history="1">
+        <w:r>
+          <w:rPr>
+            <w:rStyle w:val="Hyperlink"/>
+            <w:rFonts w:ascii="Times New Roman" w:hAnsi="Times New Roman" w:cs="Times New Roman"/>
+            <w:color w:val="auto"/>
+            <w:sz w:val="24"/>
+            <w:szCs w:val="24"/>
+            <w:u w:val="none"/>
+          </w:rPr>
+          <w:t>international working groups</w:t>
+        </w:r>
+      </w:hyperlink>
+      <w:r>
+        <w:rPr>
+          <w:rFonts w:ascii="Times New Roman" w:hAnsi="Times New Roman" w:cs="Times New Roman"/>
+          <w:sz w:val="24"/>
+          <w:szCs w:val="24"/>
+        </w:rPr>
+        <w:t> led to the development of </w:t>
+      </w:r>
+      <w:hyperlink r:id="rId16" w:tooltip="Communication protocol" w:history="1">
+        <w:r>
+          <w:rPr>
+            <w:rStyle w:val="Hyperlink"/>
+            <w:rFonts w:ascii="Times New Roman" w:hAnsi="Times New Roman" w:cs="Times New Roman"/>
+            <w:color w:val="auto"/>
+            <w:sz w:val="24"/>
+            <w:szCs w:val="24"/>
+            <w:u w:val="none"/>
+          </w:rPr>
+          <w:t>protocols</w:t>
+        </w:r>
+      </w:hyperlink>
+      <w:r>
+        <w:rPr>
+          <w:rFonts w:ascii="Times New Roman" w:hAnsi="Times New Roman" w:cs="Times New Roman"/>
+          <w:sz w:val="24"/>
+          <w:szCs w:val="24"/>
+        </w:rPr>
+        <w:t> for </w:t>
+      </w:r>
+      <w:hyperlink r:id="rId17" w:tooltip="Internetworking" w:history="1">
+        <w:r>
+          <w:rPr>
+            <w:rStyle w:val="Hyperlink"/>
+            <w:rFonts w:ascii="Times New Roman" w:hAnsi="Times New Roman" w:cs="Times New Roman"/>
+            <w:color w:val="auto"/>
+            <w:sz w:val="24"/>
+            <w:szCs w:val="24"/>
+            <w:u w:val="none"/>
+          </w:rPr>
+          <w:t>internetworking</w:t>
+        </w:r>
+      </w:hyperlink>
+      <w:r>
+        <w:rPr>
+          <w:rFonts w:ascii="Times New Roman" w:hAnsi="Times New Roman" w:cs="Times New Roman"/>
+          <w:sz w:val="24"/>
+          <w:szCs w:val="24"/>
+        </w:rPr>
+        <w:t>, in which multiple separate networks could be joined into a network of networks, which produced various standards. </w:t>
+      </w:r>
+      <w:proofErr w:type="spellStart"/>
+      <w:r>
+        <w:rPr>
+          <w:rFonts w:ascii="Times New Roman" w:hAnsi="Times New Roman" w:cs="Times New Roman"/>
+          <w:sz w:val="24"/>
+          <w:szCs w:val="24"/>
+        </w:rPr>
+        <w:fldChar w:fldCharType="begin"/>
+      </w:r>
+      <w:r>
+        <w:rPr>
+          <w:rFonts w:ascii="Times New Roman" w:hAnsi="Times New Roman" w:cs="Times New Roman"/>
+          <w:sz w:val="24"/>
+          <w:szCs w:val="24"/>
+        </w:rPr>
+        <w:instrText xml:space="preserve"> HYPERLINK "https://en.wikipedia.org/wiki/Vint_Cerf" \o "Vint Cerf" </w:instrText>
+      </w:r>
+      <w:r>
+        <w:rPr>
+          <w:rFonts w:ascii="Times New Roman" w:hAnsi="Times New Roman" w:cs="Times New Roman"/>
+          <w:sz w:val="24"/>
+          <w:szCs w:val="24"/>
+        </w:rPr>
+        <w:fldChar w:fldCharType="separate"/>
+      </w:r>
+      <w:r>
+        <w:rPr>
+          <w:rStyle w:val="Hyperlink"/>
+          <w:rFonts w:ascii="Times New Roman" w:hAnsi="Times New Roman" w:cs="Times New Roman"/>
+          <w:color w:val="auto"/>
+          <w:sz w:val="24"/>
+          <w:szCs w:val="24"/>
+          <w:u w:val="none"/>
+        </w:rPr>
+        <w:t>Vint</w:t>
+      </w:r>
+      <w:proofErr w:type="spellEnd"/>
+      <w:r>
+        <w:rPr>
+          <w:rStyle w:val="Hyperlink"/>
+          <w:rFonts w:ascii="Times New Roman" w:hAnsi="Times New Roman" w:cs="Times New Roman"/>
+          <w:color w:val="auto"/>
+          <w:sz w:val="24"/>
+          <w:szCs w:val="24"/>
+          <w:u w:val="none"/>
+        </w:rPr>
+        <w:t xml:space="preserve"> Cerf</w:t>
+      </w:r>
+      <w:r>
+        <w:rPr>
+          <w:rFonts w:ascii="Times New Roman" w:hAnsi="Times New Roman" w:cs="Times New Roman"/>
+          <w:sz w:val="24"/>
+          <w:szCs w:val="24"/>
+        </w:rPr>
+        <w:fldChar w:fldCharType="end"/>
+      </w:r>
+      <w:r>
+        <w:rPr>
+          <w:rFonts w:ascii="Times New Roman" w:hAnsi="Times New Roman" w:cs="Times New Roman"/>
+          <w:sz w:val="24"/>
+          <w:szCs w:val="24"/>
+        </w:rPr>
+        <w:t>, at </w:t>
+      </w:r>
+      <w:hyperlink r:id="rId18" w:tooltip="Stanford University" w:history="1">
+        <w:r>
+          <w:rPr>
+            <w:rStyle w:val="Hyperlink"/>
+            <w:rFonts w:ascii="Times New Roman" w:hAnsi="Times New Roman" w:cs="Times New Roman"/>
+            <w:color w:val="auto"/>
+            <w:sz w:val="24"/>
+            <w:szCs w:val="24"/>
+            <w:u w:val="none"/>
+          </w:rPr>
+          <w:t>Stanford University</w:t>
+        </w:r>
+      </w:hyperlink>
+      <w:r>
+        <w:rPr>
+          <w:rFonts w:ascii="Times New Roman" w:hAnsi="Times New Roman" w:cs="Times New Roman"/>
+          <w:sz w:val="24"/>
+          <w:szCs w:val="24"/>
+        </w:rPr>
+        <w:t>, and </w:t>
+      </w:r>
+      <w:hyperlink r:id="rId19" w:tooltip="Bob Kahn" w:history="1">
+        <w:r>
+          <w:rPr>
+            <w:rStyle w:val="Hyperlink"/>
+            <w:rFonts w:ascii="Times New Roman" w:hAnsi="Times New Roman" w:cs="Times New Roman"/>
+            <w:color w:val="auto"/>
+            <w:sz w:val="24"/>
+            <w:szCs w:val="24"/>
+            <w:u w:val="none"/>
+          </w:rPr>
+          <w:t>Bob Kahn</w:t>
+        </w:r>
+      </w:hyperlink>
+      <w:r>
+        <w:rPr>
+          <w:rFonts w:ascii="Times New Roman" w:hAnsi="Times New Roman" w:cs="Times New Roman"/>
+          <w:sz w:val="24"/>
+          <w:szCs w:val="24"/>
+        </w:rPr>
+        <w:t>, at ARPA, published research in 1973 that evolved into the </w:t>
+      </w:r>
+      <w:hyperlink r:id="rId20" w:tooltip="Transmission Control Protocol" w:history="1">
+        <w:r>
+          <w:rPr>
+            <w:rStyle w:val="Hyperlink"/>
+            <w:rFonts w:ascii="Times New Roman" w:hAnsi="Times New Roman" w:cs="Times New Roman"/>
+            <w:color w:val="auto"/>
+            <w:sz w:val="24"/>
+            <w:szCs w:val="24"/>
+            <w:u w:val="none"/>
+          </w:rPr>
+          <w:t>Transmission Control Protocol</w:t>
+        </w:r>
+      </w:hyperlink>
+      <w:r>
+        <w:rPr>
+          <w:rFonts w:ascii="Times New Roman" w:hAnsi="Times New Roman" w:cs="Times New Roman"/>
+          <w:sz w:val="24"/>
+          <w:szCs w:val="24"/>
+        </w:rPr>
+        <w:t> (TCP) and </w:t>
+      </w:r>
+      <w:hyperlink r:id="rId21" w:tooltip="Internet Protocol" w:history="1">
+        <w:r>
+          <w:rPr>
+            <w:rStyle w:val="Hyperlink"/>
+            <w:rFonts w:ascii="Times New Roman" w:hAnsi="Times New Roman" w:cs="Times New Roman"/>
+            <w:color w:val="auto"/>
+            <w:sz w:val="24"/>
+            <w:szCs w:val="24"/>
+            <w:u w:val="none"/>
+          </w:rPr>
+          <w:t>Internet Protocol</w:t>
+        </w:r>
+      </w:hyperlink>
+      <w:r>
+        <w:rPr>
+          <w:rFonts w:ascii="Times New Roman" w:hAnsi="Times New Roman" w:cs="Times New Roman"/>
+          <w:sz w:val="24"/>
+          <w:szCs w:val="24"/>
+        </w:rPr>
+        <w:t> (IP), This was the beginning of long term experimentation and development to evolve and mature the Internet concepts and technology. Beginning with the first three networks (ARPANET, Packet Radio, and Packet Satellite) and their initial research communities, the experimental environment has grown to incorporate essentially every form of network and a very broad-based research and development community.</w:t>
+      </w:r>
+    </w:p>
+    <w:p>
+      <w:pPr>
+        <w:spacing w:before="120" w:after="120" w:line="360" w:lineRule="auto"/>
+        <w:ind w:firstLine="720"/>
+        <w:jc w:val="both"/>
+        <w:rPr>
+          <w:rFonts w:ascii="Times New Roman" w:hAnsi="Times New Roman" w:cs="Times New Roman"/>
+          <w:sz w:val="24"/>
+          <w:szCs w:val="24"/>
+        </w:rPr>
+      </w:pPr>
+      <w:r>
+        <w:rPr>
+          <w:rFonts w:ascii="Times New Roman" w:hAnsi="Times New Roman" w:cs="Times New Roman"/>
+          <w:color w:val="000000"/>
+          <w:sz w:val="24"/>
+          <w:szCs w:val="24"/>
+        </w:rPr>
+        <w:t>Widespread development of LANS, PCs and workstations in the 1980s allowed the nascent Internet to flourish. Ethernet technology, developed by Bob Metcalfe at Xerox PARC in 1973, is now probably the dominant network technology in the Internet and PCs and workstations the dominant computers. This change from having a few networks with a modest number of time-shared hosts (the original ARPANET model) to having many networks has resulted in a number of new concepts and changes to the underlying technology</w:t>
+      </w:r>
+      <w:r>
+        <w:rPr>
+          <w:rFonts w:ascii="Times New Roman" w:hAnsi="Times New Roman" w:cs="Times New Roman"/>
+          <w:color w:val="000000"/>
+          <w:sz w:val="24"/>
+          <w:szCs w:val="24"/>
+        </w:rPr>
+        <w:t xml:space="preserve">. A major shift occurred as a result of the increase in scale of the Internet and its associated management issues. To make it easy for people to use the network, hosts were assigned names, so that it was not necessary to remember the numeric </w:t>
+      </w:r>
+      <w:r>
+        <w:rPr>
+          <w:rFonts w:ascii="Times New Roman" w:hAnsi="Times New Roman" w:cs="Times New Roman"/>
+          <w:color w:val="000000"/>
+          <w:sz w:val="24"/>
+          <w:szCs w:val="24"/>
+        </w:rPr>
+        <w:t xml:space="preserve">addresses, because </w:t>
+      </w:r>
+      <w:r>
+        <w:rPr>
+          <w:rFonts w:ascii="Times New Roman" w:hAnsi="Times New Roman" w:cs="Times New Roman"/>
+          <w:color w:val="000000"/>
+          <w:sz w:val="24"/>
+          <w:szCs w:val="24"/>
+        </w:rPr>
+        <w:t xml:space="preserve">the Domain Name System (DNS) was invented by Paul Mockapetris of USC/ISI. The DNS permitted a scalable distributed mechanism for resolving </w:t>
+      </w:r>
+      <w:r>
+        <w:rPr>
+          <w:rFonts w:ascii="Times New Roman" w:hAnsi="Times New Roman" w:cs="Times New Roman"/>
+          <w:sz w:val="24"/>
+          <w:szCs w:val="24"/>
+        </w:rPr>
+        <w:lastRenderedPageBreak/>
+        <w:t xml:space="preserve">hierarchical host names (e.g. www.acm.org) into an Internet address. This emergence of </w:t>
+      </w:r>
+      <w:hyperlink r:id="rId22" w:tooltip="Domain Name System" w:history="1">
+        <w:r>
+          <w:rPr>
+            <w:rStyle w:val="Hyperlink"/>
+            <w:rFonts w:ascii="Times New Roman" w:hAnsi="Times New Roman" w:cs="Times New Roman"/>
+            <w:color w:val="auto"/>
+            <w:sz w:val="24"/>
+            <w:szCs w:val="24"/>
+            <w:u w:val="none"/>
+          </w:rPr>
+          <w:t>Domain Name System</w:t>
+        </w:r>
+      </w:hyperlink>
+      <w:r>
+        <w:rPr>
+          <w:rFonts w:ascii="Times New Roman" w:hAnsi="Times New Roman" w:cs="Times New Roman"/>
+          <w:sz w:val="24"/>
+          <w:szCs w:val="24"/>
+        </w:rPr>
+        <w:t>, and the </w:t>
+      </w:r>
+      <w:hyperlink r:id="rId23" w:anchor="Adoption" w:tooltip="Internet protocol suite" w:history="1">
+        <w:r>
+          <w:rPr>
+            <w:rStyle w:val="Hyperlink"/>
+            <w:rFonts w:ascii="Times New Roman" w:hAnsi="Times New Roman" w:cs="Times New Roman"/>
+            <w:color w:val="auto"/>
+            <w:sz w:val="24"/>
+            <w:szCs w:val="24"/>
+            <w:u w:val="none"/>
+          </w:rPr>
+          <w:t>adoption of TCP/IP</w:t>
+        </w:r>
+      </w:hyperlink>
+      <w:r>
+        <w:rPr>
+          <w:rFonts w:ascii="Times New Roman" w:hAnsi="Times New Roman" w:cs="Times New Roman"/>
+          <w:sz w:val="24"/>
+          <w:szCs w:val="24"/>
+        </w:rPr>
+        <w:t> internationally marked the beginnings of the </w:t>
+      </w:r>
+      <w:hyperlink r:id="rId24" w:tooltip="Internet" w:history="1">
+        <w:r>
+          <w:rPr>
+            <w:rStyle w:val="Hyperlink"/>
+            <w:rFonts w:ascii="Times New Roman" w:hAnsi="Times New Roman" w:cs="Times New Roman"/>
+            <w:color w:val="auto"/>
+            <w:sz w:val="24"/>
+            <w:szCs w:val="24"/>
+            <w:u w:val="none"/>
+          </w:rPr>
+          <w:t>Internet</w:t>
+        </w:r>
+      </w:hyperlink>
+      <w:r>
+        <w:rPr>
+          <w:rFonts w:ascii="Times New Roman" w:hAnsi="Times New Roman" w:cs="Times New Roman"/>
+          <w:sz w:val="24"/>
+          <w:szCs w:val="24"/>
+        </w:rPr>
+        <w:t xml:space="preserve">. </w:t>
+      </w:r>
+    </w:p>
+    <w:p>
+      <w:pPr>
+        <w:spacing w:before="120" w:after="120" w:line="360" w:lineRule="auto"/>
+        <w:ind w:firstLine="720"/>
+        <w:jc w:val="both"/>
+        <w:rPr>
+          <w:rFonts w:ascii="Times New Roman" w:hAnsi="Times New Roman" w:cs="Times New Roman"/>
+          <w:color w:val="000000"/>
+          <w:sz w:val="24"/>
+          <w:szCs w:val="24"/>
+        </w:rPr>
+      </w:pPr>
+      <w:r>
+        <w:rPr>
+          <w:rFonts w:ascii="Times New Roman" w:hAnsi="Times New Roman" w:cs="Times New Roman"/>
+          <w:sz w:val="24"/>
+          <w:szCs w:val="24"/>
+        </w:rPr>
+        <w:t xml:space="preserve">In 1985, Dennis Jennings came from Ireland to spend a year at NSF leading the NSFNET program. When Steve Wolff took over the NSFNET program in 1986, he recognized the need for a wide area networking infrastructure to support the general academic and research community, along with the need to </w:t>
+      </w:r>
+      <w:r>
+        <w:rPr>
+          <w:rFonts w:ascii="Times New Roman" w:hAnsi="Times New Roman" w:cs="Times New Roman"/>
+          <w:color w:val="000000"/>
+          <w:sz w:val="24"/>
+          <w:szCs w:val="24"/>
+        </w:rPr>
+        <w:t>develop a strategy for establishing such infrastructure on a basis ultimately independent of direct federal funding</w:t>
+      </w:r>
+      <w:r>
+        <w:rPr>
+          <w:rFonts w:ascii="Times New Roman" w:hAnsi="Times New Roman" w:cs="Times New Roman"/>
+          <w:color w:val="000000"/>
+          <w:sz w:val="24"/>
+          <w:szCs w:val="24"/>
+        </w:rPr>
+        <w:t xml:space="preserve">. In the very late 1980s commercial Internet service providers (ISPs) began to emerge, and the ARPANET was decommissioned in 1990. </w:t>
+      </w:r>
+      <w:r>
+        <w:rPr>
+          <w:rFonts w:ascii="Times New Roman" w:hAnsi="Times New Roman" w:cs="Times New Roman"/>
+          <w:color w:val="000000"/>
+          <w:sz w:val="24"/>
+          <w:szCs w:val="24"/>
+        </w:rPr>
+        <w:t>Limited private connections to parts of the Internet by officially commercial entities emerged in several American cities by late 1989 and 1990</w:t>
+      </w:r>
+      <w:r>
+        <w:rPr>
+          <w:rFonts w:ascii="Times New Roman" w:hAnsi="Times New Roman" w:cs="Times New Roman"/>
+          <w:color w:val="000000"/>
+          <w:sz w:val="24"/>
+          <w:szCs w:val="24"/>
+        </w:rPr>
+        <w:t>. At this time of year British computer scientists Tim Berners-Lee in Switzerland research at CERN resulted in the World Wide Web (WWW), linking hypertext documents into an information system, accessible from any node of network.</w:t>
+      </w:r>
+    </w:p>
+    <w:p>
+      <w:pPr>
+        <w:spacing w:before="120" w:after="120" w:line="360" w:lineRule="auto"/>
+        <w:ind w:firstLine="720"/>
+        <w:jc w:val="both"/>
+        <w:rPr>
+          <w:rFonts w:ascii="Times New Roman" w:hAnsi="Times New Roman" w:cs="Times New Roman"/>
+          <w:sz w:val="24"/>
+          <w:szCs w:val="24"/>
+        </w:rPr>
+      </w:pPr>
+      <w:r>
+        <w:rPr>
+          <w:rFonts w:ascii="Times New Roman" w:hAnsi="Times New Roman" w:cs="Times New Roman"/>
+          <w:color w:val="000000"/>
+          <w:sz w:val="24"/>
+          <w:szCs w:val="24"/>
+        </w:rPr>
+        <w:t>The recent development and widespread deployment of the World Wide Web has brought with it a new community, as many of the people working on the WWW have not thought of themselves as pr</w:t>
+      </w:r>
+      <w:r>
+        <w:rPr>
+          <w:rFonts w:ascii="Times New Roman" w:hAnsi="Times New Roman" w:cs="Times New Roman"/>
+          <w:color w:val="000000"/>
+          <w:sz w:val="24"/>
+          <w:szCs w:val="24"/>
+        </w:rPr>
+        <w:t xml:space="preserve">imarily network researchers and </w:t>
+      </w:r>
+      <w:r>
+        <w:rPr>
+          <w:rFonts w:ascii="Times New Roman" w:hAnsi="Times New Roman" w:cs="Times New Roman"/>
+          <w:color w:val="000000"/>
+          <w:sz w:val="24"/>
+          <w:szCs w:val="24"/>
+        </w:rPr>
+        <w:t>developers</w:t>
+      </w:r>
+      <w:r>
+        <w:rPr>
+          <w:rFonts w:ascii="Times New Roman" w:hAnsi="Times New Roman" w:cs="Times New Roman"/>
+          <w:color w:val="000000"/>
+          <w:sz w:val="24"/>
+          <w:szCs w:val="24"/>
+        </w:rPr>
+        <w:t>.</w:t>
+      </w:r>
+      <w:r>
+        <w:rPr>
+          <w:rFonts w:ascii="Times New Roman" w:hAnsi="Times New Roman" w:cs="Times New Roman"/>
+          <w:color w:val="000000"/>
+          <w:sz w:val="24"/>
+          <w:szCs w:val="24"/>
+        </w:rPr>
+        <w:t xml:space="preserve"> </w:t>
+      </w:r>
+      <w:r>
+        <w:rPr>
+          <w:rFonts w:ascii="Times New Roman" w:hAnsi="Times New Roman" w:cs="Times New Roman"/>
+          <w:sz w:val="24"/>
+          <w:szCs w:val="24"/>
+        </w:rPr>
+        <w:t>Today, the Internet continues to grow, driven by ever greater amounts of online information, commerce, entertainment, and </w:t>
+      </w:r>
+      <w:hyperlink r:id="rId25" w:tooltip="Social networking" w:history="1">
+        <w:r>
+          <w:rPr>
+            <w:rStyle w:val="Hyperlink"/>
+            <w:rFonts w:ascii="Times New Roman" w:hAnsi="Times New Roman" w:cs="Times New Roman"/>
+            <w:color w:val="auto"/>
+            <w:sz w:val="24"/>
+            <w:szCs w:val="24"/>
+            <w:u w:val="none"/>
+          </w:rPr>
+          <w:t>social networking</w:t>
+        </w:r>
+      </w:hyperlink>
+      <w:r>
+        <w:rPr>
+          <w:rFonts w:ascii="Times New Roman" w:hAnsi="Times New Roman" w:cs="Times New Roman"/>
+          <w:sz w:val="24"/>
+          <w:szCs w:val="24"/>
+        </w:rPr>
+        <w:t>. However, the future of the glo</w:t>
+      </w:r>
+      <w:bookmarkStart w:id="0" w:name="_GoBack"/>
+      <w:bookmarkEnd w:id="0"/>
+      <w:r>
+        <w:rPr>
+          <w:rFonts w:ascii="Times New Roman" w:hAnsi="Times New Roman" w:cs="Times New Roman"/>
+          <w:sz w:val="24"/>
+          <w:szCs w:val="24"/>
+        </w:rPr>
+        <w:t>bal network may be shaped by regional differences. So it can be said that the Internet's takeover of the global communication landscape was rapid breakthrough in historical terms.</w:t>
+      </w:r>
+    </w:p>
+    <w:p>
+      <w:pPr>
+        <w:spacing w:before="120" w:after="120" w:line="360" w:lineRule="auto"/>
+        <w:ind w:firstLine="720"/>
+        <w:jc w:val="both"/>
+        <w:rPr>
+          <w:rFonts w:ascii="Times New Roman" w:hAnsi="Times New Roman" w:cs="Times New Roman"/>
+          <w:sz w:val="24"/>
+          <w:szCs w:val="24"/>
+        </w:rPr>
+      </w:pPr>
+      <w:r>
+        <w:rPr>
+          <w:rFonts w:ascii="Times New Roman" w:hAnsi="Times New Roman" w:cs="Times New Roman"/>
+          <w:sz w:val="24"/>
+          <w:szCs w:val="24"/>
+        </w:rPr>
+        <w:t xml:space="preserve">Milestone and events related to growth of the growth and evolution of the Internet. </w:t>
+      </w:r>
+    </w:p>
+    <w:p>
+      <w:pPr>
+        <w:spacing w:before="120" w:after="120" w:line="360" w:lineRule="auto"/>
+        <w:jc w:val="both"/>
+        <w:rPr>
+          <w:rFonts w:ascii="Times New Roman" w:eastAsia="Times New Roman" w:hAnsi="Times New Roman" w:cs="Times New Roman"/>
+          <w:bCs/>
+          <w:sz w:val="24"/>
+          <w:szCs w:val="24"/>
+        </w:rPr>
+      </w:pPr>
+      <w:r>
+        <w:rPr>
+          <w:rFonts w:ascii="Times New Roman" w:eastAsia="Times New Roman" w:hAnsi="Times New Roman" w:cs="Times New Roman"/>
+          <w:bCs/>
+          <w:sz w:val="24"/>
+          <w:szCs w:val="24"/>
+        </w:rPr>
+        <w:t>1969: Arpanet</w:t>
+      </w:r>
+    </w:p>
+    <w:p>
+      <w:pPr>
+        <w:spacing w:before="120" w:after="120" w:line="360" w:lineRule="auto"/>
+        <w:jc w:val="both"/>
+        <w:rPr>
+          <w:rFonts w:ascii="Times New Roman" w:hAnsi="Times New Roman" w:cs="Times New Roman"/>
+          <w:sz w:val="24"/>
+          <w:szCs w:val="24"/>
+        </w:rPr>
+      </w:pPr>
+      <w:r>
+        <w:rPr>
+          <w:rFonts w:ascii="Times New Roman" w:hAnsi="Times New Roman" w:cs="Times New Roman"/>
+          <w:sz w:val="24"/>
+          <w:szCs w:val="24"/>
+        </w:rPr>
+        <w:t xml:space="preserve">1969: </w:t>
+      </w:r>
+      <w:r>
+        <w:rPr>
+          <w:rFonts w:ascii="Times New Roman" w:hAnsi="Times New Roman" w:cs="Times New Roman"/>
+          <w:sz w:val="24"/>
+          <w:szCs w:val="24"/>
+        </w:rPr>
+        <w:t>U</w:t>
+      </w:r>
+      <w:r>
+        <w:rPr>
+          <w:rFonts w:ascii="Times New Roman" w:hAnsi="Times New Roman" w:cs="Times New Roman"/>
+          <w:sz w:val="24"/>
+          <w:szCs w:val="24"/>
+        </w:rPr>
+        <w:t>NIX</w:t>
+      </w:r>
+    </w:p>
+    <w:p>
+      <w:pPr>
+        <w:spacing w:before="120" w:after="120" w:line="360" w:lineRule="auto"/>
+        <w:jc w:val="both"/>
+        <w:rPr>
+          <w:rFonts w:ascii="Times New Roman" w:hAnsi="Times New Roman" w:cs="Times New Roman"/>
+          <w:sz w:val="24"/>
+          <w:szCs w:val="24"/>
+        </w:rPr>
+      </w:pPr>
+      <w:r>
+        <w:rPr>
+          <w:rFonts w:ascii="Times New Roman" w:hAnsi="Times New Roman" w:cs="Times New Roman"/>
+          <w:sz w:val="24"/>
+          <w:szCs w:val="24"/>
+        </w:rPr>
+        <w:t>1971: Email</w:t>
+      </w:r>
+    </w:p>
+    <w:p>
+      <w:pPr>
+        <w:spacing w:before="120" w:after="120" w:line="360" w:lineRule="auto"/>
+        <w:jc w:val="both"/>
+        <w:rPr>
+          <w:rFonts w:ascii="Times New Roman" w:hAnsi="Times New Roman" w:cs="Times New Roman"/>
+          <w:sz w:val="24"/>
+          <w:szCs w:val="24"/>
+        </w:rPr>
+      </w:pPr>
+      <w:r>
+        <w:rPr>
+          <w:rFonts w:ascii="Times New Roman" w:hAnsi="Times New Roman" w:cs="Times New Roman"/>
+          <w:sz w:val="24"/>
+          <w:szCs w:val="24"/>
+        </w:rPr>
+        <w:t>1974: The beginning of TCP/IP</w:t>
+      </w:r>
+    </w:p>
+    <w:p>
+      <w:pPr>
+        <w:spacing w:before="120" w:after="120" w:line="360" w:lineRule="auto"/>
+        <w:jc w:val="both"/>
+        <w:rPr>
+          <w:rFonts w:ascii="Times New Roman" w:hAnsi="Times New Roman" w:cs="Times New Roman"/>
+          <w:sz w:val="24"/>
+          <w:szCs w:val="24"/>
+        </w:rPr>
+      </w:pPr>
+      <w:r>
+        <w:rPr>
+          <w:rFonts w:ascii="Times New Roman" w:hAnsi="Times New Roman" w:cs="Times New Roman"/>
+          <w:sz w:val="24"/>
+          <w:szCs w:val="24"/>
+        </w:rPr>
+        <w:t>1977: The PC modem</w:t>
+      </w:r>
+    </w:p>
+    <w:p>
+      <w:pPr>
+        <w:spacing w:before="120" w:after="120" w:line="360" w:lineRule="auto"/>
+        <w:jc w:val="both"/>
+        <w:rPr>
+          <w:rFonts w:ascii="Times New Roman" w:hAnsi="Times New Roman" w:cs="Times New Roman"/>
+          <w:sz w:val="24"/>
+          <w:szCs w:val="24"/>
+        </w:rPr>
+      </w:pPr>
+      <w:r>
+        <w:rPr>
+          <w:rFonts w:ascii="Times New Roman" w:hAnsi="Times New Roman" w:cs="Times New Roman"/>
+          <w:sz w:val="24"/>
+          <w:szCs w:val="24"/>
+        </w:rPr>
+        <w:t>1979: MUD – The earliest form of multiplayer games</w:t>
+      </w:r>
+    </w:p>
+    <w:p>
+      <w:pPr>
+        <w:spacing w:before="120" w:after="120" w:line="360" w:lineRule="auto"/>
+        <w:jc w:val="both"/>
+        <w:rPr>
+          <w:rFonts w:ascii="Times New Roman" w:hAnsi="Times New Roman" w:cs="Times New Roman"/>
+          <w:sz w:val="24"/>
+          <w:szCs w:val="24"/>
+        </w:rPr>
+      </w:pPr>
+      <w:r>
+        <w:rPr>
+          <w:rFonts w:ascii="Times New Roman" w:hAnsi="Times New Roman" w:cs="Times New Roman"/>
+          <w:sz w:val="24"/>
+          <w:szCs w:val="24"/>
+        </w:rPr>
+        <w:t>1984: Domain Name System (DNS)</w:t>
+      </w:r>
+    </w:p>
+    <w:p>
+      <w:pPr>
+        <w:spacing w:before="120" w:after="120" w:line="360" w:lineRule="auto"/>
+        <w:jc w:val="both"/>
+        <w:rPr>
+          <w:rFonts w:ascii="Times New Roman" w:hAnsi="Times New Roman" w:cs="Times New Roman"/>
+          <w:sz w:val="24"/>
+          <w:szCs w:val="24"/>
+        </w:rPr>
+      </w:pPr>
+      <w:r>
+        <w:rPr>
+          <w:rFonts w:ascii="Times New Roman" w:hAnsi="Times New Roman" w:cs="Times New Roman"/>
+          <w:sz w:val="24"/>
+          <w:szCs w:val="24"/>
+        </w:rPr>
+        <w:t>1986: Protocol wars</w:t>
+      </w:r>
+    </w:p>
+    <w:p>
+      <w:pPr>
+        <w:spacing w:before="120" w:after="120" w:line="360" w:lineRule="auto"/>
+        <w:jc w:val="both"/>
+        <w:rPr>
+          <w:rFonts w:ascii="Times New Roman" w:hAnsi="Times New Roman" w:cs="Times New Roman"/>
+          <w:sz w:val="24"/>
+          <w:szCs w:val="24"/>
+        </w:rPr>
+      </w:pPr>
+      <w:r>
+        <w:rPr>
+          <w:rFonts w:ascii="Times New Roman" w:hAnsi="Times New Roman" w:cs="Times New Roman"/>
+          <w:sz w:val="24"/>
+          <w:szCs w:val="24"/>
+        </w:rPr>
+        <w:lastRenderedPageBreak/>
+        <w:t>1989: The proposal for the World Wide Web</w:t>
+      </w:r>
+    </w:p>
+    <w:p>
+      <w:pPr>
+        <w:spacing w:before="120" w:after="120" w:line="360" w:lineRule="auto"/>
+        <w:jc w:val="both"/>
+        <w:rPr>
+          <w:rFonts w:ascii="Times New Roman" w:hAnsi="Times New Roman" w:cs="Times New Roman"/>
+          <w:sz w:val="24"/>
+          <w:szCs w:val="24"/>
+        </w:rPr>
+      </w:pPr>
+      <w:r>
+        <w:rPr>
+          <w:rFonts w:ascii="Times New Roman" w:hAnsi="Times New Roman" w:cs="Times New Roman"/>
+          <w:sz w:val="24"/>
+          <w:szCs w:val="24"/>
+        </w:rPr>
+        <w:t>1991: First web page created</w:t>
+      </w:r>
+    </w:p>
+    <w:p>
+      <w:pPr>
+        <w:spacing w:before="120" w:after="120" w:line="360" w:lineRule="auto"/>
+        <w:jc w:val="both"/>
+        <w:rPr>
+          <w:rFonts w:ascii="Times New Roman" w:hAnsi="Times New Roman" w:cs="Times New Roman"/>
+          <w:sz w:val="24"/>
+          <w:szCs w:val="24"/>
+        </w:rPr>
+      </w:pPr>
+      <w:r>
+        <w:rPr>
+          <w:rFonts w:ascii="Times New Roman" w:hAnsi="Times New Roman" w:cs="Times New Roman"/>
+          <w:sz w:val="24"/>
+          <w:szCs w:val="24"/>
+        </w:rPr>
+        <w:t>1991: First content-based search protocol</w:t>
+      </w:r>
+    </w:p>
+    <w:p>
+      <w:pPr>
+        <w:spacing w:before="120" w:after="120" w:line="360" w:lineRule="auto"/>
+        <w:jc w:val="both"/>
+        <w:rPr>
+          <w:rFonts w:ascii="Times New Roman" w:hAnsi="Times New Roman" w:cs="Times New Roman"/>
+          <w:sz w:val="24"/>
+          <w:szCs w:val="24"/>
+        </w:rPr>
+      </w:pPr>
+      <w:r>
+        <w:rPr>
+          <w:rFonts w:ascii="Times New Roman" w:hAnsi="Times New Roman" w:cs="Times New Roman"/>
+          <w:sz w:val="24"/>
+          <w:szCs w:val="24"/>
+        </w:rPr>
+        <w:t>1991: MP3 becomes a standard</w:t>
+      </w:r>
+    </w:p>
+    <w:p>
+      <w:pPr>
+        <w:spacing w:before="120" w:after="120" w:line="360" w:lineRule="auto"/>
+        <w:jc w:val="both"/>
+        <w:rPr>
+          <w:rFonts w:ascii="Times New Roman" w:hAnsi="Times New Roman" w:cs="Times New Roman"/>
+          <w:sz w:val="24"/>
+          <w:szCs w:val="24"/>
+        </w:rPr>
+      </w:pPr>
+      <w:r>
+        <w:rPr>
+          <w:rFonts w:ascii="Times New Roman" w:hAnsi="Times New Roman" w:cs="Times New Roman"/>
+          <w:sz w:val="24"/>
+          <w:szCs w:val="24"/>
+        </w:rPr>
+        <w:t>1991: The first webcam</w:t>
+      </w:r>
+    </w:p>
+    <w:p>
+      <w:pPr>
+        <w:spacing w:before="120" w:after="120" w:line="360" w:lineRule="auto"/>
+        <w:jc w:val="both"/>
+        <w:rPr>
+          <w:rFonts w:ascii="Times New Roman" w:hAnsi="Times New Roman" w:cs="Times New Roman"/>
+          <w:sz w:val="24"/>
+          <w:szCs w:val="24"/>
+        </w:rPr>
+      </w:pPr>
+      <w:r>
+        <w:rPr>
+          <w:rFonts w:ascii="Times New Roman" w:hAnsi="Times New Roman" w:cs="Times New Roman"/>
+          <w:sz w:val="24"/>
+          <w:szCs w:val="24"/>
+        </w:rPr>
+        <w:t>1993: Mosaic – first graphical web browser for the general public</w:t>
+      </w:r>
+    </w:p>
+    <w:p>
+      <w:pPr>
+        <w:spacing w:before="120" w:after="120" w:line="360" w:lineRule="auto"/>
+        <w:jc w:val="both"/>
+        <w:rPr>
+          <w:rFonts w:ascii="Times New Roman" w:hAnsi="Times New Roman" w:cs="Times New Roman"/>
+          <w:sz w:val="24"/>
+          <w:szCs w:val="24"/>
+        </w:rPr>
+      </w:pPr>
+      <w:r>
+        <w:rPr>
+          <w:rFonts w:ascii="Times New Roman" w:hAnsi="Times New Roman" w:cs="Times New Roman"/>
+          <w:sz w:val="24"/>
+          <w:szCs w:val="24"/>
+        </w:rPr>
+        <w:t>1995: Commercialization of the internet</w:t>
+      </w:r>
+    </w:p>
+    <w:p>
+      <w:pPr>
+        <w:spacing w:before="120" w:after="120" w:line="360" w:lineRule="auto"/>
+        <w:jc w:val="both"/>
+        <w:rPr>
+          <w:rFonts w:ascii="Times New Roman" w:hAnsi="Times New Roman" w:cs="Times New Roman"/>
+          <w:sz w:val="24"/>
+          <w:szCs w:val="24"/>
+        </w:rPr>
+      </w:pPr>
+      <w:r>
+        <w:rPr>
+          <w:rFonts w:ascii="Times New Roman" w:hAnsi="Times New Roman" w:cs="Times New Roman"/>
+          <w:sz w:val="24"/>
+          <w:szCs w:val="24"/>
+        </w:rPr>
+        <w:t>1996: First web-based (webmail) service</w:t>
+      </w:r>
+    </w:p>
+    <w:p>
+      <w:pPr>
+        <w:spacing w:before="120" w:after="120" w:line="360" w:lineRule="auto"/>
+        <w:jc w:val="both"/>
+        <w:rPr>
+          <w:rFonts w:ascii="Times New Roman" w:hAnsi="Times New Roman" w:cs="Times New Roman"/>
+          <w:sz w:val="24"/>
+          <w:szCs w:val="24"/>
+        </w:rPr>
+      </w:pPr>
+      <w:r>
+        <w:rPr>
+          <w:rFonts w:ascii="Times New Roman" w:hAnsi="Times New Roman" w:cs="Times New Roman"/>
+          <w:sz w:val="24"/>
+          <w:szCs w:val="24"/>
+        </w:rPr>
+        <w:t>1998: Google!</w:t>
+      </w:r>
+    </w:p>
+    <w:p>
+      <w:pPr>
+        <w:spacing w:before="120" w:after="120" w:line="360" w:lineRule="auto"/>
+        <w:jc w:val="both"/>
+        <w:rPr>
+          <w:rFonts w:ascii="Times New Roman" w:hAnsi="Times New Roman" w:cs="Times New Roman"/>
+          <w:sz w:val="24"/>
+          <w:szCs w:val="24"/>
+        </w:rPr>
+      </w:pPr>
+      <w:r>
+        <w:rPr>
+          <w:rFonts w:ascii="Times New Roman" w:hAnsi="Times New Roman" w:cs="Times New Roman"/>
+          <w:sz w:val="24"/>
+          <w:szCs w:val="24"/>
+        </w:rPr>
+        <w:t>2001: Wikipedia is launched</w:t>
+      </w:r>
+    </w:p>
+    <w:p>
+      <w:pPr>
+        <w:spacing w:before="120" w:after="120" w:line="360" w:lineRule="auto"/>
+        <w:jc w:val="both"/>
+        <w:rPr>
+          <w:rFonts w:ascii="Times New Roman" w:hAnsi="Times New Roman" w:cs="Times New Roman"/>
+          <w:sz w:val="24"/>
+          <w:szCs w:val="24"/>
+        </w:rPr>
+      </w:pPr>
+      <w:r>
+        <w:rPr>
+          <w:rFonts w:ascii="Times New Roman" w:hAnsi="Times New Roman" w:cs="Times New Roman"/>
+          <w:sz w:val="24"/>
+          <w:szCs w:val="24"/>
+        </w:rPr>
+        <w:t>2004: Social Media and Digg</w:t>
+      </w:r>
+    </w:p>
+    <w:p>
+      <w:pPr>
+        <w:spacing w:before="120" w:after="120" w:line="360" w:lineRule="auto"/>
+        <w:jc w:val="both"/>
+        <w:rPr>
+          <w:rFonts w:ascii="Times New Roman" w:hAnsi="Times New Roman" w:cs="Times New Roman"/>
+          <w:sz w:val="24"/>
+          <w:szCs w:val="24"/>
+        </w:rPr>
+      </w:pPr>
+      <w:r>
+        <w:rPr>
+          <w:rFonts w:ascii="Times New Roman" w:hAnsi="Times New Roman" w:cs="Times New Roman"/>
+          <w:sz w:val="24"/>
+          <w:szCs w:val="24"/>
+        </w:rPr>
+        <w:t>2005: YouTube – streaming video for the masses</w:t>
+      </w:r>
+    </w:p>
+    <w:p>
+      <w:pPr>
+        <w:spacing w:before="120" w:after="120" w:line="360" w:lineRule="auto"/>
+        <w:jc w:val="both"/>
+        <w:rPr>
+          <w:rFonts w:ascii="Times New Roman" w:hAnsi="Times New Roman" w:cs="Times New Roman"/>
+          <w:sz w:val="24"/>
+          <w:szCs w:val="24"/>
+        </w:rPr>
+      </w:pPr>
+      <w:r>
+        <w:rPr>
+          <w:rFonts w:ascii="Times New Roman" w:hAnsi="Times New Roman" w:cs="Times New Roman"/>
+          <w:sz w:val="24"/>
+          <w:szCs w:val="24"/>
+        </w:rPr>
+        <w:t>2008: “Internet Election”</w:t>
+      </w:r>
+    </w:p>
+    <w:p>
+      <w:pPr>
+        <w:spacing w:before="120" w:after="120" w:line="360" w:lineRule="auto"/>
+        <w:jc w:val="both"/>
+        <w:rPr>
+          <w:rFonts w:ascii="Times New Roman" w:hAnsi="Times New Roman" w:cs="Times New Roman"/>
+          <w:sz w:val="24"/>
+          <w:szCs w:val="24"/>
+        </w:rPr>
+      </w:pPr>
     </w:p>
     <w:p>
       <w:pPr>
@@ -1941,6 +3214,17 @@
       <w:contextualSpacing/>
     </w:pPr>
   </w:style>
+  <w:style w:type="character" w:styleId="Hyperlink">
+    <w:name w:val="Hyperlink"/>
+    <w:basedOn w:val="DefaultParagraphFont"/>
+    <w:uiPriority w:val="99"/>
+    <w:unhideWhenUsed/>
+    <w:rsid w:val="007928BD"/>
+    <w:rPr>
+      <w:color w:val="0563C1" w:themeColor="hyperlink"/>
+      <w:u w:val="single"/>
+    </w:rPr>
+  </w:style>
 </w:styles>
 </file>
 

</xml_diff>

<commit_message>
Question number three is partially comlited and question numer two and four are still on progress.
</commit_message>
<xml_diff>
--- a/Web Design and Development_Assignment_1.docx
+++ b/Web Design and Development_Assignment_1.docx
@@ -2052,7 +2052,3014 @@
           <w:sz w:val="24"/>
           <w:szCs w:val="24"/>
         </w:rPr>
-        <w:t>. However, the future of the glo</w:t>
+        <w:t>. However, the future of the global network may be shaped by regional differences. So it can be said that the Internet's takeover of the global communication landscape was rapid breakthrough in historical terms.</w:t>
+      </w:r>
+    </w:p>
+    <w:p>
+      <w:pPr>
+        <w:spacing w:before="120" w:after="120" w:line="360" w:lineRule="auto"/>
+        <w:ind w:firstLine="720"/>
+        <w:jc w:val="both"/>
+        <w:rPr>
+          <w:rFonts w:ascii="Times New Roman" w:hAnsi="Times New Roman" w:cs="Times New Roman"/>
+          <w:sz w:val="24"/>
+          <w:szCs w:val="24"/>
+        </w:rPr>
+      </w:pPr>
+      <w:r>
+        <w:rPr>
+          <w:rFonts w:ascii="Times New Roman" w:hAnsi="Times New Roman" w:cs="Times New Roman"/>
+          <w:sz w:val="24"/>
+          <w:szCs w:val="24"/>
+        </w:rPr>
+        <w:t xml:space="preserve">Milestone and events related to growth of the growth and evolution of the Internet. </w:t>
+      </w:r>
+    </w:p>
+    <w:p>
+      <w:pPr>
+        <w:spacing w:before="120" w:after="120" w:line="360" w:lineRule="auto"/>
+        <w:jc w:val="both"/>
+        <w:rPr>
+          <w:rFonts w:ascii="Times New Roman" w:eastAsia="Times New Roman" w:hAnsi="Times New Roman" w:cs="Times New Roman"/>
+          <w:bCs/>
+          <w:sz w:val="24"/>
+          <w:szCs w:val="24"/>
+        </w:rPr>
+      </w:pPr>
+      <w:r>
+        <w:rPr>
+          <w:rFonts w:ascii="Times New Roman" w:eastAsia="Times New Roman" w:hAnsi="Times New Roman" w:cs="Times New Roman"/>
+          <w:bCs/>
+          <w:sz w:val="24"/>
+          <w:szCs w:val="24"/>
+        </w:rPr>
+        <w:t>1969: Arpanet</w:t>
+      </w:r>
+    </w:p>
+    <w:p>
+      <w:pPr>
+        <w:spacing w:before="120" w:after="120" w:line="360" w:lineRule="auto"/>
+        <w:jc w:val="both"/>
+        <w:rPr>
+          <w:rFonts w:ascii="Times New Roman" w:hAnsi="Times New Roman" w:cs="Times New Roman"/>
+          <w:sz w:val="24"/>
+          <w:szCs w:val="24"/>
+        </w:rPr>
+      </w:pPr>
+      <w:r>
+        <w:rPr>
+          <w:rFonts w:ascii="Times New Roman" w:hAnsi="Times New Roman" w:cs="Times New Roman"/>
+          <w:sz w:val="24"/>
+          <w:szCs w:val="24"/>
+        </w:rPr>
+        <w:t xml:space="preserve">1969: </w:t>
+      </w:r>
+      <w:r>
+        <w:rPr>
+          <w:rFonts w:ascii="Times New Roman" w:hAnsi="Times New Roman" w:cs="Times New Roman"/>
+          <w:sz w:val="24"/>
+          <w:szCs w:val="24"/>
+        </w:rPr>
+        <w:t>U</w:t>
+      </w:r>
+      <w:r>
+        <w:rPr>
+          <w:rFonts w:ascii="Times New Roman" w:hAnsi="Times New Roman" w:cs="Times New Roman"/>
+          <w:sz w:val="24"/>
+          <w:szCs w:val="24"/>
+        </w:rPr>
+        <w:t>NIX</w:t>
+      </w:r>
+    </w:p>
+    <w:p>
+      <w:pPr>
+        <w:spacing w:before="120" w:after="120" w:line="360" w:lineRule="auto"/>
+        <w:jc w:val="both"/>
+        <w:rPr>
+          <w:rFonts w:ascii="Times New Roman" w:hAnsi="Times New Roman" w:cs="Times New Roman"/>
+          <w:sz w:val="24"/>
+          <w:szCs w:val="24"/>
+        </w:rPr>
+      </w:pPr>
+      <w:r>
+        <w:rPr>
+          <w:rFonts w:ascii="Times New Roman" w:hAnsi="Times New Roman" w:cs="Times New Roman"/>
+          <w:sz w:val="24"/>
+          <w:szCs w:val="24"/>
+        </w:rPr>
+        <w:t>1971: Email</w:t>
+      </w:r>
+    </w:p>
+    <w:p>
+      <w:pPr>
+        <w:spacing w:before="120" w:after="120" w:line="360" w:lineRule="auto"/>
+        <w:jc w:val="both"/>
+        <w:rPr>
+          <w:rFonts w:ascii="Times New Roman" w:hAnsi="Times New Roman" w:cs="Times New Roman"/>
+          <w:sz w:val="24"/>
+          <w:szCs w:val="24"/>
+        </w:rPr>
+      </w:pPr>
+      <w:r>
+        <w:rPr>
+          <w:rFonts w:ascii="Times New Roman" w:hAnsi="Times New Roman" w:cs="Times New Roman"/>
+          <w:sz w:val="24"/>
+          <w:szCs w:val="24"/>
+        </w:rPr>
+        <w:t>1974: The beginning of TCP/IP</w:t>
+      </w:r>
+    </w:p>
+    <w:p>
+      <w:pPr>
+        <w:spacing w:before="120" w:after="120" w:line="360" w:lineRule="auto"/>
+        <w:jc w:val="both"/>
+        <w:rPr>
+          <w:rFonts w:ascii="Times New Roman" w:hAnsi="Times New Roman" w:cs="Times New Roman"/>
+          <w:sz w:val="24"/>
+          <w:szCs w:val="24"/>
+        </w:rPr>
+      </w:pPr>
+      <w:r>
+        <w:rPr>
+          <w:rFonts w:ascii="Times New Roman" w:hAnsi="Times New Roman" w:cs="Times New Roman"/>
+          <w:sz w:val="24"/>
+          <w:szCs w:val="24"/>
+        </w:rPr>
+        <w:t>1977: The PC modem</w:t>
+      </w:r>
+    </w:p>
+    <w:p>
+      <w:pPr>
+        <w:spacing w:before="120" w:after="120" w:line="360" w:lineRule="auto"/>
+        <w:jc w:val="both"/>
+        <w:rPr>
+          <w:rFonts w:ascii="Times New Roman" w:hAnsi="Times New Roman" w:cs="Times New Roman"/>
+          <w:sz w:val="24"/>
+          <w:szCs w:val="24"/>
+        </w:rPr>
+      </w:pPr>
+      <w:r>
+        <w:rPr>
+          <w:rFonts w:ascii="Times New Roman" w:hAnsi="Times New Roman" w:cs="Times New Roman"/>
+          <w:sz w:val="24"/>
+          <w:szCs w:val="24"/>
+        </w:rPr>
+        <w:t>1979: MUD – The earliest form of multiplayer games</w:t>
+      </w:r>
+    </w:p>
+    <w:p>
+      <w:pPr>
+        <w:spacing w:before="120" w:after="120" w:line="360" w:lineRule="auto"/>
+        <w:jc w:val="both"/>
+        <w:rPr>
+          <w:rFonts w:ascii="Times New Roman" w:hAnsi="Times New Roman" w:cs="Times New Roman"/>
+          <w:sz w:val="24"/>
+          <w:szCs w:val="24"/>
+        </w:rPr>
+      </w:pPr>
+      <w:r>
+        <w:rPr>
+          <w:rFonts w:ascii="Times New Roman" w:hAnsi="Times New Roman" w:cs="Times New Roman"/>
+          <w:sz w:val="24"/>
+          <w:szCs w:val="24"/>
+        </w:rPr>
+        <w:t>1984: Domain Name System (DNS)</w:t>
+      </w:r>
+    </w:p>
+    <w:p>
+      <w:pPr>
+        <w:spacing w:before="120" w:after="120" w:line="360" w:lineRule="auto"/>
+        <w:jc w:val="both"/>
+        <w:rPr>
+          <w:rFonts w:ascii="Times New Roman" w:hAnsi="Times New Roman" w:cs="Times New Roman"/>
+          <w:sz w:val="24"/>
+          <w:szCs w:val="24"/>
+        </w:rPr>
+      </w:pPr>
+      <w:r>
+        <w:rPr>
+          <w:rFonts w:ascii="Times New Roman" w:hAnsi="Times New Roman" w:cs="Times New Roman"/>
+          <w:sz w:val="24"/>
+          <w:szCs w:val="24"/>
+        </w:rPr>
+        <w:t>1986: Protocol wars</w:t>
+      </w:r>
+    </w:p>
+    <w:p>
+      <w:pPr>
+        <w:spacing w:before="120" w:after="120" w:line="360" w:lineRule="auto"/>
+        <w:jc w:val="both"/>
+        <w:rPr>
+          <w:rFonts w:ascii="Times New Roman" w:hAnsi="Times New Roman" w:cs="Times New Roman"/>
+          <w:sz w:val="24"/>
+          <w:szCs w:val="24"/>
+        </w:rPr>
+      </w:pPr>
+      <w:r>
+        <w:rPr>
+          <w:rFonts w:ascii="Times New Roman" w:hAnsi="Times New Roman" w:cs="Times New Roman"/>
+          <w:sz w:val="24"/>
+          <w:szCs w:val="24"/>
+        </w:rPr>
+        <w:lastRenderedPageBreak/>
+        <w:t>1989: The proposal for the World Wide Web</w:t>
+      </w:r>
+    </w:p>
+    <w:p>
+      <w:pPr>
+        <w:spacing w:before="120" w:after="120" w:line="360" w:lineRule="auto"/>
+        <w:jc w:val="both"/>
+        <w:rPr>
+          <w:rFonts w:ascii="Times New Roman" w:hAnsi="Times New Roman" w:cs="Times New Roman"/>
+          <w:sz w:val="24"/>
+          <w:szCs w:val="24"/>
+        </w:rPr>
+      </w:pPr>
+      <w:r>
+        <w:rPr>
+          <w:rFonts w:ascii="Times New Roman" w:hAnsi="Times New Roman" w:cs="Times New Roman"/>
+          <w:sz w:val="24"/>
+          <w:szCs w:val="24"/>
+        </w:rPr>
+        <w:t>1991: First web page created</w:t>
+      </w:r>
+    </w:p>
+    <w:p>
+      <w:pPr>
+        <w:spacing w:before="120" w:after="120" w:line="360" w:lineRule="auto"/>
+        <w:jc w:val="both"/>
+        <w:rPr>
+          <w:rFonts w:ascii="Times New Roman" w:hAnsi="Times New Roman" w:cs="Times New Roman"/>
+          <w:sz w:val="24"/>
+          <w:szCs w:val="24"/>
+        </w:rPr>
+      </w:pPr>
+      <w:r>
+        <w:rPr>
+          <w:rFonts w:ascii="Times New Roman" w:hAnsi="Times New Roman" w:cs="Times New Roman"/>
+          <w:sz w:val="24"/>
+          <w:szCs w:val="24"/>
+        </w:rPr>
+        <w:t>1991: First content-based search protocol</w:t>
+      </w:r>
+    </w:p>
+    <w:p>
+      <w:pPr>
+        <w:spacing w:before="120" w:after="120" w:line="360" w:lineRule="auto"/>
+        <w:jc w:val="both"/>
+        <w:rPr>
+          <w:rFonts w:ascii="Times New Roman" w:hAnsi="Times New Roman" w:cs="Times New Roman"/>
+          <w:sz w:val="24"/>
+          <w:szCs w:val="24"/>
+        </w:rPr>
+      </w:pPr>
+      <w:r>
+        <w:rPr>
+          <w:rFonts w:ascii="Times New Roman" w:hAnsi="Times New Roman" w:cs="Times New Roman"/>
+          <w:sz w:val="24"/>
+          <w:szCs w:val="24"/>
+        </w:rPr>
+        <w:t>1991: MP3 becomes a standard</w:t>
+      </w:r>
+    </w:p>
+    <w:p>
+      <w:pPr>
+        <w:spacing w:before="120" w:after="120" w:line="360" w:lineRule="auto"/>
+        <w:jc w:val="both"/>
+        <w:rPr>
+          <w:rFonts w:ascii="Times New Roman" w:hAnsi="Times New Roman" w:cs="Times New Roman"/>
+          <w:sz w:val="24"/>
+          <w:szCs w:val="24"/>
+        </w:rPr>
+      </w:pPr>
+      <w:r>
+        <w:rPr>
+          <w:rFonts w:ascii="Times New Roman" w:hAnsi="Times New Roman" w:cs="Times New Roman"/>
+          <w:sz w:val="24"/>
+          <w:szCs w:val="24"/>
+        </w:rPr>
+        <w:t>1991: The first webcam</w:t>
+      </w:r>
+    </w:p>
+    <w:p>
+      <w:pPr>
+        <w:spacing w:before="120" w:after="120" w:line="360" w:lineRule="auto"/>
+        <w:jc w:val="both"/>
+        <w:rPr>
+          <w:rFonts w:ascii="Times New Roman" w:hAnsi="Times New Roman" w:cs="Times New Roman"/>
+          <w:sz w:val="24"/>
+          <w:szCs w:val="24"/>
+        </w:rPr>
+      </w:pPr>
+      <w:r>
+        <w:rPr>
+          <w:rFonts w:ascii="Times New Roman" w:hAnsi="Times New Roman" w:cs="Times New Roman"/>
+          <w:sz w:val="24"/>
+          <w:szCs w:val="24"/>
+        </w:rPr>
+        <w:t>1993: Mosaic – first graphical web browser for the general public</w:t>
+      </w:r>
+    </w:p>
+    <w:p>
+      <w:pPr>
+        <w:spacing w:before="120" w:after="120" w:line="360" w:lineRule="auto"/>
+        <w:jc w:val="both"/>
+        <w:rPr>
+          <w:rFonts w:ascii="Times New Roman" w:hAnsi="Times New Roman" w:cs="Times New Roman"/>
+          <w:sz w:val="24"/>
+          <w:szCs w:val="24"/>
+        </w:rPr>
+      </w:pPr>
+      <w:r>
+        <w:rPr>
+          <w:rFonts w:ascii="Times New Roman" w:hAnsi="Times New Roman" w:cs="Times New Roman"/>
+          <w:sz w:val="24"/>
+          <w:szCs w:val="24"/>
+        </w:rPr>
+        <w:t>1995: Commercialization of the internet</w:t>
+      </w:r>
+    </w:p>
+    <w:p>
+      <w:pPr>
+        <w:spacing w:before="120" w:after="120" w:line="360" w:lineRule="auto"/>
+        <w:jc w:val="both"/>
+        <w:rPr>
+          <w:rFonts w:ascii="Times New Roman" w:hAnsi="Times New Roman" w:cs="Times New Roman"/>
+          <w:sz w:val="24"/>
+          <w:szCs w:val="24"/>
+        </w:rPr>
+      </w:pPr>
+      <w:r>
+        <w:rPr>
+          <w:rFonts w:ascii="Times New Roman" w:hAnsi="Times New Roman" w:cs="Times New Roman"/>
+          <w:sz w:val="24"/>
+          <w:szCs w:val="24"/>
+        </w:rPr>
+        <w:t>1996: First web-based (webmail) service</w:t>
+      </w:r>
+    </w:p>
+    <w:p>
+      <w:pPr>
+        <w:spacing w:before="120" w:after="120" w:line="360" w:lineRule="auto"/>
+        <w:jc w:val="both"/>
+        <w:rPr>
+          <w:rFonts w:ascii="Times New Roman" w:hAnsi="Times New Roman" w:cs="Times New Roman"/>
+          <w:sz w:val="24"/>
+          <w:szCs w:val="24"/>
+        </w:rPr>
+      </w:pPr>
+      <w:r>
+        <w:rPr>
+          <w:rFonts w:ascii="Times New Roman" w:hAnsi="Times New Roman" w:cs="Times New Roman"/>
+          <w:sz w:val="24"/>
+          <w:szCs w:val="24"/>
+        </w:rPr>
+        <w:t>1998: Google!</w:t>
+      </w:r>
+    </w:p>
+    <w:p>
+      <w:pPr>
+        <w:spacing w:before="120" w:after="120" w:line="360" w:lineRule="auto"/>
+        <w:jc w:val="both"/>
+        <w:rPr>
+          <w:rFonts w:ascii="Times New Roman" w:hAnsi="Times New Roman" w:cs="Times New Roman"/>
+          <w:sz w:val="24"/>
+          <w:szCs w:val="24"/>
+        </w:rPr>
+      </w:pPr>
+      <w:r>
+        <w:rPr>
+          <w:rFonts w:ascii="Times New Roman" w:hAnsi="Times New Roman" w:cs="Times New Roman"/>
+          <w:sz w:val="24"/>
+          <w:szCs w:val="24"/>
+        </w:rPr>
+        <w:t>2001: Wikipedia is launched</w:t>
+      </w:r>
+    </w:p>
+    <w:p>
+      <w:pPr>
+        <w:spacing w:before="120" w:after="120" w:line="360" w:lineRule="auto"/>
+        <w:jc w:val="both"/>
+        <w:rPr>
+          <w:rFonts w:ascii="Times New Roman" w:hAnsi="Times New Roman" w:cs="Times New Roman"/>
+          <w:sz w:val="24"/>
+          <w:szCs w:val="24"/>
+        </w:rPr>
+      </w:pPr>
+      <w:r>
+        <w:rPr>
+          <w:rFonts w:ascii="Times New Roman" w:hAnsi="Times New Roman" w:cs="Times New Roman"/>
+          <w:sz w:val="24"/>
+          <w:szCs w:val="24"/>
+        </w:rPr>
+        <w:t>2004: Social Media and Digg</w:t>
+      </w:r>
+    </w:p>
+    <w:p>
+      <w:pPr>
+        <w:spacing w:before="120" w:after="120" w:line="360" w:lineRule="auto"/>
+        <w:jc w:val="both"/>
+        <w:rPr>
+          <w:rFonts w:ascii="Times New Roman" w:hAnsi="Times New Roman" w:cs="Times New Roman"/>
+          <w:sz w:val="24"/>
+          <w:szCs w:val="24"/>
+        </w:rPr>
+      </w:pPr>
+      <w:r>
+        <w:rPr>
+          <w:rFonts w:ascii="Times New Roman" w:hAnsi="Times New Roman" w:cs="Times New Roman"/>
+          <w:sz w:val="24"/>
+          <w:szCs w:val="24"/>
+        </w:rPr>
+        <w:t>2005: YouTube – streaming video for the masses</w:t>
+      </w:r>
+    </w:p>
+    <w:p>
+      <w:pPr>
+        <w:spacing w:before="120" w:after="120" w:line="360" w:lineRule="auto"/>
+        <w:jc w:val="both"/>
+        <w:rPr>
+          <w:rFonts w:ascii="Times New Roman" w:hAnsi="Times New Roman" w:cs="Times New Roman"/>
+          <w:sz w:val="24"/>
+          <w:szCs w:val="24"/>
+        </w:rPr>
+      </w:pPr>
+      <w:r>
+        <w:rPr>
+          <w:rFonts w:ascii="Times New Roman" w:hAnsi="Times New Roman" w:cs="Times New Roman"/>
+          <w:sz w:val="24"/>
+          <w:szCs w:val="24"/>
+        </w:rPr>
+        <w:t>2008: “Internet Election”</w:t>
+      </w:r>
+    </w:p>
+    <w:p>
+      <w:pPr>
+        <w:spacing w:before="120" w:after="120" w:line="360" w:lineRule="auto"/>
+        <w:jc w:val="both"/>
+        <w:rPr>
+          <w:rFonts w:ascii="Times New Roman" w:hAnsi="Times New Roman" w:cs="Times New Roman"/>
+          <w:sz w:val="24"/>
+          <w:szCs w:val="24"/>
+        </w:rPr>
+      </w:pPr>
+    </w:p>
+    <w:p>
+      <w:pPr>
+        <w:spacing w:before="120" w:after="120" w:line="360" w:lineRule="auto"/>
+        <w:ind w:firstLine="720"/>
+        <w:jc w:val="both"/>
+        <w:rPr>
+          <w:rFonts w:ascii="Times New Roman" w:hAnsi="Times New Roman" w:cs="Times New Roman"/>
+          <w:sz w:val="24"/>
+          <w:szCs w:val="24"/>
+        </w:rPr>
+      </w:pPr>
+    </w:p>
+    <w:p>
+      <w:pPr>
+        <w:spacing w:before="120" w:after="120" w:line="360" w:lineRule="auto"/>
+        <w:ind w:firstLine="720"/>
+        <w:jc w:val="both"/>
+        <w:rPr>
+          <w:rFonts w:ascii="Times New Roman" w:hAnsi="Times New Roman" w:cs="Times New Roman"/>
+          <w:sz w:val="24"/>
+          <w:szCs w:val="24"/>
+        </w:rPr>
+      </w:pPr>
+    </w:p>
+    <w:p>
+      <w:pPr>
+        <w:spacing w:before="120" w:after="120" w:line="360" w:lineRule="auto"/>
+        <w:ind w:firstLine="720"/>
+        <w:jc w:val="both"/>
+        <w:rPr>
+          <w:rFonts w:ascii="Times New Roman" w:hAnsi="Times New Roman" w:cs="Times New Roman"/>
+          <w:sz w:val="24"/>
+          <w:szCs w:val="24"/>
+        </w:rPr>
+      </w:pPr>
+    </w:p>
+    <w:p>
+      <w:pPr>
+        <w:spacing w:before="120" w:after="120" w:line="360" w:lineRule="auto"/>
+        <w:ind w:firstLine="720"/>
+        <w:jc w:val="both"/>
+        <w:rPr>
+          <w:rFonts w:ascii="Times New Roman" w:hAnsi="Times New Roman" w:cs="Times New Roman"/>
+          <w:sz w:val="24"/>
+          <w:szCs w:val="24"/>
+        </w:rPr>
+      </w:pPr>
+    </w:p>
+    <w:p>
+      <w:pPr>
+        <w:spacing w:before="120" w:after="120" w:line="360" w:lineRule="auto"/>
+        <w:ind w:firstLine="720"/>
+        <w:jc w:val="both"/>
+        <w:rPr>
+          <w:rFonts w:ascii="Times New Roman" w:hAnsi="Times New Roman" w:cs="Times New Roman"/>
+          <w:sz w:val="24"/>
+          <w:szCs w:val="24"/>
+        </w:rPr>
+      </w:pPr>
+    </w:p>
+    <w:p>
+      <w:pPr>
+        <w:spacing w:before="120" w:after="120" w:line="360" w:lineRule="auto"/>
+        <w:ind w:firstLine="720"/>
+        <w:jc w:val="both"/>
+        <w:rPr>
+          <w:rFonts w:ascii="Times New Roman" w:hAnsi="Times New Roman" w:cs="Times New Roman"/>
+          <w:sz w:val="24"/>
+          <w:szCs w:val="24"/>
+        </w:rPr>
+      </w:pPr>
+    </w:p>
+    <w:p>
+      <w:pPr>
+        <w:spacing w:before="120" w:after="120" w:line="360" w:lineRule="auto"/>
+        <w:ind w:firstLine="720"/>
+        <w:jc w:val="both"/>
+        <w:rPr>
+          <w:rFonts w:ascii="Times New Roman" w:hAnsi="Times New Roman" w:cs="Times New Roman"/>
+          <w:sz w:val="24"/>
+          <w:szCs w:val="24"/>
+        </w:rPr>
+      </w:pPr>
+    </w:p>
+    <w:p>
+      <w:pPr>
+        <w:spacing w:before="120" w:after="120" w:line="360" w:lineRule="auto"/>
+        <w:ind w:firstLine="720"/>
+        <w:jc w:val="both"/>
+        <w:rPr>
+          <w:rFonts w:ascii="Times New Roman" w:hAnsi="Times New Roman" w:cs="Times New Roman"/>
+          <w:sz w:val="24"/>
+          <w:szCs w:val="24"/>
+        </w:rPr>
+      </w:pPr>
+    </w:p>
+    <w:p>
+      <w:pPr>
+        <w:spacing w:before="120" w:after="120" w:line="360" w:lineRule="auto"/>
+        <w:ind w:firstLine="720"/>
+        <w:jc w:val="both"/>
+        <w:rPr>
+          <w:rFonts w:ascii="Times New Roman" w:hAnsi="Times New Roman" w:cs="Times New Roman"/>
+          <w:sz w:val="24"/>
+          <w:szCs w:val="24"/>
+        </w:rPr>
+      </w:pPr>
+    </w:p>
+    <w:p>
+      <w:pPr>
+        <w:spacing w:before="120" w:after="120" w:line="360" w:lineRule="auto"/>
+        <w:ind w:firstLine="720"/>
+        <w:jc w:val="both"/>
+        <w:rPr>
+          <w:rFonts w:ascii="Times New Roman" w:hAnsi="Times New Roman" w:cs="Times New Roman"/>
+          <w:sz w:val="24"/>
+          <w:szCs w:val="24"/>
+        </w:rPr>
+      </w:pPr>
+    </w:p>
+    <w:p>
+      <w:pPr>
+        <w:pStyle w:val="ListParagraph"/>
+        <w:numPr>
+          <w:ilvl w:val="0"/>
+          <w:numId w:val="8"/>
+        </w:numPr>
+        <w:spacing w:before="120" w:after="120" w:line="360" w:lineRule="auto"/>
+        <w:jc w:val="both"/>
+        <w:rPr>
+          <w:rFonts w:ascii="Times New Roman" w:hAnsi="Times New Roman" w:cs="Times New Roman"/>
+          <w:sz w:val="32"/>
+          <w:szCs w:val="32"/>
+        </w:rPr>
+      </w:pPr>
+      <w:r>
+        <w:rPr>
+          <w:rFonts w:ascii="Times New Roman" w:hAnsi="Times New Roman" w:cs="Times New Roman"/>
+          <w:sz w:val="32"/>
+          <w:szCs w:val="32"/>
+        </w:rPr>
+        <w:lastRenderedPageBreak/>
+        <w:t>Types of websites</w:t>
+      </w:r>
+    </w:p>
+    <w:p>
+      <w:pPr>
+        <w:spacing w:before="120" w:after="120" w:line="360" w:lineRule="auto"/>
+        <w:ind w:firstLine="720"/>
+        <w:jc w:val="both"/>
+        <w:rPr>
+          <w:rFonts w:ascii="Times New Roman" w:hAnsi="Times New Roman" w:cs="Times New Roman"/>
+          <w:sz w:val="24"/>
+          <w:szCs w:val="24"/>
+        </w:rPr>
+      </w:pPr>
+      <w:r>
+        <w:rPr>
+          <w:rFonts w:ascii="Times New Roman" w:hAnsi="Times New Roman" w:cs="Times New Roman"/>
+          <w:sz w:val="24"/>
+          <w:szCs w:val="24"/>
+          <w:shd w:val="clear" w:color="auto" w:fill="FFFFFF"/>
+        </w:rPr>
+        <w:t xml:space="preserve">Originally, websites were purely informational. Before the web was opened to the public, educational and research institutions and government agencies were able to make information available to each other via text-only websites. Now that we have the World Wide Web, there are more types of websites than you can shake a stick at. Here </w:t>
+      </w:r>
+      <w:r>
+        <w:rPr>
+          <w:rFonts w:ascii="Times New Roman" w:hAnsi="Times New Roman" w:cs="Times New Roman"/>
+          <w:sz w:val="24"/>
+          <w:szCs w:val="24"/>
+          <w:shd w:val="clear" w:color="auto" w:fill="FFFFFF"/>
+        </w:rPr>
+        <w:t>we will discuss the basic types of websites.</w:t>
+      </w:r>
+    </w:p>
+    <w:p>
+      <w:pPr>
+        <w:spacing w:before="120" w:after="120" w:line="360" w:lineRule="auto"/>
+        <w:jc w:val="both"/>
+        <w:rPr>
+          <w:rFonts w:ascii="Times New Roman" w:hAnsi="Times New Roman" w:cs="Times New Roman"/>
+          <w:sz w:val="28"/>
+          <w:szCs w:val="28"/>
+        </w:rPr>
+      </w:pPr>
+      <w:r>
+        <w:rPr>
+          <w:rFonts w:ascii="Times New Roman" w:hAnsi="Times New Roman" w:cs="Times New Roman"/>
+          <w:sz w:val="28"/>
+          <w:szCs w:val="28"/>
+        </w:rPr>
+        <w:t xml:space="preserve">3.1 </w:t>
+      </w:r>
+      <w:r>
+        <w:rPr>
+          <w:rFonts w:ascii="Times New Roman" w:hAnsi="Times New Roman" w:cs="Times New Roman"/>
+          <w:sz w:val="28"/>
+          <w:szCs w:val="28"/>
+        </w:rPr>
+        <w:t>Portal Websites</w:t>
+      </w:r>
+    </w:p>
+    <w:p>
+      <w:pPr>
+        <w:pStyle w:val="ListParagraph"/>
+        <w:numPr>
+          <w:ilvl w:val="0"/>
+          <w:numId w:val="7"/>
+        </w:numPr>
+        <w:spacing w:before="120" w:after="120" w:line="360" w:lineRule="auto"/>
+        <w:jc w:val="both"/>
+        <w:rPr>
+          <w:rFonts w:ascii="Times New Roman" w:hAnsi="Times New Roman" w:cs="Times New Roman"/>
+          <w:sz w:val="24"/>
+          <w:szCs w:val="24"/>
+        </w:rPr>
+      </w:pPr>
+    </w:p>
+    <w:p>
+      <w:pPr>
+        <w:spacing w:before="120" w:after="120" w:line="360" w:lineRule="auto"/>
+        <w:jc w:val="both"/>
+        <w:rPr>
+          <w:rFonts w:ascii="Times New Roman" w:hAnsi="Times New Roman" w:cs="Times New Roman"/>
+          <w:sz w:val="28"/>
+          <w:szCs w:val="28"/>
+        </w:rPr>
+      </w:pPr>
+      <w:r>
+        <w:rPr>
+          <w:rFonts w:ascii="Times New Roman" w:hAnsi="Times New Roman" w:cs="Times New Roman"/>
+          <w:sz w:val="28"/>
+          <w:szCs w:val="28"/>
+        </w:rPr>
+        <w:t xml:space="preserve">3.2 </w:t>
+      </w:r>
+      <w:r>
+        <w:rPr>
+          <w:rFonts w:ascii="Times New Roman" w:hAnsi="Times New Roman" w:cs="Times New Roman"/>
+          <w:sz w:val="28"/>
+          <w:szCs w:val="28"/>
+        </w:rPr>
+        <w:t>News Websites</w:t>
+      </w:r>
+    </w:p>
+    <w:p>
+      <w:pPr>
+        <w:spacing w:before="120" w:after="120" w:line="360" w:lineRule="auto"/>
+        <w:ind w:firstLine="720"/>
+        <w:jc w:val="both"/>
+        <w:rPr>
+          <w:rFonts w:ascii="Times New Roman" w:hAnsi="Times New Roman" w:cs="Times New Roman"/>
+          <w:sz w:val="24"/>
+          <w:szCs w:val="24"/>
+        </w:rPr>
+      </w:pPr>
+      <w:r>
+        <w:rPr>
+          <w:rFonts w:ascii="Times New Roman" w:hAnsi="Times New Roman" w:cs="Times New Roman"/>
+          <w:sz w:val="24"/>
+          <w:szCs w:val="24"/>
+        </w:rPr>
+        <w:t>The news website is basically an online portal for News channel. They offer latest news headlines</w:t>
+      </w:r>
+      <w:r>
+        <w:rPr>
+          <w:rFonts w:ascii="Times New Roman" w:hAnsi="Times New Roman" w:cs="Times New Roman"/>
+          <w:sz w:val="24"/>
+          <w:szCs w:val="24"/>
+          <w:vertAlign w:val="superscript"/>
+        </w:rPr>
+        <w:t xml:space="preserve"> </w:t>
+      </w:r>
+      <w:r>
+        <w:rPr>
+          <w:rFonts w:ascii="Times New Roman" w:hAnsi="Times New Roman" w:cs="Times New Roman"/>
+          <w:sz w:val="24"/>
+          <w:szCs w:val="24"/>
+        </w:rPr>
+        <w:t>on Electronic format. You get all latest updates and notification on your device. There is various News portal present now a day.</w:t>
+      </w:r>
+    </w:p>
+    <w:p>
+      <w:pPr>
+        <w:pStyle w:val="ListParagraph"/>
+        <w:numPr>
+          <w:ilvl w:val="0"/>
+          <w:numId w:val="3"/>
+        </w:numPr>
+        <w:spacing w:before="120" w:after="120" w:line="360" w:lineRule="auto"/>
+        <w:jc w:val="both"/>
+        <w:rPr>
+          <w:rFonts w:ascii="Times New Roman" w:hAnsi="Times New Roman" w:cs="Times New Roman"/>
+          <w:sz w:val="24"/>
+          <w:szCs w:val="24"/>
+        </w:rPr>
+      </w:pPr>
+      <w:r>
+        <w:rPr>
+          <w:rFonts w:ascii="Times New Roman" w:hAnsi="Times New Roman" w:cs="Times New Roman"/>
+          <w:sz w:val="24"/>
+          <w:szCs w:val="24"/>
+        </w:rPr>
+        <w:t>Yahoo! News:</w:t>
+      </w:r>
+    </w:p>
+    <w:p>
+      <w:pPr>
+        <w:spacing w:before="120" w:after="120" w:line="360" w:lineRule="auto"/>
+        <w:ind w:firstLine="720"/>
+        <w:jc w:val="both"/>
+        <w:rPr>
+          <w:rFonts w:ascii="Times New Roman" w:hAnsi="Times New Roman" w:cs="Times New Roman"/>
+          <w:sz w:val="24"/>
+          <w:szCs w:val="24"/>
+          <w:shd w:val="clear" w:color="auto" w:fill="FFFFFF"/>
+        </w:rPr>
+      </w:pPr>
+      <w:r>
+        <w:rPr>
+          <w:rFonts w:ascii="Times New Roman" w:hAnsi="Times New Roman" w:cs="Times New Roman"/>
+          <w:sz w:val="24"/>
+          <w:szCs w:val="24"/>
+          <w:shd w:val="clear" w:color="auto" w:fill="FFFFFF"/>
+        </w:rPr>
+        <w:t xml:space="preserve">The site was created by a Yahoo! software engineer named Brad </w:t>
+      </w:r>
+      <w:proofErr w:type="spellStart"/>
+      <w:r>
+        <w:rPr>
+          <w:rFonts w:ascii="Times New Roman" w:hAnsi="Times New Roman" w:cs="Times New Roman"/>
+          <w:sz w:val="24"/>
+          <w:szCs w:val="24"/>
+          <w:shd w:val="clear" w:color="auto" w:fill="FFFFFF"/>
+        </w:rPr>
+        <w:t>Clawsie</w:t>
+      </w:r>
+      <w:proofErr w:type="spellEnd"/>
+      <w:r>
+        <w:rPr>
+          <w:rFonts w:ascii="Times New Roman" w:hAnsi="Times New Roman" w:cs="Times New Roman"/>
+          <w:sz w:val="24"/>
+          <w:szCs w:val="24"/>
+          <w:shd w:val="clear" w:color="auto" w:fill="FFFFFF"/>
+        </w:rPr>
+        <w:t xml:space="preserve"> in August of 1996. It was a news website that originated as an internet-based aggregator by yahoo</w:t>
+      </w:r>
+      <w:proofErr w:type="gramStart"/>
+      <w:r>
+        <w:rPr>
+          <w:rFonts w:ascii="Times New Roman" w:hAnsi="Times New Roman" w:cs="Times New Roman"/>
+          <w:sz w:val="24"/>
+          <w:szCs w:val="24"/>
+          <w:shd w:val="clear" w:color="auto" w:fill="FFFFFF"/>
+        </w:rPr>
+        <w:t>!.</w:t>
+      </w:r>
+      <w:proofErr w:type="gramEnd"/>
+      <w:r>
+        <w:rPr>
+          <w:rFonts w:ascii="Times New Roman" w:hAnsi="Times New Roman" w:cs="Times New Roman"/>
+          <w:sz w:val="24"/>
+          <w:szCs w:val="24"/>
+          <w:shd w:val="clear" w:color="auto" w:fill="FFFFFF"/>
+        </w:rPr>
+        <w:t xml:space="preserve"> By 2011, Yahoo had expanded its focus to include original content, as part of its plans to become a major media organization. In 2013 An Amazon-owned marketing data collection company (Alexa) claimed Yahoo! News one of the world's top news sites, at this point. As of January 2019, Yahoo! News is now ranked sixth among global news sites, ahead of </w:t>
+      </w:r>
+      <w:hyperlink r:id="rId26" w:tooltip="Fox News" w:history="1">
+        <w:r>
+          <w:rPr>
+            <w:rStyle w:val="Hyperlink"/>
+            <w:rFonts w:ascii="Times New Roman" w:hAnsi="Times New Roman" w:cs="Times New Roman"/>
+            <w:color w:val="auto"/>
+            <w:sz w:val="24"/>
+            <w:szCs w:val="24"/>
+            <w:u w:val="none"/>
+            <w:shd w:val="clear" w:color="auto" w:fill="FFFFFF"/>
+          </w:rPr>
+          <w:t>Fox News</w:t>
+        </w:r>
+      </w:hyperlink>
+      <w:r>
+        <w:rPr>
+          <w:rFonts w:ascii="Times New Roman" w:hAnsi="Times New Roman" w:cs="Times New Roman"/>
+          <w:sz w:val="24"/>
+          <w:szCs w:val="24"/>
+          <w:shd w:val="clear" w:color="auto" w:fill="FFFFFF"/>
+        </w:rPr>
+        <w:t> and behind </w:t>
+      </w:r>
+      <w:hyperlink r:id="rId27" w:history="1">
+        <w:r>
+          <w:rPr>
+            <w:rStyle w:val="Hyperlink"/>
+            <w:rFonts w:ascii="Times New Roman" w:hAnsi="Times New Roman" w:cs="Times New Roman"/>
+            <w:color w:val="auto"/>
+            <w:sz w:val="24"/>
+            <w:szCs w:val="24"/>
+            <w:u w:val="none"/>
+            <w:shd w:val="clear" w:color="auto" w:fill="FFFFFF"/>
+          </w:rPr>
+          <w:t>CNN</w:t>
+        </w:r>
+      </w:hyperlink>
+      <w:r>
+        <w:rPr>
+          <w:rFonts w:ascii="Times New Roman" w:hAnsi="Times New Roman" w:cs="Times New Roman"/>
+          <w:sz w:val="24"/>
+          <w:szCs w:val="24"/>
+        </w:rPr>
+        <w:t>.</w:t>
+      </w:r>
+    </w:p>
+    <w:p>
+      <w:pPr>
+        <w:pStyle w:val="ListParagraph"/>
+        <w:numPr>
+          <w:ilvl w:val="0"/>
+          <w:numId w:val="3"/>
+        </w:numPr>
+        <w:spacing w:before="120" w:after="120" w:line="360" w:lineRule="auto"/>
+        <w:jc w:val="both"/>
+        <w:rPr>
+          <w:rFonts w:ascii="Times New Roman" w:hAnsi="Times New Roman" w:cs="Times New Roman"/>
+          <w:sz w:val="24"/>
+          <w:szCs w:val="24"/>
+        </w:rPr>
+      </w:pPr>
+      <w:r>
+        <w:rPr>
+          <w:rFonts w:ascii="Times New Roman" w:hAnsi="Times New Roman" w:cs="Times New Roman"/>
+          <w:sz w:val="24"/>
+          <w:szCs w:val="24"/>
+        </w:rPr>
+        <w:t>Fox News(</w:t>
+      </w:r>
+      <w:r>
+        <w:rPr>
+          <w:rFonts w:ascii="Times New Roman" w:hAnsi="Times New Roman" w:cs="Times New Roman"/>
+          <w:sz w:val="24"/>
+          <w:szCs w:val="24"/>
+          <w:shd w:val="clear" w:color="auto" w:fill="FFFFFF"/>
+        </w:rPr>
+        <w:t>officially </w:t>
+      </w:r>
+      <w:r>
+        <w:rPr>
+          <w:rFonts w:ascii="Times New Roman" w:hAnsi="Times New Roman" w:cs="Times New Roman"/>
+          <w:b/>
+          <w:bCs/>
+          <w:sz w:val="24"/>
+          <w:szCs w:val="24"/>
+          <w:shd w:val="clear" w:color="auto" w:fill="FFFFFF"/>
+        </w:rPr>
+        <w:t>Fox News Channel</w:t>
+      </w:r>
+      <w:r>
+        <w:rPr>
+          <w:rFonts w:ascii="Times New Roman" w:hAnsi="Times New Roman" w:cs="Times New Roman"/>
+          <w:sz w:val="24"/>
+          <w:szCs w:val="24"/>
+          <w:shd w:val="clear" w:color="auto" w:fill="FFFFFF"/>
+        </w:rPr>
+        <w:t> and abbreviated </w:t>
+      </w:r>
+      <w:r>
+        <w:rPr>
+          <w:rFonts w:ascii="Times New Roman" w:hAnsi="Times New Roman" w:cs="Times New Roman"/>
+          <w:b/>
+          <w:bCs/>
+          <w:sz w:val="24"/>
+          <w:szCs w:val="24"/>
+          <w:shd w:val="clear" w:color="auto" w:fill="FFFFFF"/>
+        </w:rPr>
+        <w:t>FNC</w:t>
+      </w:r>
+      <w:r>
+        <w:rPr>
+          <w:rFonts w:ascii="Times New Roman" w:hAnsi="Times New Roman" w:cs="Times New Roman"/>
+          <w:sz w:val="24"/>
+          <w:szCs w:val="24"/>
+        </w:rPr>
+        <w:t>)</w:t>
+      </w:r>
+    </w:p>
+    <w:p>
+      <w:pPr>
+        <w:spacing w:before="120" w:after="120" w:line="360" w:lineRule="auto"/>
+        <w:ind w:firstLine="720"/>
+        <w:jc w:val="both"/>
+        <w:rPr>
+          <w:rFonts w:ascii="Times New Roman" w:hAnsi="Times New Roman" w:cs="Times New Roman"/>
+          <w:sz w:val="24"/>
+          <w:szCs w:val="24"/>
+          <w:shd w:val="clear" w:color="auto" w:fill="FFFFFF"/>
+        </w:rPr>
+      </w:pPr>
+      <w:r>
+        <w:rPr>
+          <w:rFonts w:ascii="Times New Roman" w:hAnsi="Times New Roman" w:cs="Times New Roman"/>
+          <w:sz w:val="24"/>
+          <w:szCs w:val="24"/>
+          <w:shd w:val="clear" w:color="auto" w:fill="FFFFFF"/>
+        </w:rPr>
+        <w:t>The channel was created by Australian-American </w:t>
+      </w:r>
+      <w:hyperlink r:id="rId28" w:tooltip="Media proprietor" w:history="1">
+        <w:r>
+          <w:rPr>
+            <w:rStyle w:val="Hyperlink"/>
+            <w:rFonts w:ascii="Times New Roman" w:hAnsi="Times New Roman" w:cs="Times New Roman"/>
+            <w:color w:val="auto"/>
+            <w:sz w:val="24"/>
+            <w:szCs w:val="24"/>
+            <w:u w:val="none"/>
+            <w:shd w:val="clear" w:color="auto" w:fill="FFFFFF"/>
+          </w:rPr>
+          <w:t>media mogul</w:t>
+        </w:r>
+      </w:hyperlink>
+      <w:r>
+        <w:rPr>
+          <w:rFonts w:ascii="Times New Roman" w:hAnsi="Times New Roman" w:cs="Times New Roman"/>
+          <w:sz w:val="24"/>
+          <w:szCs w:val="24"/>
+          <w:shd w:val="clear" w:color="auto" w:fill="FFFFFF"/>
+        </w:rPr>
+        <w:t> </w:t>
+      </w:r>
+      <w:hyperlink r:id="rId29" w:tooltip="Rupert Murdoch" w:history="1">
+        <w:r>
+          <w:rPr>
+            <w:rStyle w:val="Hyperlink"/>
+            <w:rFonts w:ascii="Times New Roman" w:hAnsi="Times New Roman" w:cs="Times New Roman"/>
+            <w:color w:val="auto"/>
+            <w:sz w:val="24"/>
+            <w:szCs w:val="24"/>
+            <w:u w:val="none"/>
+            <w:shd w:val="clear" w:color="auto" w:fill="FFFFFF"/>
+          </w:rPr>
+          <w:t>Rupert Murdoch</w:t>
+        </w:r>
+      </w:hyperlink>
+      <w:r>
+        <w:rPr>
+          <w:rFonts w:ascii="Times New Roman" w:hAnsi="Times New Roman" w:cs="Times New Roman"/>
+          <w:sz w:val="24"/>
+          <w:szCs w:val="24"/>
+          <w:shd w:val="clear" w:color="auto" w:fill="FFFFFF"/>
+        </w:rPr>
+        <w:t> to appeal to a conservative audience.  It launched on October 7, 1996 and become the dominant </w:t>
+      </w:r>
+      <w:hyperlink r:id="rId30" w:history="1">
+        <w:r>
+          <w:rPr>
+            <w:rStyle w:val="Hyperlink"/>
+            <w:rFonts w:ascii="Times New Roman" w:hAnsi="Times New Roman" w:cs="Times New Roman"/>
+            <w:color w:val="auto"/>
+            <w:sz w:val="24"/>
+            <w:szCs w:val="24"/>
+            <w:u w:val="none"/>
+            <w:shd w:val="clear" w:color="auto" w:fill="FFFFFF"/>
+          </w:rPr>
+          <w:t>subscription news network in the U.S</w:t>
+        </w:r>
+      </w:hyperlink>
+      <w:r>
+        <w:rPr>
+          <w:rFonts w:ascii="Times New Roman" w:hAnsi="Times New Roman" w:cs="Times New Roman"/>
+          <w:sz w:val="24"/>
+          <w:szCs w:val="24"/>
+        </w:rPr>
+        <w:t xml:space="preserve">. </w:t>
+      </w:r>
+      <w:r>
+        <w:rPr>
+          <w:rFonts w:ascii="Times New Roman" w:hAnsi="Times New Roman" w:cs="Times New Roman"/>
+          <w:sz w:val="24"/>
+          <w:szCs w:val="24"/>
+          <w:shd w:val="clear" w:color="auto" w:fill="FFFFFF"/>
+        </w:rPr>
+        <w:t>The channel broadcasts primarily from studios at </w:t>
+      </w:r>
+      <w:hyperlink r:id="rId31" w:tooltip="1211 Avenue of the Americas" w:history="1">
+        <w:r>
+          <w:rPr>
+            <w:rStyle w:val="Hyperlink"/>
+            <w:rFonts w:ascii="Times New Roman" w:hAnsi="Times New Roman" w:cs="Times New Roman"/>
+            <w:color w:val="auto"/>
+            <w:sz w:val="24"/>
+            <w:szCs w:val="24"/>
+            <w:u w:val="none"/>
+            <w:shd w:val="clear" w:color="auto" w:fill="FFFFFF"/>
+          </w:rPr>
+          <w:t>1211 Avenue of the Americas</w:t>
+        </w:r>
+      </w:hyperlink>
+      <w:r>
+        <w:rPr>
+          <w:rFonts w:ascii="Times New Roman" w:hAnsi="Times New Roman" w:cs="Times New Roman"/>
+          <w:sz w:val="24"/>
+          <w:szCs w:val="24"/>
+          <w:shd w:val="clear" w:color="auto" w:fill="FFFFFF"/>
+        </w:rPr>
+        <w:t> in </w:t>
+      </w:r>
+      <w:hyperlink r:id="rId32" w:tooltip="New York City" w:history="1">
+        <w:r>
+          <w:rPr>
+            <w:rStyle w:val="Hyperlink"/>
+            <w:rFonts w:ascii="Times New Roman" w:hAnsi="Times New Roman" w:cs="Times New Roman"/>
+            <w:color w:val="auto"/>
+            <w:sz w:val="24"/>
+            <w:szCs w:val="24"/>
+            <w:u w:val="none"/>
+            <w:shd w:val="clear" w:color="auto" w:fill="FFFFFF"/>
+          </w:rPr>
+          <w:t>New York City</w:t>
+        </w:r>
+      </w:hyperlink>
+      <w:r>
+        <w:rPr>
+          <w:rFonts w:ascii="Times New Roman" w:hAnsi="Times New Roman" w:cs="Times New Roman"/>
+          <w:sz w:val="24"/>
+          <w:szCs w:val="24"/>
+          <w:shd w:val="clear" w:color="auto" w:fill="FFFFFF"/>
+        </w:rPr>
+        <w:t>. In 2019, Fox News was the top-rated cable network averaging 2.5 million viewers.</w:t>
+      </w:r>
+    </w:p>
+    <w:p>
+      <w:pPr>
+        <w:pStyle w:val="ListParagraph"/>
+        <w:numPr>
+          <w:ilvl w:val="0"/>
+          <w:numId w:val="3"/>
+        </w:numPr>
+        <w:spacing w:before="120" w:after="120" w:line="360" w:lineRule="auto"/>
+        <w:jc w:val="both"/>
+        <w:rPr>
+          <w:rFonts w:ascii="Times New Roman" w:hAnsi="Times New Roman" w:cs="Times New Roman"/>
+          <w:sz w:val="24"/>
+          <w:szCs w:val="24"/>
+        </w:rPr>
+      </w:pPr>
+      <w:r>
+        <w:rPr>
+          <w:rFonts w:ascii="Times New Roman" w:hAnsi="Times New Roman" w:cs="Times New Roman"/>
+          <w:sz w:val="24"/>
+          <w:szCs w:val="24"/>
+        </w:rPr>
+        <w:t>CNN (</w:t>
+      </w:r>
+      <w:r>
+        <w:rPr>
+          <w:rFonts w:ascii="Times New Roman" w:hAnsi="Times New Roman" w:cs="Times New Roman"/>
+          <w:b/>
+          <w:bCs/>
+          <w:color w:val="222222"/>
+          <w:sz w:val="24"/>
+          <w:szCs w:val="24"/>
+          <w:shd w:val="clear" w:color="auto" w:fill="FFFFFF"/>
+        </w:rPr>
+        <w:t>Cable News Network</w:t>
+      </w:r>
+      <w:r>
+        <w:rPr>
+          <w:rFonts w:ascii="Times New Roman" w:hAnsi="Times New Roman" w:cs="Times New Roman"/>
+          <w:sz w:val="24"/>
+          <w:szCs w:val="24"/>
+        </w:rPr>
+        <w:t>)</w:t>
+      </w:r>
+    </w:p>
+    <w:p>
+      <w:pPr>
+        <w:spacing w:before="120" w:after="120" w:line="360" w:lineRule="auto"/>
+        <w:ind w:firstLine="720"/>
+        <w:jc w:val="both"/>
+        <w:rPr>
+          <w:rFonts w:ascii="Times New Roman" w:hAnsi="Times New Roman" w:cs="Times New Roman"/>
+          <w:sz w:val="24"/>
+          <w:szCs w:val="24"/>
+          <w:shd w:val="clear" w:color="auto" w:fill="FFFFFF"/>
+        </w:rPr>
+      </w:pPr>
+      <w:r>
+        <w:rPr>
+          <w:rFonts w:ascii="Times New Roman" w:hAnsi="Times New Roman" w:cs="Times New Roman"/>
+          <w:sz w:val="24"/>
+          <w:szCs w:val="24"/>
+          <w:shd w:val="clear" w:color="auto" w:fill="FFFFFF"/>
+        </w:rPr>
+        <w:lastRenderedPageBreak/>
+        <w:t> CNN was founded in 1980 by American </w:t>
+      </w:r>
+      <w:hyperlink r:id="rId33" w:tooltip="Media proprietor" w:history="1">
+        <w:r>
+          <w:rPr>
+            <w:rStyle w:val="Hyperlink"/>
+            <w:rFonts w:ascii="Times New Roman" w:hAnsi="Times New Roman" w:cs="Times New Roman"/>
+            <w:color w:val="auto"/>
+            <w:sz w:val="24"/>
+            <w:szCs w:val="24"/>
+            <w:u w:val="none"/>
+            <w:shd w:val="clear" w:color="auto" w:fill="FFFFFF"/>
+          </w:rPr>
+          <w:t>media proprietor</w:t>
+        </w:r>
+      </w:hyperlink>
+      <w:r>
+        <w:rPr>
+          <w:rFonts w:ascii="Times New Roman" w:hAnsi="Times New Roman" w:cs="Times New Roman"/>
+          <w:sz w:val="24"/>
+          <w:szCs w:val="24"/>
+          <w:shd w:val="clear" w:color="auto" w:fill="FFFFFF"/>
+        </w:rPr>
+        <w:t> </w:t>
+      </w:r>
+      <w:hyperlink r:id="rId34" w:tooltip="Ted Turner" w:history="1">
+        <w:r>
+          <w:rPr>
+            <w:rStyle w:val="Hyperlink"/>
+            <w:rFonts w:ascii="Times New Roman" w:hAnsi="Times New Roman" w:cs="Times New Roman"/>
+            <w:color w:val="auto"/>
+            <w:sz w:val="24"/>
+            <w:szCs w:val="24"/>
+            <w:u w:val="none"/>
+            <w:shd w:val="clear" w:color="auto" w:fill="FFFFFF"/>
+          </w:rPr>
+          <w:t>Ted Turner</w:t>
+        </w:r>
+      </w:hyperlink>
+      <w:r>
+        <w:rPr>
+          <w:rFonts w:ascii="Times New Roman" w:hAnsi="Times New Roman" w:cs="Times New Roman"/>
+          <w:sz w:val="24"/>
+          <w:szCs w:val="24"/>
+          <w:shd w:val="clear" w:color="auto" w:fill="FFFFFF"/>
+        </w:rPr>
+        <w:t> as a 24-hour </w:t>
+      </w:r>
+      <w:hyperlink r:id="rId35" w:tooltip="United States cable news" w:history="1">
+        <w:r>
+          <w:rPr>
+            <w:rStyle w:val="Hyperlink"/>
+            <w:rFonts w:ascii="Times New Roman" w:hAnsi="Times New Roman" w:cs="Times New Roman"/>
+            <w:color w:val="auto"/>
+            <w:sz w:val="24"/>
+            <w:szCs w:val="24"/>
+            <w:u w:val="none"/>
+            <w:shd w:val="clear" w:color="auto" w:fill="FFFFFF"/>
+          </w:rPr>
+          <w:t>cable news</w:t>
+        </w:r>
+      </w:hyperlink>
+      <w:r>
+        <w:rPr>
+          <w:rFonts w:ascii="Times New Roman" w:hAnsi="Times New Roman" w:cs="Times New Roman"/>
+          <w:sz w:val="24"/>
+          <w:szCs w:val="24"/>
+          <w:shd w:val="clear" w:color="auto" w:fill="FFFFFF"/>
+        </w:rPr>
+        <w:t> channel. Upon its launch in 1980, CNN was the first television channel to provide </w:t>
+      </w:r>
+      <w:hyperlink r:id="rId36" w:tooltip="24-hour news cycle" w:history="1">
+        <w:r>
+          <w:rPr>
+            <w:rStyle w:val="Hyperlink"/>
+            <w:rFonts w:ascii="Times New Roman" w:hAnsi="Times New Roman" w:cs="Times New Roman"/>
+            <w:color w:val="auto"/>
+            <w:sz w:val="24"/>
+            <w:szCs w:val="24"/>
+            <w:u w:val="none"/>
+            <w:shd w:val="clear" w:color="auto" w:fill="FFFFFF"/>
+          </w:rPr>
+          <w:t>24-hour news coverage</w:t>
+        </w:r>
+      </w:hyperlink>
+      <w:r>
+        <w:rPr>
+          <w:rFonts w:ascii="Times New Roman" w:hAnsi="Times New Roman" w:cs="Times New Roman"/>
+          <w:sz w:val="24"/>
+          <w:szCs w:val="24"/>
+          <w:shd w:val="clear" w:color="auto" w:fill="FFFFFF"/>
+          <w:vertAlign w:val="superscript"/>
+        </w:rPr>
+        <w:t xml:space="preserve"> </w:t>
+      </w:r>
+      <w:r>
+        <w:rPr>
+          <w:rFonts w:ascii="Times New Roman" w:hAnsi="Times New Roman" w:cs="Times New Roman"/>
+          <w:sz w:val="24"/>
+          <w:szCs w:val="24"/>
+          <w:shd w:val="clear" w:color="auto" w:fill="FFFFFF"/>
+        </w:rPr>
+        <w:t>and was the first all-news television channel in the United States. As of September 2018, CNN has 90.1 million television households. In 2019, CNN ranked third in viewership among cable news networks, behind rivals </w:t>
+      </w:r>
+      <w:hyperlink r:id="rId37" w:tooltip="Fox News" w:history="1">
+        <w:r>
+          <w:rPr>
+            <w:rStyle w:val="Hyperlink"/>
+            <w:rFonts w:ascii="Times New Roman" w:hAnsi="Times New Roman" w:cs="Times New Roman"/>
+            <w:color w:val="auto"/>
+            <w:sz w:val="24"/>
+            <w:szCs w:val="24"/>
+            <w:u w:val="none"/>
+            <w:shd w:val="clear" w:color="auto" w:fill="FFFFFF"/>
+          </w:rPr>
+          <w:t>Fox News</w:t>
+        </w:r>
+      </w:hyperlink>
+      <w:r>
+        <w:rPr>
+          <w:rFonts w:ascii="Times New Roman" w:hAnsi="Times New Roman" w:cs="Times New Roman"/>
+          <w:sz w:val="24"/>
+          <w:szCs w:val="24"/>
+          <w:shd w:val="clear" w:color="auto" w:fill="FFFFFF"/>
+        </w:rPr>
+        <w:t>.</w:t>
+      </w:r>
+    </w:p>
+    <w:p>
+      <w:pPr>
+        <w:pStyle w:val="ListParagraph"/>
+        <w:numPr>
+          <w:ilvl w:val="0"/>
+          <w:numId w:val="3"/>
+        </w:numPr>
+        <w:spacing w:before="120" w:after="120" w:line="360" w:lineRule="auto"/>
+        <w:jc w:val="both"/>
+        <w:rPr>
+          <w:rFonts w:ascii="Times New Roman" w:hAnsi="Times New Roman" w:cs="Times New Roman"/>
+          <w:sz w:val="24"/>
+          <w:szCs w:val="24"/>
+        </w:rPr>
+      </w:pPr>
+      <w:r>
+        <w:rPr>
+          <w:rFonts w:ascii="Times New Roman" w:hAnsi="Times New Roman" w:cs="Times New Roman"/>
+          <w:sz w:val="24"/>
+          <w:szCs w:val="24"/>
+        </w:rPr>
+        <w:t>The Guardian</w:t>
+      </w:r>
+    </w:p>
+    <w:p>
+      <w:pPr>
+        <w:pStyle w:val="ListParagraph"/>
+        <w:numPr>
+          <w:ilvl w:val="0"/>
+          <w:numId w:val="3"/>
+        </w:numPr>
+        <w:spacing w:before="120" w:after="120" w:line="360" w:lineRule="auto"/>
+        <w:jc w:val="both"/>
+        <w:rPr>
+          <w:rFonts w:ascii="Times New Roman" w:hAnsi="Times New Roman" w:cs="Times New Roman"/>
+          <w:sz w:val="24"/>
+          <w:szCs w:val="24"/>
+        </w:rPr>
+      </w:pPr>
+      <w:r>
+        <w:rPr>
+          <w:rFonts w:ascii="Times New Roman" w:hAnsi="Times New Roman" w:cs="Times New Roman"/>
+          <w:sz w:val="24"/>
+          <w:szCs w:val="24"/>
+        </w:rPr>
+        <w:t>BBC News</w:t>
+      </w:r>
+    </w:p>
+    <w:p>
+      <w:pPr>
+        <w:spacing w:before="120" w:after="120" w:line="360" w:lineRule="auto"/>
+        <w:jc w:val="both"/>
+        <w:rPr>
+          <w:rFonts w:ascii="Times New Roman" w:hAnsi="Times New Roman" w:cs="Times New Roman"/>
+          <w:sz w:val="28"/>
+          <w:szCs w:val="28"/>
+        </w:rPr>
+      </w:pPr>
+      <w:r>
+        <w:rPr>
+          <w:rFonts w:ascii="Times New Roman" w:hAnsi="Times New Roman" w:cs="Times New Roman"/>
+          <w:sz w:val="28"/>
+          <w:szCs w:val="28"/>
+        </w:rPr>
+        <w:t xml:space="preserve">3.3 </w:t>
+      </w:r>
+      <w:r>
+        <w:rPr>
+          <w:rFonts w:ascii="Times New Roman" w:hAnsi="Times New Roman" w:cs="Times New Roman"/>
+          <w:sz w:val="28"/>
+          <w:szCs w:val="28"/>
+        </w:rPr>
+        <w:t>Entertainment Websites</w:t>
+      </w:r>
+    </w:p>
+    <w:p>
+      <w:pPr>
+        <w:spacing w:before="120" w:after="120" w:line="360" w:lineRule="auto"/>
+        <w:ind w:firstLine="720"/>
+        <w:jc w:val="both"/>
+        <w:rPr>
+          <w:rFonts w:ascii="Times New Roman" w:hAnsi="Times New Roman" w:cs="Times New Roman"/>
+          <w:sz w:val="24"/>
+          <w:szCs w:val="24"/>
+        </w:rPr>
+      </w:pPr>
+      <w:r>
+        <w:rPr>
+          <w:rFonts w:ascii="Times New Roman" w:hAnsi="Times New Roman" w:cs="Times New Roman"/>
+          <w:sz w:val="24"/>
+          <w:szCs w:val="24"/>
+          <w:shd w:val="clear" w:color="auto" w:fill="FFFFFF"/>
+        </w:rPr>
+        <w:t>These websites showcase entertaining information for visitors. Online magazines, gossip oriented websites, celebrity news, sports coverage, movies, the arts, humorous websites, etc. These websites are designed to be easy to navigate and frequently updated in order to keep users coming back for more information. They can be made more engaging by using dynamic content, such as videos, podcasts, slideshows, etc.</w:t>
+      </w:r>
+    </w:p>
+    <w:p>
+      <w:pPr>
+        <w:pStyle w:val="ListParagraph"/>
+        <w:numPr>
+          <w:ilvl w:val="0"/>
+          <w:numId w:val="4"/>
+        </w:numPr>
+        <w:spacing w:before="120" w:after="120" w:line="360" w:lineRule="auto"/>
+        <w:jc w:val="both"/>
+        <w:rPr>
+          <w:rFonts w:ascii="Times New Roman" w:hAnsi="Times New Roman" w:cs="Times New Roman"/>
+          <w:sz w:val="24"/>
+          <w:szCs w:val="24"/>
+        </w:rPr>
+      </w:pPr>
+      <w:r>
+        <w:rPr>
+          <w:rFonts w:ascii="Times New Roman" w:hAnsi="Times New Roman" w:cs="Times New Roman"/>
+          <w:sz w:val="24"/>
+          <w:szCs w:val="24"/>
+        </w:rPr>
+        <w:t>Spotify</w:t>
+      </w:r>
+    </w:p>
+    <w:p>
+      <w:pPr>
+        <w:pStyle w:val="ListParagraph"/>
+        <w:numPr>
+          <w:ilvl w:val="0"/>
+          <w:numId w:val="4"/>
+        </w:numPr>
+        <w:spacing w:before="120" w:after="120" w:line="360" w:lineRule="auto"/>
+        <w:jc w:val="both"/>
+        <w:rPr>
+          <w:rFonts w:ascii="Times New Roman" w:hAnsi="Times New Roman" w:cs="Times New Roman"/>
+          <w:sz w:val="24"/>
+          <w:szCs w:val="24"/>
+        </w:rPr>
+      </w:pPr>
+      <w:r>
+        <w:rPr>
+          <w:rFonts w:ascii="Times New Roman" w:hAnsi="Times New Roman" w:cs="Times New Roman"/>
+          <w:sz w:val="24"/>
+          <w:szCs w:val="24"/>
+        </w:rPr>
+        <w:t>YouTube</w:t>
+      </w:r>
+    </w:p>
+    <w:p>
+      <w:pPr>
+        <w:pStyle w:val="ListParagraph"/>
+        <w:numPr>
+          <w:ilvl w:val="0"/>
+          <w:numId w:val="4"/>
+        </w:numPr>
+        <w:spacing w:before="120" w:after="120" w:line="360" w:lineRule="auto"/>
+        <w:jc w:val="both"/>
+        <w:rPr>
+          <w:rFonts w:ascii="Times New Roman" w:hAnsi="Times New Roman" w:cs="Times New Roman"/>
+          <w:sz w:val="24"/>
+          <w:szCs w:val="24"/>
+        </w:rPr>
+      </w:pPr>
+      <w:proofErr w:type="spellStart"/>
+      <w:r>
+        <w:rPr>
+          <w:rFonts w:ascii="Times New Roman" w:hAnsi="Times New Roman" w:cs="Times New Roman"/>
+          <w:sz w:val="24"/>
+          <w:szCs w:val="24"/>
+        </w:rPr>
+        <w:t>Imdb</w:t>
+      </w:r>
+      <w:proofErr w:type="spellEnd"/>
+    </w:p>
+    <w:p>
+      <w:pPr>
+        <w:pStyle w:val="ListParagraph"/>
+        <w:numPr>
+          <w:ilvl w:val="0"/>
+          <w:numId w:val="4"/>
+        </w:numPr>
+        <w:spacing w:before="120" w:after="120" w:line="360" w:lineRule="auto"/>
+        <w:jc w:val="both"/>
+        <w:rPr>
+          <w:rFonts w:ascii="Times New Roman" w:hAnsi="Times New Roman" w:cs="Times New Roman"/>
+          <w:sz w:val="24"/>
+          <w:szCs w:val="24"/>
+        </w:rPr>
+      </w:pPr>
+      <w:r>
+        <w:rPr>
+          <w:rFonts w:ascii="Times New Roman" w:hAnsi="Times New Roman" w:cs="Times New Roman"/>
+          <w:sz w:val="24"/>
+          <w:szCs w:val="24"/>
+        </w:rPr>
+        <w:t>Vimeo</w:t>
+      </w:r>
+    </w:p>
+    <w:p>
+      <w:pPr>
+        <w:pStyle w:val="ListParagraph"/>
+        <w:numPr>
+          <w:ilvl w:val="0"/>
+          <w:numId w:val="4"/>
+        </w:numPr>
+        <w:spacing w:before="120" w:after="120" w:line="360" w:lineRule="auto"/>
+        <w:jc w:val="both"/>
+        <w:rPr>
+          <w:rFonts w:ascii="Times New Roman" w:hAnsi="Times New Roman" w:cs="Times New Roman"/>
+          <w:sz w:val="24"/>
+          <w:szCs w:val="24"/>
+        </w:rPr>
+      </w:pPr>
+      <w:r>
+        <w:rPr>
+          <w:rFonts w:ascii="Times New Roman" w:hAnsi="Times New Roman" w:cs="Times New Roman"/>
+          <w:sz w:val="24"/>
+          <w:szCs w:val="24"/>
+        </w:rPr>
+        <w:t>Movie Minions</w:t>
+      </w:r>
+    </w:p>
+    <w:p>
+      <w:pPr>
+        <w:spacing w:before="120" w:after="120" w:line="360" w:lineRule="auto"/>
+        <w:jc w:val="both"/>
+        <w:rPr>
+          <w:rFonts w:ascii="Times New Roman" w:hAnsi="Times New Roman" w:cs="Times New Roman"/>
+          <w:sz w:val="28"/>
+          <w:szCs w:val="28"/>
+        </w:rPr>
+      </w:pPr>
+      <w:r>
+        <w:rPr>
+          <w:rFonts w:ascii="Times New Roman" w:hAnsi="Times New Roman" w:cs="Times New Roman"/>
+          <w:sz w:val="28"/>
+          <w:szCs w:val="28"/>
+        </w:rPr>
+        <w:t xml:space="preserve">3.4 </w:t>
+      </w:r>
+      <w:r>
+        <w:rPr>
+          <w:rFonts w:ascii="Times New Roman" w:hAnsi="Times New Roman" w:cs="Times New Roman"/>
+          <w:sz w:val="28"/>
+          <w:szCs w:val="28"/>
+        </w:rPr>
+        <w:t>Educational Websites</w:t>
+      </w:r>
+    </w:p>
+    <w:p>
+      <w:pPr>
+        <w:spacing w:before="120" w:after="120" w:line="360" w:lineRule="auto"/>
+        <w:ind w:firstLine="720"/>
+        <w:jc w:val="both"/>
+        <w:rPr>
+          <w:rFonts w:ascii="Times New Roman" w:hAnsi="Times New Roman" w:cs="Times New Roman"/>
+          <w:sz w:val="24"/>
+          <w:szCs w:val="24"/>
+        </w:rPr>
+      </w:pPr>
+      <w:r>
+        <w:rPr>
+          <w:rFonts w:ascii="Times New Roman" w:hAnsi="Times New Roman" w:cs="Times New Roman"/>
+          <w:sz w:val="24"/>
+          <w:szCs w:val="24"/>
+          <w:shd w:val="clear" w:color="auto" w:fill="FFFFFF"/>
+        </w:rPr>
+        <w:t>Educational websites can include websites that have games, videos or topic related resources that act as tools to enhance learning and supplement classroom teaching. These websites help make the process of learning entertaining and attractive to the student, especially in today’s age.</w:t>
+      </w:r>
+    </w:p>
+    <w:p>
+      <w:pPr>
+        <w:pStyle w:val="ListParagraph"/>
+        <w:numPr>
+          <w:ilvl w:val="0"/>
+          <w:numId w:val="4"/>
+        </w:numPr>
+        <w:spacing w:before="120" w:after="120" w:line="360" w:lineRule="auto"/>
+        <w:jc w:val="both"/>
+        <w:rPr>
+          <w:rFonts w:ascii="Times New Roman" w:hAnsi="Times New Roman" w:cs="Times New Roman"/>
+          <w:sz w:val="24"/>
+          <w:szCs w:val="24"/>
+        </w:rPr>
+      </w:pPr>
+      <w:proofErr w:type="spellStart"/>
+      <w:r>
+        <w:rPr>
+          <w:rFonts w:ascii="Times New Roman" w:hAnsi="Times New Roman" w:cs="Times New Roman"/>
+          <w:sz w:val="24"/>
+          <w:szCs w:val="24"/>
+        </w:rPr>
+        <w:t>Edx</w:t>
+      </w:r>
+      <w:proofErr w:type="spellEnd"/>
+      <w:r>
+        <w:rPr>
+          <w:rFonts w:ascii="Times New Roman" w:hAnsi="Times New Roman" w:cs="Times New Roman"/>
+          <w:sz w:val="24"/>
+          <w:szCs w:val="24"/>
+        </w:rPr>
+        <w:t>: edx.org</w:t>
+      </w:r>
+    </w:p>
+    <w:p>
+      <w:pPr>
+        <w:pStyle w:val="ListParagraph"/>
+        <w:numPr>
+          <w:ilvl w:val="0"/>
+          <w:numId w:val="4"/>
+        </w:numPr>
+        <w:spacing w:before="120" w:after="120" w:line="360" w:lineRule="auto"/>
+        <w:jc w:val="both"/>
+        <w:rPr>
+          <w:rFonts w:ascii="Times New Roman" w:hAnsi="Times New Roman" w:cs="Times New Roman"/>
+          <w:sz w:val="24"/>
+          <w:szCs w:val="24"/>
+        </w:rPr>
+      </w:pPr>
+      <w:r>
+        <w:rPr>
+          <w:rFonts w:ascii="Times New Roman" w:hAnsi="Times New Roman" w:cs="Times New Roman"/>
+          <w:sz w:val="24"/>
+          <w:szCs w:val="24"/>
+        </w:rPr>
+        <w:t>Internet Archive</w:t>
+      </w:r>
+    </w:p>
+    <w:p>
+      <w:pPr>
+        <w:pStyle w:val="ListParagraph"/>
+        <w:numPr>
+          <w:ilvl w:val="0"/>
+          <w:numId w:val="4"/>
+        </w:numPr>
+        <w:spacing w:before="120" w:after="120" w:line="360" w:lineRule="auto"/>
+        <w:jc w:val="both"/>
+        <w:rPr>
+          <w:rFonts w:ascii="Times New Roman" w:hAnsi="Times New Roman" w:cs="Times New Roman"/>
+          <w:sz w:val="24"/>
+          <w:szCs w:val="24"/>
+        </w:rPr>
+      </w:pPr>
+      <w:r>
+        <w:rPr>
+          <w:rFonts w:ascii="Times New Roman" w:hAnsi="Times New Roman" w:cs="Times New Roman"/>
+          <w:sz w:val="24"/>
+          <w:szCs w:val="24"/>
+        </w:rPr>
+        <w:t>Code School</w:t>
+      </w:r>
+    </w:p>
+    <w:p>
+      <w:pPr>
+        <w:pStyle w:val="ListParagraph"/>
+        <w:numPr>
+          <w:ilvl w:val="0"/>
+          <w:numId w:val="4"/>
+        </w:numPr>
+        <w:spacing w:before="120" w:after="120" w:line="360" w:lineRule="auto"/>
+        <w:jc w:val="both"/>
+        <w:rPr>
+          <w:rFonts w:ascii="Times New Roman" w:hAnsi="Times New Roman" w:cs="Times New Roman"/>
+          <w:sz w:val="24"/>
+          <w:szCs w:val="24"/>
+        </w:rPr>
+      </w:pPr>
+      <w:proofErr w:type="spellStart"/>
+      <w:r>
+        <w:rPr>
+          <w:rFonts w:ascii="Times New Roman" w:hAnsi="Times New Roman" w:cs="Times New Roman"/>
+          <w:sz w:val="24"/>
+          <w:szCs w:val="24"/>
+        </w:rPr>
+        <w:t>Udemy</w:t>
+      </w:r>
+      <w:proofErr w:type="spellEnd"/>
+    </w:p>
+    <w:p>
+      <w:pPr>
+        <w:pStyle w:val="ListParagraph"/>
+        <w:numPr>
+          <w:ilvl w:val="0"/>
+          <w:numId w:val="4"/>
+        </w:numPr>
+        <w:spacing w:before="120" w:after="120" w:line="360" w:lineRule="auto"/>
+        <w:jc w:val="both"/>
+        <w:rPr>
+          <w:rFonts w:ascii="Times New Roman" w:hAnsi="Times New Roman" w:cs="Times New Roman"/>
+          <w:sz w:val="24"/>
+          <w:szCs w:val="24"/>
+        </w:rPr>
+      </w:pPr>
+      <w:r>
+        <w:rPr>
+          <w:rFonts w:ascii="Times New Roman" w:hAnsi="Times New Roman" w:cs="Times New Roman"/>
+          <w:sz w:val="24"/>
+          <w:szCs w:val="24"/>
+        </w:rPr>
+        <w:t>Lynda.com</w:t>
+      </w:r>
+    </w:p>
+    <w:p>
+      <w:pPr>
+        <w:spacing w:before="120" w:after="120" w:line="360" w:lineRule="auto"/>
+        <w:jc w:val="both"/>
+        <w:rPr>
+          <w:rFonts w:ascii="Times New Roman" w:hAnsi="Times New Roman" w:cs="Times New Roman"/>
+          <w:sz w:val="28"/>
+          <w:szCs w:val="28"/>
+        </w:rPr>
+      </w:pPr>
+      <w:r>
+        <w:rPr>
+          <w:rFonts w:ascii="Times New Roman" w:hAnsi="Times New Roman" w:cs="Times New Roman"/>
+          <w:sz w:val="28"/>
+          <w:szCs w:val="28"/>
+        </w:rPr>
+        <w:lastRenderedPageBreak/>
+        <w:t xml:space="preserve">3.5 </w:t>
+      </w:r>
+      <w:r>
+        <w:rPr>
+          <w:rFonts w:ascii="Times New Roman" w:hAnsi="Times New Roman" w:cs="Times New Roman"/>
+          <w:sz w:val="28"/>
+          <w:szCs w:val="28"/>
+        </w:rPr>
+        <w:t>Information Websites</w:t>
+      </w:r>
+    </w:p>
+    <w:p>
+      <w:pPr>
+        <w:spacing w:before="120" w:after="120" w:line="360" w:lineRule="auto"/>
+        <w:ind w:firstLine="720"/>
+        <w:jc w:val="both"/>
+        <w:rPr>
+          <w:rFonts w:ascii="Times New Roman" w:hAnsi="Times New Roman" w:cs="Times New Roman"/>
+          <w:sz w:val="24"/>
+          <w:szCs w:val="24"/>
+        </w:rPr>
+      </w:pPr>
+      <w:r>
+        <w:rPr>
+          <w:rFonts w:ascii="Times New Roman" w:hAnsi="Times New Roman" w:cs="Times New Roman"/>
+          <w:sz w:val="24"/>
+          <w:szCs w:val="24"/>
+          <w:shd w:val="clear" w:color="auto" w:fill="FFFFFF"/>
+        </w:rPr>
+        <w:t>The purpose of an information centric website is to convey specific, helpful information to a specific user/audience so that the reader learns something new or understands a topic better. These websites are geared around more actionable information and may contain “how to”, tips and tricks, fix and repair, guidance, support information, directions, instructions, etc.</w:t>
+      </w:r>
+    </w:p>
+    <w:p>
+      <w:pPr>
+        <w:pStyle w:val="ListParagraph"/>
+        <w:numPr>
+          <w:ilvl w:val="0"/>
+          <w:numId w:val="5"/>
+        </w:numPr>
+        <w:spacing w:before="120" w:after="120" w:line="360" w:lineRule="auto"/>
+        <w:jc w:val="both"/>
+        <w:rPr>
+          <w:rFonts w:ascii="Times New Roman" w:hAnsi="Times New Roman" w:cs="Times New Roman"/>
+          <w:sz w:val="24"/>
+          <w:szCs w:val="24"/>
+        </w:rPr>
+      </w:pPr>
+      <w:r>
+        <w:rPr>
+          <w:rFonts w:ascii="Times New Roman" w:hAnsi="Times New Roman" w:cs="Times New Roman"/>
+          <w:sz w:val="24"/>
+          <w:szCs w:val="24"/>
+        </w:rPr>
+        <w:t>Tech2.com</w:t>
+      </w:r>
+    </w:p>
+    <w:p>
+      <w:pPr>
+        <w:pStyle w:val="ListParagraph"/>
+        <w:numPr>
+          <w:ilvl w:val="0"/>
+          <w:numId w:val="5"/>
+        </w:numPr>
+        <w:spacing w:before="120" w:after="120" w:line="360" w:lineRule="auto"/>
+        <w:jc w:val="both"/>
+        <w:rPr>
+          <w:rFonts w:ascii="Times New Roman" w:hAnsi="Times New Roman" w:cs="Times New Roman"/>
+          <w:sz w:val="24"/>
+          <w:szCs w:val="24"/>
+        </w:rPr>
+      </w:pPr>
+      <w:r>
+        <w:rPr>
+          <w:rFonts w:ascii="Times New Roman" w:hAnsi="Times New Roman" w:cs="Times New Roman"/>
+          <w:sz w:val="24"/>
+          <w:szCs w:val="24"/>
+        </w:rPr>
+        <w:t>Alexa</w:t>
+      </w:r>
+    </w:p>
+    <w:p>
+      <w:pPr>
+        <w:pStyle w:val="ListParagraph"/>
+        <w:numPr>
+          <w:ilvl w:val="0"/>
+          <w:numId w:val="5"/>
+        </w:numPr>
+        <w:spacing w:before="120" w:after="120" w:line="360" w:lineRule="auto"/>
+        <w:jc w:val="both"/>
+        <w:rPr>
+          <w:rFonts w:ascii="Times New Roman" w:hAnsi="Times New Roman" w:cs="Times New Roman"/>
+          <w:sz w:val="24"/>
+          <w:szCs w:val="24"/>
+        </w:rPr>
+      </w:pPr>
+      <w:r>
+        <w:rPr>
+          <w:rFonts w:ascii="Times New Roman" w:hAnsi="Times New Roman" w:cs="Times New Roman"/>
+          <w:sz w:val="24"/>
+          <w:szCs w:val="24"/>
+        </w:rPr>
+        <w:t>Globo.com</w:t>
+      </w:r>
+    </w:p>
+    <w:p>
+      <w:pPr>
+        <w:pStyle w:val="ListParagraph"/>
+        <w:numPr>
+          <w:ilvl w:val="0"/>
+          <w:numId w:val="5"/>
+        </w:numPr>
+        <w:spacing w:before="120" w:after="120" w:line="360" w:lineRule="auto"/>
+        <w:jc w:val="both"/>
+        <w:rPr>
+          <w:rFonts w:ascii="Times New Roman" w:hAnsi="Times New Roman" w:cs="Times New Roman"/>
+          <w:sz w:val="24"/>
+          <w:szCs w:val="24"/>
+        </w:rPr>
+      </w:pPr>
+      <w:r>
+        <w:rPr>
+          <w:rFonts w:ascii="Times New Roman" w:hAnsi="Times New Roman" w:cs="Times New Roman"/>
+          <w:sz w:val="24"/>
+          <w:szCs w:val="24"/>
+        </w:rPr>
+        <w:t>Indeed.com</w:t>
+      </w:r>
+    </w:p>
+    <w:p>
+      <w:pPr>
+        <w:pStyle w:val="ListParagraph"/>
+        <w:numPr>
+          <w:ilvl w:val="0"/>
+          <w:numId w:val="5"/>
+        </w:numPr>
+        <w:spacing w:before="120" w:after="120" w:line="360" w:lineRule="auto"/>
+        <w:jc w:val="both"/>
+        <w:rPr>
+          <w:rFonts w:ascii="Times New Roman" w:hAnsi="Times New Roman" w:cs="Times New Roman"/>
+          <w:sz w:val="24"/>
+          <w:szCs w:val="24"/>
+        </w:rPr>
+      </w:pPr>
+      <w:r>
+        <w:rPr>
+          <w:rFonts w:ascii="Times New Roman" w:hAnsi="Times New Roman" w:cs="Times New Roman"/>
+          <w:sz w:val="24"/>
+          <w:szCs w:val="24"/>
+        </w:rPr>
+        <w:t>msn</w:t>
+      </w:r>
+    </w:p>
+    <w:p>
+      <w:pPr>
+        <w:spacing w:before="120" w:after="120" w:line="360" w:lineRule="auto"/>
+        <w:jc w:val="both"/>
+        <w:rPr>
+          <w:rFonts w:ascii="Times New Roman" w:hAnsi="Times New Roman" w:cs="Times New Roman"/>
+          <w:sz w:val="28"/>
+          <w:szCs w:val="28"/>
+        </w:rPr>
+      </w:pPr>
+      <w:r>
+        <w:rPr>
+          <w:rFonts w:ascii="Times New Roman" w:hAnsi="Times New Roman" w:cs="Times New Roman"/>
+          <w:sz w:val="28"/>
+          <w:szCs w:val="28"/>
+        </w:rPr>
+        <w:t xml:space="preserve">3.6 </w:t>
+      </w:r>
+      <w:r>
+        <w:rPr>
+          <w:rFonts w:ascii="Times New Roman" w:hAnsi="Times New Roman" w:cs="Times New Roman"/>
+          <w:sz w:val="28"/>
+          <w:szCs w:val="28"/>
+        </w:rPr>
+        <w:t>Business / Marketing Websites</w:t>
+      </w:r>
+    </w:p>
+    <w:p>
+      <w:pPr>
+        <w:spacing w:before="120" w:after="120" w:line="360" w:lineRule="auto"/>
+        <w:ind w:firstLine="720"/>
+        <w:jc w:val="both"/>
+        <w:rPr>
+          <w:rFonts w:ascii="Times New Roman" w:hAnsi="Times New Roman" w:cs="Times New Roman"/>
+          <w:sz w:val="24"/>
+          <w:szCs w:val="24"/>
+        </w:rPr>
+      </w:pPr>
+      <w:r>
+        <w:rPr>
+          <w:rFonts w:ascii="Times New Roman" w:hAnsi="Times New Roman" w:cs="Times New Roman"/>
+          <w:sz w:val="24"/>
+          <w:szCs w:val="24"/>
+          <w:shd w:val="clear" w:color="auto" w:fill="FFFFFF"/>
+        </w:rPr>
+        <w:t>The purpose of marketing</w:t>
+      </w:r>
+      <w:r>
+        <w:rPr>
+          <w:rFonts w:ascii="Times New Roman" w:hAnsi="Times New Roman" w:cs="Times New Roman"/>
+          <w:sz w:val="24"/>
+          <w:szCs w:val="24"/>
+          <w:shd w:val="clear" w:color="auto" w:fill="FFFFFF"/>
+        </w:rPr>
+        <w:t xml:space="preserve"> websites are to sell products to users. The most successful websites are carefully optimized to achieve a high percentage of purchases. To achieve success </w:t>
+      </w:r>
+      <w:r>
+        <w:rPr>
+          <w:rFonts w:ascii="Times New Roman" w:hAnsi="Times New Roman" w:cs="Times New Roman"/>
+          <w:sz w:val="24"/>
+          <w:szCs w:val="24"/>
+          <w:shd w:val="clear" w:color="auto" w:fill="FFFFFF"/>
+        </w:rPr>
+        <w:t>business</w:t>
+      </w:r>
+      <w:r>
+        <w:rPr>
+          <w:rFonts w:ascii="Times New Roman" w:hAnsi="Times New Roman" w:cs="Times New Roman"/>
+          <w:sz w:val="24"/>
+          <w:szCs w:val="24"/>
+          <w:shd w:val="clear" w:color="auto" w:fill="FFFFFF"/>
+        </w:rPr>
+        <w:t xml:space="preserve"> websites need to integrate all of the latest online closing &amp; upsell techniques available which have been proven to increase the chances that a visitor will purchase. There are many important elements that go into building a </w:t>
+      </w:r>
+      <w:r>
+        <w:rPr>
+          <w:rStyle w:val="Emphasis"/>
+          <w:rFonts w:ascii="Times New Roman" w:hAnsi="Times New Roman" w:cs="Times New Roman"/>
+          <w:sz w:val="24"/>
+          <w:szCs w:val="24"/>
+          <w:shd w:val="clear" w:color="auto" w:fill="FFFFFF"/>
+        </w:rPr>
+        <w:t>successful </w:t>
+      </w:r>
+      <w:r>
+        <w:rPr>
+          <w:rFonts w:ascii="Times New Roman" w:hAnsi="Times New Roman" w:cs="Times New Roman"/>
+          <w:sz w:val="24"/>
+          <w:szCs w:val="24"/>
+          <w:shd w:val="clear" w:color="auto" w:fill="FFFFFF"/>
+        </w:rPr>
+        <w:t>marketing</w:t>
+      </w:r>
+      <w:r>
+        <w:rPr>
+          <w:rFonts w:ascii="Times New Roman" w:hAnsi="Times New Roman" w:cs="Times New Roman"/>
+          <w:sz w:val="24"/>
+          <w:szCs w:val="24"/>
+          <w:shd w:val="clear" w:color="auto" w:fill="FFFFFF"/>
+        </w:rPr>
+        <w:t xml:space="preserve"> website such as removing friction during the purchasing process, making the checkout smooth and easy, making the website fast and attractive, up selling users on related products, incentivizing buyers, reducing cart abandonment, nurturing past buyers to buy again, remarketing to past visitors who haven’t yet purchased, using the proper payment options, having a mobile ready design, etc., etc.</w:t>
+      </w:r>
+    </w:p>
+    <w:p>
+      <w:pPr>
+        <w:pStyle w:val="ListParagraph"/>
+        <w:numPr>
+          <w:ilvl w:val="0"/>
+          <w:numId w:val="5"/>
+        </w:numPr>
+        <w:spacing w:before="120" w:after="120" w:line="360" w:lineRule="auto"/>
+        <w:jc w:val="both"/>
+        <w:rPr>
+          <w:rFonts w:ascii="Times New Roman" w:hAnsi="Times New Roman" w:cs="Times New Roman"/>
+          <w:sz w:val="24"/>
+          <w:szCs w:val="24"/>
+        </w:rPr>
+      </w:pPr>
+      <w:r>
+        <w:rPr>
+          <w:rFonts w:ascii="Times New Roman" w:hAnsi="Times New Roman" w:cs="Times New Roman"/>
+          <w:sz w:val="24"/>
+          <w:szCs w:val="24"/>
+        </w:rPr>
+        <w:t>E</w:t>
+      </w:r>
+      <w:r>
+        <w:rPr>
+          <w:rFonts w:ascii="Times New Roman" w:hAnsi="Times New Roman" w:cs="Times New Roman"/>
+          <w:sz w:val="24"/>
+          <w:szCs w:val="24"/>
+        </w:rPr>
+        <w:t>Bay</w:t>
+      </w:r>
+    </w:p>
+    <w:p>
+      <w:pPr>
+        <w:pStyle w:val="ListParagraph"/>
+        <w:numPr>
+          <w:ilvl w:val="0"/>
+          <w:numId w:val="5"/>
+        </w:numPr>
+        <w:spacing w:before="120" w:after="120" w:line="360" w:lineRule="auto"/>
+        <w:jc w:val="both"/>
+        <w:rPr>
+          <w:rFonts w:ascii="Times New Roman" w:hAnsi="Times New Roman" w:cs="Times New Roman"/>
+          <w:sz w:val="24"/>
+          <w:szCs w:val="24"/>
+        </w:rPr>
+      </w:pPr>
+      <w:r>
+        <w:rPr>
+          <w:rFonts w:ascii="Times New Roman" w:hAnsi="Times New Roman" w:cs="Times New Roman"/>
+          <w:sz w:val="24"/>
+          <w:szCs w:val="24"/>
+        </w:rPr>
+        <w:t>Forbes</w:t>
+      </w:r>
+    </w:p>
+    <w:p>
+      <w:pPr>
+        <w:pStyle w:val="ListParagraph"/>
+        <w:numPr>
+          <w:ilvl w:val="0"/>
+          <w:numId w:val="5"/>
+        </w:numPr>
+        <w:spacing w:before="120" w:after="120" w:line="360" w:lineRule="auto"/>
+        <w:jc w:val="both"/>
+        <w:rPr>
+          <w:rFonts w:ascii="Times New Roman" w:hAnsi="Times New Roman" w:cs="Times New Roman"/>
+          <w:sz w:val="24"/>
+          <w:szCs w:val="24"/>
+        </w:rPr>
+      </w:pPr>
+      <w:r>
+        <w:rPr>
+          <w:rFonts w:ascii="Times New Roman" w:hAnsi="Times New Roman" w:cs="Times New Roman"/>
+          <w:sz w:val="24"/>
+          <w:szCs w:val="24"/>
+        </w:rPr>
+        <w:t>Google Finance</w:t>
+      </w:r>
+    </w:p>
+    <w:p>
+      <w:pPr>
+        <w:pStyle w:val="ListParagraph"/>
+        <w:numPr>
+          <w:ilvl w:val="0"/>
+          <w:numId w:val="5"/>
+        </w:numPr>
+        <w:spacing w:before="120" w:after="120" w:line="360" w:lineRule="auto"/>
+        <w:jc w:val="both"/>
+        <w:rPr>
+          <w:rFonts w:ascii="Times New Roman" w:hAnsi="Times New Roman" w:cs="Times New Roman"/>
+          <w:sz w:val="24"/>
+          <w:szCs w:val="24"/>
+        </w:rPr>
+      </w:pPr>
+      <w:r>
+        <w:rPr>
+          <w:rFonts w:ascii="Times New Roman" w:hAnsi="Times New Roman" w:cs="Times New Roman"/>
+          <w:sz w:val="24"/>
+          <w:szCs w:val="24"/>
+        </w:rPr>
+        <w:t>Bloomberg</w:t>
+      </w:r>
+    </w:p>
+    <w:p>
+      <w:pPr>
+        <w:pStyle w:val="ListParagraph"/>
+        <w:numPr>
+          <w:ilvl w:val="0"/>
+          <w:numId w:val="5"/>
+        </w:numPr>
+        <w:spacing w:before="120" w:after="120" w:line="360" w:lineRule="auto"/>
+        <w:jc w:val="both"/>
+        <w:rPr>
+          <w:rFonts w:ascii="Times New Roman" w:hAnsi="Times New Roman" w:cs="Times New Roman"/>
+          <w:sz w:val="24"/>
+          <w:szCs w:val="24"/>
+        </w:rPr>
+      </w:pPr>
+      <w:r>
+        <w:rPr>
+          <w:rFonts w:ascii="Times New Roman" w:hAnsi="Times New Roman" w:cs="Times New Roman"/>
+          <w:sz w:val="24"/>
+          <w:szCs w:val="24"/>
+        </w:rPr>
+        <w:t>Amazon.com</w:t>
+      </w:r>
+    </w:p>
+    <w:p>
+      <w:pPr>
+        <w:spacing w:before="120" w:after="120" w:line="360" w:lineRule="auto"/>
+        <w:jc w:val="both"/>
+        <w:rPr>
+          <w:rFonts w:ascii="Times New Roman" w:hAnsi="Times New Roman" w:cs="Times New Roman"/>
+          <w:sz w:val="28"/>
+          <w:szCs w:val="28"/>
+        </w:rPr>
+      </w:pPr>
+      <w:r>
+        <w:rPr>
+          <w:rFonts w:ascii="Times New Roman" w:hAnsi="Times New Roman" w:cs="Times New Roman"/>
+          <w:sz w:val="28"/>
+          <w:szCs w:val="28"/>
+        </w:rPr>
+        <w:t xml:space="preserve">3.7 </w:t>
+      </w:r>
+      <w:r>
+        <w:rPr>
+          <w:rFonts w:ascii="Times New Roman" w:hAnsi="Times New Roman" w:cs="Times New Roman"/>
+          <w:sz w:val="28"/>
+          <w:szCs w:val="28"/>
+        </w:rPr>
+        <w:t>Advocacy Websites</w:t>
+      </w:r>
+    </w:p>
+    <w:p>
+      <w:pPr>
+        <w:spacing w:before="120" w:after="120" w:line="360" w:lineRule="auto"/>
+        <w:ind w:firstLine="720"/>
+        <w:jc w:val="both"/>
+        <w:rPr>
+          <w:rFonts w:ascii="Times New Roman" w:hAnsi="Times New Roman" w:cs="Times New Roman"/>
+          <w:sz w:val="24"/>
+          <w:szCs w:val="24"/>
+        </w:rPr>
+      </w:pPr>
+      <w:r>
+        <w:rPr>
+          <w:rFonts w:ascii="Times New Roman" w:hAnsi="Times New Roman" w:cs="Times New Roman"/>
+          <w:sz w:val="24"/>
+          <w:szCs w:val="24"/>
+          <w:shd w:val="clear" w:color="auto" w:fill="FFFFFF"/>
+        </w:rPr>
+        <w:t xml:space="preserve">An advocacy website contains content that describes a cause, opinion, or idea (i.e. business/marketing sites). These web sites usually present views of a particular group or </w:t>
+      </w:r>
+      <w:r>
+        <w:rPr>
+          <w:rFonts w:ascii="Times New Roman" w:hAnsi="Times New Roman" w:cs="Times New Roman"/>
+          <w:sz w:val="24"/>
+          <w:szCs w:val="24"/>
+          <w:shd w:val="clear" w:color="auto" w:fill="FFFFFF"/>
+        </w:rPr>
+        <w:lastRenderedPageBreak/>
+        <w:t>association. Sponsors of advocacy websites include the Democratic National Committee, the Society for the Prevention of Cruelty to Animals, and the Society to Protect Human Rights.</w:t>
+      </w:r>
+    </w:p>
+    <w:p>
+      <w:pPr>
+        <w:pStyle w:val="ListParagraph"/>
+        <w:numPr>
+          <w:ilvl w:val="0"/>
+          <w:numId w:val="5"/>
+        </w:numPr>
+        <w:spacing w:before="120" w:after="120" w:line="360" w:lineRule="auto"/>
+        <w:jc w:val="both"/>
+        <w:rPr>
+          <w:rFonts w:ascii="Times New Roman" w:hAnsi="Times New Roman" w:cs="Times New Roman"/>
+          <w:sz w:val="24"/>
+          <w:szCs w:val="24"/>
+        </w:rPr>
+      </w:pPr>
+      <w:hyperlink r:id="rId38" w:history="1">
+        <w:r>
+          <w:rPr>
+            <w:rStyle w:val="Hyperlink"/>
+            <w:rFonts w:ascii="Times New Roman" w:hAnsi="Times New Roman" w:cs="Times New Roman"/>
+            <w:color w:val="auto"/>
+            <w:sz w:val="24"/>
+            <w:szCs w:val="24"/>
+            <w:u w:val="none"/>
+            <w:shd w:val="clear" w:color="auto" w:fill="FFFFFF"/>
+          </w:rPr>
+          <w:t>Alliance for Justice</w:t>
+        </w:r>
+      </w:hyperlink>
+    </w:p>
+    <w:p>
+      <w:pPr>
+        <w:pStyle w:val="ListParagraph"/>
+        <w:numPr>
+          <w:ilvl w:val="0"/>
+          <w:numId w:val="5"/>
+        </w:numPr>
+        <w:spacing w:before="120" w:after="120" w:line="360" w:lineRule="auto"/>
+        <w:jc w:val="both"/>
+        <w:rPr>
+          <w:rFonts w:ascii="Times New Roman" w:hAnsi="Times New Roman" w:cs="Times New Roman"/>
+          <w:sz w:val="24"/>
+          <w:szCs w:val="24"/>
+        </w:rPr>
+      </w:pPr>
+      <w:hyperlink r:id="rId39" w:history="1">
+        <w:r>
+          <w:rPr>
+            <w:rStyle w:val="Hyperlink"/>
+            <w:rFonts w:ascii="Times New Roman" w:hAnsi="Times New Roman" w:cs="Times New Roman"/>
+            <w:color w:val="auto"/>
+            <w:sz w:val="24"/>
+            <w:szCs w:val="24"/>
+            <w:u w:val="none"/>
+            <w:shd w:val="clear" w:color="auto" w:fill="FFFFFF"/>
+          </w:rPr>
+          <w:t>Stand for Children</w:t>
+        </w:r>
+      </w:hyperlink>
+    </w:p>
+    <w:p>
+      <w:pPr>
+        <w:pStyle w:val="ListParagraph"/>
+        <w:numPr>
+          <w:ilvl w:val="0"/>
+          <w:numId w:val="5"/>
+        </w:numPr>
+        <w:spacing w:before="120" w:after="120" w:line="360" w:lineRule="auto"/>
+        <w:jc w:val="both"/>
+        <w:rPr>
+          <w:rFonts w:ascii="Times New Roman" w:hAnsi="Times New Roman" w:cs="Times New Roman"/>
+          <w:sz w:val="24"/>
+          <w:szCs w:val="24"/>
+        </w:rPr>
+      </w:pPr>
+      <w:r>
+        <w:rPr>
+          <w:rFonts w:ascii="Times New Roman" w:hAnsi="Times New Roman" w:cs="Times New Roman"/>
+          <w:sz w:val="24"/>
+          <w:szCs w:val="24"/>
+        </w:rPr>
+        <w:t>Greenpeace</w:t>
+      </w:r>
+    </w:p>
+    <w:p>
+      <w:pPr>
+        <w:pStyle w:val="ListParagraph"/>
+        <w:numPr>
+          <w:ilvl w:val="0"/>
+          <w:numId w:val="5"/>
+        </w:numPr>
+        <w:spacing w:before="120" w:after="120" w:line="360" w:lineRule="auto"/>
+        <w:jc w:val="both"/>
+        <w:rPr>
+          <w:rFonts w:ascii="Times New Roman" w:hAnsi="Times New Roman" w:cs="Times New Roman"/>
+          <w:sz w:val="24"/>
+          <w:szCs w:val="24"/>
+        </w:rPr>
+      </w:pPr>
+      <w:r>
+        <w:rPr>
+          <w:rFonts w:ascii="Times New Roman" w:hAnsi="Times New Roman" w:cs="Times New Roman"/>
+          <w:sz w:val="24"/>
+          <w:szCs w:val="24"/>
+        </w:rPr>
+        <w:t>Derechos Human Rights</w:t>
+      </w:r>
+    </w:p>
+    <w:p>
+      <w:pPr>
+        <w:pStyle w:val="ListParagraph"/>
+        <w:numPr>
+          <w:ilvl w:val="0"/>
+          <w:numId w:val="5"/>
+        </w:numPr>
+        <w:spacing w:before="120" w:after="120" w:line="360" w:lineRule="auto"/>
+        <w:jc w:val="both"/>
+        <w:rPr>
+          <w:rFonts w:ascii="Times New Roman" w:hAnsi="Times New Roman" w:cs="Times New Roman"/>
+          <w:sz w:val="24"/>
+          <w:szCs w:val="24"/>
+        </w:rPr>
+      </w:pPr>
+      <w:r>
+        <w:rPr>
+          <w:rFonts w:ascii="Times New Roman" w:hAnsi="Times New Roman" w:cs="Times New Roman"/>
+          <w:sz w:val="24"/>
+          <w:szCs w:val="24"/>
+        </w:rPr>
+        <w:t>Action on Smoking and Health</w:t>
+      </w:r>
+    </w:p>
+    <w:p>
+      <w:pPr>
+        <w:spacing w:before="120" w:after="120" w:line="360" w:lineRule="auto"/>
+        <w:jc w:val="both"/>
+        <w:rPr>
+          <w:rFonts w:ascii="Times New Roman" w:hAnsi="Times New Roman" w:cs="Times New Roman"/>
+          <w:sz w:val="28"/>
+          <w:szCs w:val="28"/>
+        </w:rPr>
+      </w:pPr>
+      <w:r>
+        <w:rPr>
+          <w:rFonts w:ascii="Times New Roman" w:hAnsi="Times New Roman" w:cs="Times New Roman"/>
+          <w:sz w:val="28"/>
+          <w:szCs w:val="28"/>
+        </w:rPr>
+        <w:t xml:space="preserve">3.8 </w:t>
+      </w:r>
+      <w:r>
+        <w:rPr>
+          <w:rFonts w:ascii="Times New Roman" w:hAnsi="Times New Roman" w:cs="Times New Roman"/>
+          <w:sz w:val="28"/>
+          <w:szCs w:val="28"/>
+        </w:rPr>
+        <w:t>Blog Websites</w:t>
+      </w:r>
+    </w:p>
+    <w:p>
+      <w:pPr>
+        <w:pStyle w:val="NormalWeb"/>
+        <w:shd w:val="clear" w:color="auto" w:fill="FFFFFF"/>
+        <w:spacing w:before="120" w:beforeAutospacing="0" w:after="120" w:afterAutospacing="0" w:line="360" w:lineRule="auto"/>
+        <w:ind w:firstLine="720"/>
+        <w:jc w:val="both"/>
+      </w:pPr>
+      <w:r>
+        <w:t>They’re online journals or informational pages that are regularly updated. Typically managed by an individual or a small group, a blog c</w:t>
+      </w:r>
+      <w:r>
+        <w:t>an cover any topic – whether it</w:t>
+      </w:r>
+      <w:r>
+        <w:t>s travel tips, financial advice, or doughnut reviews. While they’re often written in an informal or conversational style, professional blogging has gone on to become an extremely popular method of </w:t>
+      </w:r>
+      <w:hyperlink r:id="rId40" w:history="1">
+        <w:r>
+          <w:rPr>
+            <w:rStyle w:val="Hyperlink"/>
+            <w:color w:val="auto"/>
+            <w:u w:val="none"/>
+          </w:rPr>
+          <w:t>making money online</w:t>
+        </w:r>
+      </w:hyperlink>
+      <w:r>
+        <w:t>.</w:t>
+      </w:r>
+    </w:p>
+    <w:p>
+      <w:pPr>
+        <w:pStyle w:val="ListParagraph"/>
+        <w:numPr>
+          <w:ilvl w:val="0"/>
+          <w:numId w:val="5"/>
+        </w:numPr>
+        <w:spacing w:before="120" w:after="120" w:line="360" w:lineRule="auto"/>
+        <w:jc w:val="both"/>
+        <w:rPr>
+          <w:rFonts w:ascii="Times New Roman" w:hAnsi="Times New Roman" w:cs="Times New Roman"/>
+          <w:sz w:val="24"/>
+          <w:szCs w:val="24"/>
+        </w:rPr>
+      </w:pPr>
+      <w:r>
+        <w:rPr>
+          <w:rFonts w:ascii="Times New Roman" w:hAnsi="Times New Roman" w:cs="Times New Roman"/>
+          <w:sz w:val="24"/>
+          <w:szCs w:val="24"/>
+        </w:rPr>
+        <w:t>WordPress.org</w:t>
+      </w:r>
+    </w:p>
+    <w:p>
+      <w:pPr>
+        <w:pStyle w:val="ListParagraph"/>
+        <w:numPr>
+          <w:ilvl w:val="0"/>
+          <w:numId w:val="5"/>
+        </w:numPr>
+        <w:spacing w:before="120" w:after="120" w:line="360" w:lineRule="auto"/>
+        <w:jc w:val="both"/>
+        <w:rPr>
+          <w:rFonts w:ascii="Times New Roman" w:hAnsi="Times New Roman" w:cs="Times New Roman"/>
+          <w:sz w:val="24"/>
+          <w:szCs w:val="24"/>
+        </w:rPr>
+      </w:pPr>
+      <w:r>
+        <w:rPr>
+          <w:rFonts w:ascii="Times New Roman" w:hAnsi="Times New Roman" w:cs="Times New Roman"/>
+          <w:sz w:val="24"/>
+          <w:szCs w:val="24"/>
+        </w:rPr>
+        <w:t>Blogger.com</w:t>
+      </w:r>
+    </w:p>
+    <w:p>
+      <w:pPr>
+        <w:pStyle w:val="ListParagraph"/>
+        <w:numPr>
+          <w:ilvl w:val="0"/>
+          <w:numId w:val="5"/>
+        </w:numPr>
+        <w:spacing w:before="120" w:after="120" w:line="360" w:lineRule="auto"/>
+        <w:jc w:val="both"/>
+        <w:rPr>
+          <w:rFonts w:ascii="Times New Roman" w:hAnsi="Times New Roman" w:cs="Times New Roman"/>
+          <w:sz w:val="24"/>
+          <w:szCs w:val="24"/>
+        </w:rPr>
+      </w:pPr>
+      <w:r>
+        <w:rPr>
+          <w:rFonts w:ascii="Times New Roman" w:hAnsi="Times New Roman" w:cs="Times New Roman"/>
+          <w:sz w:val="24"/>
+          <w:szCs w:val="24"/>
+        </w:rPr>
+        <w:t>Typepad.com</w:t>
+      </w:r>
+    </w:p>
+    <w:p>
+      <w:pPr>
+        <w:pStyle w:val="ListParagraph"/>
+        <w:numPr>
+          <w:ilvl w:val="0"/>
+          <w:numId w:val="5"/>
+        </w:numPr>
+        <w:spacing w:before="120" w:after="120" w:line="360" w:lineRule="auto"/>
+        <w:jc w:val="both"/>
+        <w:rPr>
+          <w:rFonts w:ascii="Times New Roman" w:hAnsi="Times New Roman" w:cs="Times New Roman"/>
+          <w:sz w:val="24"/>
+          <w:szCs w:val="24"/>
+        </w:rPr>
+      </w:pPr>
+      <w:r>
+        <w:rPr>
+          <w:rFonts w:ascii="Times New Roman" w:hAnsi="Times New Roman" w:cs="Times New Roman"/>
+          <w:sz w:val="24"/>
+          <w:szCs w:val="24"/>
+        </w:rPr>
+        <w:t>Tumblr</w:t>
+      </w:r>
+    </w:p>
+    <w:p>
+      <w:pPr>
+        <w:pStyle w:val="ListParagraph"/>
+        <w:numPr>
+          <w:ilvl w:val="0"/>
+          <w:numId w:val="5"/>
+        </w:numPr>
+        <w:spacing w:before="120" w:after="120" w:line="360" w:lineRule="auto"/>
+        <w:jc w:val="both"/>
+        <w:rPr>
+          <w:rFonts w:ascii="Times New Roman" w:hAnsi="Times New Roman" w:cs="Times New Roman"/>
+          <w:sz w:val="24"/>
+          <w:szCs w:val="24"/>
+        </w:rPr>
+      </w:pPr>
+      <w:proofErr w:type="spellStart"/>
+      <w:r>
+        <w:rPr>
+          <w:rFonts w:ascii="Times New Roman" w:hAnsi="Times New Roman" w:cs="Times New Roman"/>
+          <w:sz w:val="24"/>
+          <w:szCs w:val="24"/>
+        </w:rPr>
+        <w:t>Weebly</w:t>
+      </w:r>
+      <w:proofErr w:type="spellEnd"/>
+    </w:p>
+    <w:p>
+      <w:pPr>
+        <w:spacing w:before="120" w:after="120" w:line="360" w:lineRule="auto"/>
+        <w:jc w:val="both"/>
+        <w:rPr>
+          <w:rFonts w:ascii="Times New Roman" w:hAnsi="Times New Roman" w:cs="Times New Roman"/>
+          <w:sz w:val="28"/>
+          <w:szCs w:val="28"/>
+        </w:rPr>
+      </w:pPr>
+      <w:r>
+        <w:rPr>
+          <w:rFonts w:ascii="Times New Roman" w:hAnsi="Times New Roman" w:cs="Times New Roman"/>
+          <w:sz w:val="28"/>
+          <w:szCs w:val="28"/>
+        </w:rPr>
+        <w:t>3.9 Wiki</w:t>
+      </w:r>
+    </w:p>
+    <w:p>
+      <w:pPr>
+        <w:spacing w:before="120" w:after="120" w:line="360" w:lineRule="auto"/>
+        <w:ind w:firstLine="720"/>
+        <w:jc w:val="both"/>
+        <w:rPr>
+          <w:rFonts w:ascii="Times New Roman" w:hAnsi="Times New Roman" w:cs="Times New Roman"/>
+          <w:sz w:val="24"/>
+          <w:szCs w:val="24"/>
+        </w:rPr>
+      </w:pPr>
+      <w:r>
+        <w:rPr>
+          <w:rFonts w:ascii="Times New Roman" w:hAnsi="Times New Roman" w:cs="Times New Roman"/>
+          <w:sz w:val="24"/>
+          <w:szCs w:val="24"/>
+          <w:shd w:val="clear" w:color="auto" w:fill="FFFFFF"/>
+        </w:rPr>
+        <w:t>A Wiki is a </w:t>
+      </w:r>
+      <w:hyperlink r:id="rId41" w:tooltip="Knowledge base" w:history="1">
+        <w:r>
+          <w:rPr>
+            <w:rStyle w:val="Hyperlink"/>
+            <w:rFonts w:ascii="Times New Roman" w:hAnsi="Times New Roman" w:cs="Times New Roman"/>
+            <w:color w:val="auto"/>
+            <w:sz w:val="24"/>
+            <w:szCs w:val="24"/>
+            <w:u w:val="none"/>
+            <w:shd w:val="clear" w:color="auto" w:fill="FFFFFF"/>
+          </w:rPr>
+          <w:t>knowledge base</w:t>
+        </w:r>
+      </w:hyperlink>
+      <w:r>
+        <w:rPr>
+          <w:rFonts w:ascii="Times New Roman" w:hAnsi="Times New Roman" w:cs="Times New Roman"/>
+          <w:sz w:val="24"/>
+          <w:szCs w:val="24"/>
+          <w:shd w:val="clear" w:color="auto" w:fill="FFFFFF"/>
+        </w:rPr>
+        <w:t> </w:t>
+      </w:r>
+      <w:hyperlink r:id="rId42" w:tooltip="Website" w:history="1">
+        <w:r>
+          <w:rPr>
+            <w:rStyle w:val="Hyperlink"/>
+            <w:rFonts w:ascii="Times New Roman" w:hAnsi="Times New Roman" w:cs="Times New Roman"/>
+            <w:color w:val="auto"/>
+            <w:sz w:val="24"/>
+            <w:szCs w:val="24"/>
+            <w:u w:val="none"/>
+            <w:shd w:val="clear" w:color="auto" w:fill="FFFFFF"/>
+          </w:rPr>
+          <w:t>website</w:t>
+        </w:r>
+      </w:hyperlink>
+      <w:r>
+        <w:rPr>
+          <w:rFonts w:ascii="Times New Roman" w:hAnsi="Times New Roman" w:cs="Times New Roman"/>
+          <w:sz w:val="24"/>
+          <w:szCs w:val="24"/>
+          <w:shd w:val="clear" w:color="auto" w:fill="FFFFFF"/>
+        </w:rPr>
+        <w:t> on which users </w:t>
+      </w:r>
+      <w:hyperlink r:id="rId43" w:tooltip="Collaborative software" w:history="1">
+        <w:r>
+          <w:rPr>
+            <w:rStyle w:val="Hyperlink"/>
+            <w:rFonts w:ascii="Times New Roman" w:hAnsi="Times New Roman" w:cs="Times New Roman"/>
+            <w:color w:val="auto"/>
+            <w:sz w:val="24"/>
+            <w:szCs w:val="24"/>
+            <w:u w:val="none"/>
+            <w:shd w:val="clear" w:color="auto" w:fill="FFFFFF"/>
+          </w:rPr>
+          <w:t>collaboratively</w:t>
+        </w:r>
+      </w:hyperlink>
+      <w:r>
+        <w:rPr>
+          <w:rFonts w:ascii="Times New Roman" w:hAnsi="Times New Roman" w:cs="Times New Roman"/>
+          <w:sz w:val="24"/>
+          <w:szCs w:val="24"/>
+          <w:shd w:val="clear" w:color="auto" w:fill="FFFFFF"/>
+        </w:rPr>
+        <w:t> modify and structure content directly from a </w:t>
+      </w:r>
+      <w:hyperlink r:id="rId44" w:tooltip="Web browser" w:history="1">
+        <w:r>
+          <w:rPr>
+            <w:rStyle w:val="Hyperlink"/>
+            <w:rFonts w:ascii="Times New Roman" w:hAnsi="Times New Roman" w:cs="Times New Roman"/>
+            <w:color w:val="auto"/>
+            <w:sz w:val="24"/>
+            <w:szCs w:val="24"/>
+            <w:u w:val="none"/>
+            <w:shd w:val="clear" w:color="auto" w:fill="FFFFFF"/>
+          </w:rPr>
+          <w:t>web browser</w:t>
+        </w:r>
+      </w:hyperlink>
+      <w:r>
+        <w:rPr>
+          <w:rFonts w:ascii="Times New Roman" w:hAnsi="Times New Roman" w:cs="Times New Roman"/>
+          <w:sz w:val="24"/>
+          <w:szCs w:val="24"/>
+          <w:shd w:val="clear" w:color="auto" w:fill="FFFFFF"/>
+        </w:rPr>
+        <w:t>. In a typical wiki, text is written using a simplified </w:t>
+      </w:r>
+      <w:hyperlink r:id="rId45" w:tooltip="Markup language" w:history="1">
+        <w:r>
+          <w:rPr>
+            <w:rStyle w:val="Hyperlink"/>
+            <w:rFonts w:ascii="Times New Roman" w:hAnsi="Times New Roman" w:cs="Times New Roman"/>
+            <w:color w:val="auto"/>
+            <w:sz w:val="24"/>
+            <w:szCs w:val="24"/>
+            <w:u w:val="none"/>
+            <w:shd w:val="clear" w:color="auto" w:fill="FFFFFF"/>
+          </w:rPr>
+          <w:t>markup language</w:t>
+        </w:r>
+      </w:hyperlink>
+      <w:r>
+        <w:rPr>
+          <w:rFonts w:ascii="Times New Roman" w:hAnsi="Times New Roman" w:cs="Times New Roman"/>
+          <w:sz w:val="24"/>
+          <w:szCs w:val="24"/>
+          <w:shd w:val="clear" w:color="auto" w:fill="FFFFFF"/>
+        </w:rPr>
+        <w:t> and often edited with the help of a </w:t>
+      </w:r>
+      <w:hyperlink r:id="rId46" w:tooltip="Online rich-text editor" w:history="1">
+        <w:r>
+          <w:rPr>
+            <w:rStyle w:val="Hyperlink"/>
+            <w:rFonts w:ascii="Times New Roman" w:hAnsi="Times New Roman" w:cs="Times New Roman"/>
+            <w:color w:val="auto"/>
+            <w:sz w:val="24"/>
+            <w:szCs w:val="24"/>
+            <w:u w:val="none"/>
+            <w:shd w:val="clear" w:color="auto" w:fill="FFFFFF"/>
+          </w:rPr>
+          <w:t>rich-text editor</w:t>
+        </w:r>
+      </w:hyperlink>
+      <w:r>
+        <w:rPr>
+          <w:rFonts w:ascii="Times New Roman" w:hAnsi="Times New Roman" w:cs="Times New Roman"/>
+          <w:sz w:val="24"/>
+          <w:szCs w:val="24"/>
+        </w:rPr>
+        <w:t>.</w:t>
+      </w:r>
+    </w:p>
+    <w:p>
+      <w:pPr>
+        <w:pStyle w:val="ListParagraph"/>
+        <w:numPr>
+          <w:ilvl w:val="0"/>
+          <w:numId w:val="6"/>
+        </w:numPr>
+        <w:spacing w:before="120" w:after="120" w:line="360" w:lineRule="auto"/>
+        <w:jc w:val="both"/>
+        <w:rPr>
+          <w:rFonts w:ascii="Times New Roman" w:hAnsi="Times New Roman" w:cs="Times New Roman"/>
+          <w:sz w:val="24"/>
+          <w:szCs w:val="24"/>
+        </w:rPr>
+      </w:pPr>
+      <w:r>
+        <w:rPr>
+          <w:rFonts w:ascii="Times New Roman" w:hAnsi="Times New Roman" w:cs="Times New Roman"/>
+          <w:sz w:val="24"/>
+          <w:szCs w:val="24"/>
+        </w:rPr>
+        <w:t>Encyclopedia</w:t>
+      </w:r>
+    </w:p>
+    <w:p>
+      <w:pPr>
+        <w:pStyle w:val="ListParagraph"/>
+        <w:numPr>
+          <w:ilvl w:val="0"/>
+          <w:numId w:val="5"/>
+        </w:numPr>
+        <w:spacing w:before="120" w:after="120" w:line="360" w:lineRule="auto"/>
+        <w:jc w:val="both"/>
+        <w:rPr>
+          <w:rFonts w:ascii="Times New Roman" w:hAnsi="Times New Roman" w:cs="Times New Roman"/>
+          <w:sz w:val="24"/>
+          <w:szCs w:val="24"/>
+        </w:rPr>
+      </w:pPr>
+      <w:r>
+        <w:rPr>
+          <w:rFonts w:ascii="Times New Roman" w:hAnsi="Times New Roman" w:cs="Times New Roman"/>
+          <w:sz w:val="24"/>
+          <w:szCs w:val="24"/>
+        </w:rPr>
+        <w:t>Wiki Books</w:t>
+      </w:r>
+    </w:p>
+    <w:p>
+      <w:pPr>
+        <w:pStyle w:val="ListParagraph"/>
+        <w:numPr>
+          <w:ilvl w:val="0"/>
+          <w:numId w:val="5"/>
+        </w:numPr>
+        <w:spacing w:before="120" w:after="120" w:line="360" w:lineRule="auto"/>
+        <w:jc w:val="both"/>
+        <w:rPr>
+          <w:rFonts w:ascii="Times New Roman" w:hAnsi="Times New Roman" w:cs="Times New Roman"/>
+          <w:sz w:val="24"/>
+          <w:szCs w:val="24"/>
+        </w:rPr>
+      </w:pPr>
+      <w:r>
+        <w:rPr>
+          <w:rFonts w:ascii="Times New Roman" w:hAnsi="Times New Roman" w:cs="Times New Roman"/>
+          <w:sz w:val="24"/>
+          <w:szCs w:val="24"/>
+        </w:rPr>
+        <w:t>Wiktionary</w:t>
+      </w:r>
+    </w:p>
+    <w:p>
+      <w:pPr>
+        <w:pStyle w:val="ListParagraph"/>
+        <w:numPr>
+          <w:ilvl w:val="0"/>
+          <w:numId w:val="5"/>
+        </w:numPr>
+        <w:spacing w:before="120" w:after="120" w:line="360" w:lineRule="auto"/>
+        <w:jc w:val="both"/>
+        <w:rPr>
+          <w:rFonts w:ascii="Times New Roman" w:hAnsi="Times New Roman" w:cs="Times New Roman"/>
+          <w:sz w:val="24"/>
+          <w:szCs w:val="24"/>
+        </w:rPr>
+      </w:pPr>
+      <w:r>
+        <w:rPr>
+          <w:rFonts w:ascii="Times New Roman" w:hAnsi="Times New Roman" w:cs="Times New Roman"/>
+          <w:sz w:val="24"/>
+          <w:szCs w:val="24"/>
+        </w:rPr>
+        <w:t>Wiki species</w:t>
+      </w:r>
+    </w:p>
+    <w:p>
+      <w:pPr>
+        <w:pStyle w:val="ListParagraph"/>
+        <w:numPr>
+          <w:ilvl w:val="0"/>
+          <w:numId w:val="5"/>
+        </w:numPr>
+        <w:spacing w:before="120" w:after="120" w:line="360" w:lineRule="auto"/>
+        <w:jc w:val="both"/>
+        <w:rPr>
+          <w:rFonts w:ascii="Times New Roman" w:hAnsi="Times New Roman" w:cs="Times New Roman"/>
+          <w:sz w:val="24"/>
+          <w:szCs w:val="24"/>
+        </w:rPr>
+      </w:pPr>
+      <w:r>
+        <w:rPr>
+          <w:rFonts w:ascii="Times New Roman" w:hAnsi="Times New Roman" w:cs="Times New Roman"/>
+          <w:sz w:val="24"/>
+          <w:szCs w:val="24"/>
+        </w:rPr>
+        <w:t>Wiki</w:t>
+      </w:r>
+      <w:r>
+        <w:rPr>
+          <w:rFonts w:ascii="Times New Roman" w:hAnsi="Times New Roman" w:cs="Times New Roman"/>
+          <w:sz w:val="24"/>
+          <w:szCs w:val="24"/>
+        </w:rPr>
+        <w:t>pedia</w:t>
+      </w:r>
+    </w:p>
+    <w:p>
+      <w:pPr>
+        <w:spacing w:before="120" w:after="120" w:line="360" w:lineRule="auto"/>
+        <w:jc w:val="both"/>
+        <w:rPr>
+          <w:rFonts w:ascii="Times New Roman" w:hAnsi="Times New Roman" w:cs="Times New Roman"/>
+          <w:sz w:val="28"/>
+          <w:szCs w:val="28"/>
+        </w:rPr>
+      </w:pPr>
+      <w:r>
+        <w:rPr>
+          <w:rFonts w:ascii="Times New Roman" w:hAnsi="Times New Roman" w:cs="Times New Roman"/>
+          <w:sz w:val="28"/>
+          <w:szCs w:val="28"/>
+        </w:rPr>
+        <w:t xml:space="preserve">3.10 </w:t>
+      </w:r>
+      <w:r>
+        <w:rPr>
+          <w:rFonts w:ascii="Times New Roman" w:hAnsi="Times New Roman" w:cs="Times New Roman"/>
+          <w:sz w:val="28"/>
+          <w:szCs w:val="28"/>
+        </w:rPr>
+        <w:t>Social Network</w:t>
+      </w:r>
+    </w:p>
+    <w:p>
+      <w:pPr>
+        <w:spacing w:before="120" w:after="120" w:line="360" w:lineRule="auto"/>
+        <w:ind w:firstLine="720"/>
+        <w:jc w:val="both"/>
+        <w:rPr>
+          <w:rFonts w:ascii="Times New Roman" w:hAnsi="Times New Roman" w:cs="Times New Roman"/>
+          <w:sz w:val="24"/>
+          <w:szCs w:val="24"/>
+        </w:rPr>
+      </w:pPr>
+      <w:r>
+        <w:rPr>
+          <w:rFonts w:ascii="Times New Roman" w:hAnsi="Times New Roman" w:cs="Times New Roman"/>
+          <w:sz w:val="24"/>
+          <w:szCs w:val="24"/>
+          <w:shd w:val="clear" w:color="auto" w:fill="FFFFFF"/>
+        </w:rPr>
+        <w:lastRenderedPageBreak/>
+        <w:t>The purpose of social media websites are to make it very easy to share and connect with friends, family, co-workers, acquaintances and even strangers. Social media websites make quick and easy work out of building up a network of connections so as to keep in touch, share daily experiences, photos, interests, preferences, etc. Social networks can be used for both personal and commercial purposes. Businesses use social networks to build direct connections with their customers which allows them to get feedback on their products and services and allows them to learn more about what their customers really need and want.</w:t>
+      </w:r>
+    </w:p>
+    <w:p>
+      <w:pPr>
+        <w:pStyle w:val="ListParagraph"/>
+        <w:numPr>
+          <w:ilvl w:val="0"/>
+          <w:numId w:val="5"/>
+        </w:numPr>
+        <w:spacing w:before="120" w:after="120" w:line="360" w:lineRule="auto"/>
+        <w:jc w:val="both"/>
+        <w:rPr>
+          <w:rFonts w:ascii="Times New Roman" w:hAnsi="Times New Roman" w:cs="Times New Roman"/>
+          <w:sz w:val="24"/>
+          <w:szCs w:val="24"/>
+        </w:rPr>
+      </w:pPr>
+      <w:r>
+        <w:rPr>
+          <w:rFonts w:ascii="Times New Roman" w:hAnsi="Times New Roman" w:cs="Times New Roman"/>
+          <w:sz w:val="24"/>
+          <w:szCs w:val="24"/>
+        </w:rPr>
+        <w:t>Instagram</w:t>
+      </w:r>
+    </w:p>
+    <w:p>
+      <w:pPr>
+        <w:pStyle w:val="ListParagraph"/>
+        <w:numPr>
+          <w:ilvl w:val="0"/>
+          <w:numId w:val="5"/>
+        </w:numPr>
+        <w:spacing w:before="120" w:after="120" w:line="360" w:lineRule="auto"/>
+        <w:jc w:val="both"/>
+        <w:rPr>
+          <w:rFonts w:ascii="Times New Roman" w:hAnsi="Times New Roman" w:cs="Times New Roman"/>
+          <w:sz w:val="24"/>
+          <w:szCs w:val="24"/>
+        </w:rPr>
+      </w:pPr>
+      <w:r>
+        <w:rPr>
+          <w:rFonts w:ascii="Times New Roman" w:hAnsi="Times New Roman" w:cs="Times New Roman"/>
+          <w:sz w:val="24"/>
+          <w:szCs w:val="24"/>
+        </w:rPr>
+        <w:t>Telegram</w:t>
+      </w:r>
+    </w:p>
+    <w:p>
+      <w:pPr>
+        <w:pStyle w:val="ListParagraph"/>
+        <w:numPr>
+          <w:ilvl w:val="0"/>
+          <w:numId w:val="5"/>
+        </w:numPr>
+        <w:spacing w:before="120" w:after="120" w:line="360" w:lineRule="auto"/>
+        <w:jc w:val="both"/>
+        <w:rPr>
+          <w:rFonts w:ascii="Times New Roman" w:hAnsi="Times New Roman" w:cs="Times New Roman"/>
+          <w:sz w:val="24"/>
+          <w:szCs w:val="24"/>
+        </w:rPr>
+      </w:pPr>
+      <w:r>
+        <w:rPr>
+          <w:rFonts w:ascii="Times New Roman" w:hAnsi="Times New Roman" w:cs="Times New Roman"/>
+          <w:sz w:val="24"/>
+          <w:szCs w:val="24"/>
+        </w:rPr>
+        <w:t>Facebook</w:t>
+      </w:r>
+    </w:p>
+    <w:p>
+      <w:pPr>
+        <w:pStyle w:val="ListParagraph"/>
+        <w:numPr>
+          <w:ilvl w:val="0"/>
+          <w:numId w:val="5"/>
+        </w:numPr>
+        <w:spacing w:before="120" w:after="120" w:line="360" w:lineRule="auto"/>
+        <w:jc w:val="both"/>
+        <w:rPr>
+          <w:rFonts w:ascii="Times New Roman" w:hAnsi="Times New Roman" w:cs="Times New Roman"/>
+          <w:sz w:val="24"/>
+          <w:szCs w:val="24"/>
+        </w:rPr>
+      </w:pPr>
+      <w:r>
+        <w:rPr>
+          <w:rFonts w:ascii="Times New Roman" w:hAnsi="Times New Roman" w:cs="Times New Roman"/>
+          <w:sz w:val="24"/>
+          <w:szCs w:val="24"/>
+        </w:rPr>
+        <w:t>Twitter</w:t>
+      </w:r>
+    </w:p>
+    <w:p>
+      <w:pPr>
+        <w:pStyle w:val="ListParagraph"/>
+        <w:numPr>
+          <w:ilvl w:val="0"/>
+          <w:numId w:val="5"/>
+        </w:numPr>
+        <w:spacing w:before="120" w:after="120" w:line="360" w:lineRule="auto"/>
+        <w:jc w:val="both"/>
+        <w:rPr>
+          <w:rFonts w:ascii="Times New Roman" w:hAnsi="Times New Roman" w:cs="Times New Roman"/>
+          <w:sz w:val="24"/>
+          <w:szCs w:val="24"/>
+        </w:rPr>
+      </w:pPr>
+      <w:r>
+        <w:rPr>
+          <w:rFonts w:ascii="Times New Roman" w:hAnsi="Times New Roman" w:cs="Times New Roman"/>
+          <w:sz w:val="24"/>
+          <w:szCs w:val="24"/>
+        </w:rPr>
+        <w:t>Skype</w:t>
+      </w:r>
+    </w:p>
+    <w:p>
+      <w:pPr>
+        <w:spacing w:before="120" w:after="120" w:line="360" w:lineRule="auto"/>
+        <w:jc w:val="both"/>
+        <w:rPr>
+          <w:rFonts w:ascii="Times New Roman" w:hAnsi="Times New Roman" w:cs="Times New Roman"/>
+          <w:sz w:val="28"/>
+          <w:szCs w:val="28"/>
+        </w:rPr>
+      </w:pPr>
+      <w:r>
+        <w:rPr>
+          <w:rFonts w:ascii="Times New Roman" w:hAnsi="Times New Roman" w:cs="Times New Roman"/>
+          <w:sz w:val="28"/>
+          <w:szCs w:val="28"/>
+        </w:rPr>
+        <w:t xml:space="preserve">3.11 </w:t>
+      </w:r>
+      <w:r>
+        <w:rPr>
+          <w:rFonts w:ascii="Times New Roman" w:hAnsi="Times New Roman" w:cs="Times New Roman"/>
+          <w:sz w:val="28"/>
+          <w:szCs w:val="28"/>
+        </w:rPr>
+        <w:t>Personal</w:t>
+      </w:r>
+    </w:p>
+    <w:p>
+      <w:pPr>
+        <w:spacing w:before="120" w:after="120" w:line="360" w:lineRule="auto"/>
+        <w:ind w:firstLine="720"/>
+        <w:jc w:val="both"/>
+        <w:rPr>
+          <w:rFonts w:ascii="Times New Roman" w:hAnsi="Times New Roman" w:cs="Times New Roman"/>
+          <w:sz w:val="24"/>
+          <w:szCs w:val="24"/>
+        </w:rPr>
+      </w:pPr>
+      <w:r>
+        <w:rPr>
+          <w:rFonts w:ascii="Times New Roman" w:hAnsi="Times New Roman" w:cs="Times New Roman"/>
+          <w:sz w:val="24"/>
+          <w:szCs w:val="24"/>
+          <w:shd w:val="clear" w:color="auto" w:fill="FFFFFF"/>
+        </w:rPr>
+        <w:t>A website that can be designed by anybody that is mainly for individual use. They are a group of</w:t>
+      </w:r>
+      <w:hyperlink r:id="rId47" w:tooltip="World wide web" w:history="1">
+        <w:r>
+          <w:rPr>
+            <w:rStyle w:val="Hyperlink"/>
+            <w:rFonts w:ascii="Times New Roman" w:hAnsi="Times New Roman" w:cs="Times New Roman"/>
+            <w:color w:val="auto"/>
+            <w:sz w:val="24"/>
+            <w:szCs w:val="24"/>
+            <w:u w:val="none"/>
+            <w:shd w:val="clear" w:color="auto" w:fill="FFFFFF"/>
+          </w:rPr>
+          <w:t xml:space="preserve"> web</w:t>
+        </w:r>
+      </w:hyperlink>
+      <w:r>
+        <w:rPr>
+          <w:rFonts w:ascii="Times New Roman" w:hAnsi="Times New Roman" w:cs="Times New Roman"/>
+          <w:sz w:val="24"/>
+          <w:szCs w:val="24"/>
+          <w:shd w:val="clear" w:color="auto" w:fill="FFFFFF"/>
+        </w:rPr>
+        <w:t> </w:t>
+      </w:r>
+      <w:hyperlink r:id="rId48" w:tooltip="Web page" w:history="1">
+        <w:r>
+          <w:rPr>
+            <w:rStyle w:val="Hyperlink"/>
+            <w:rFonts w:ascii="Times New Roman" w:hAnsi="Times New Roman" w:cs="Times New Roman"/>
+            <w:color w:val="auto"/>
+            <w:sz w:val="24"/>
+            <w:szCs w:val="24"/>
+            <w:u w:val="none"/>
+            <w:shd w:val="clear" w:color="auto" w:fill="FFFFFF"/>
+          </w:rPr>
+          <w:t>pages</w:t>
+        </w:r>
+      </w:hyperlink>
+      <w:r>
+        <w:rPr>
+          <w:rFonts w:ascii="Times New Roman" w:hAnsi="Times New Roman" w:cs="Times New Roman"/>
+          <w:sz w:val="24"/>
+          <w:szCs w:val="24"/>
+          <w:shd w:val="clear" w:color="auto" w:fill="FFFFFF"/>
+        </w:rPr>
+        <w:t> created by an individual to contain content of a personal nature rather than content pertaining to a company, organization or institution. Personal websites are primarily used for informative or entertai</w:t>
       </w:r>
       <w:bookmarkStart w:id="0" w:name="_GoBack"/>
       <w:bookmarkEnd w:id="0"/>
@@ -2061,8 +5068,98 @@
           <w:rFonts w:ascii="Times New Roman" w:hAnsi="Times New Roman" w:cs="Times New Roman"/>
           <w:sz w:val="24"/>
           <w:szCs w:val="24"/>
-        </w:rPr>
-        <w:t>bal network may be shaped by regional differences. So it can be said that the Internet's takeover of the global communication landscape was rapid breakthrough in historical terms.</w:t>
+          <w:shd w:val="clear" w:color="auto" w:fill="FFFFFF"/>
+        </w:rPr>
+        <w:t>nment purposes but can also be used for personal career marketing (by containing a list of the individual's skills, experience and a </w:t>
+      </w:r>
+      <w:hyperlink r:id="rId49" w:tooltip="Curriculum vitae" w:history="1">
+        <w:r>
+          <w:rPr>
+            <w:rStyle w:val="Hyperlink"/>
+            <w:rFonts w:ascii="Times New Roman" w:hAnsi="Times New Roman" w:cs="Times New Roman"/>
+            <w:color w:val="auto"/>
+            <w:sz w:val="24"/>
+            <w:szCs w:val="24"/>
+            <w:u w:val="none"/>
+            <w:shd w:val="clear" w:color="auto" w:fill="FFFFFF"/>
+          </w:rPr>
+          <w:t>CV</w:t>
+        </w:r>
+      </w:hyperlink>
+      <w:r>
+        <w:rPr>
+          <w:rFonts w:ascii="Times New Roman" w:hAnsi="Times New Roman" w:cs="Times New Roman"/>
+          <w:sz w:val="24"/>
+          <w:szCs w:val="24"/>
+          <w:shd w:val="clear" w:color="auto" w:fill="FFFFFF"/>
+        </w:rPr>
+        <w:t>), </w:t>
+      </w:r>
+      <w:hyperlink r:id="rId50" w:tooltip="Social networking" w:history="1">
+        <w:r>
+          <w:rPr>
+            <w:rStyle w:val="Hyperlink"/>
+            <w:rFonts w:ascii="Times New Roman" w:hAnsi="Times New Roman" w:cs="Times New Roman"/>
+            <w:color w:val="auto"/>
+            <w:sz w:val="24"/>
+            <w:szCs w:val="24"/>
+            <w:u w:val="none"/>
+            <w:shd w:val="clear" w:color="auto" w:fill="FFFFFF"/>
+          </w:rPr>
+          <w:t>social networking</w:t>
+        </w:r>
+      </w:hyperlink>
+      <w:r>
+        <w:rPr>
+          <w:rFonts w:ascii="Times New Roman" w:hAnsi="Times New Roman" w:cs="Times New Roman"/>
+          <w:sz w:val="24"/>
+          <w:szCs w:val="24"/>
+          <w:shd w:val="clear" w:color="auto" w:fill="FFFFFF"/>
+        </w:rPr>
+        <w:t> with other people with shared interests, or as a space for personal expression. A personal website falls under several categories, depending on how the individual makes use of it.</w:t>
+      </w:r>
+    </w:p>
+    <w:p>
+      <w:pPr>
+        <w:pStyle w:val="ListParagraph"/>
+        <w:numPr>
+          <w:ilvl w:val="0"/>
+          <w:numId w:val="5"/>
+        </w:numPr>
+        <w:spacing w:before="120" w:after="120" w:line="360" w:lineRule="auto"/>
+        <w:jc w:val="both"/>
+        <w:rPr>
+          <w:rFonts w:ascii="Times New Roman" w:hAnsi="Times New Roman" w:cs="Times New Roman"/>
+          <w:sz w:val="24"/>
+          <w:szCs w:val="24"/>
+        </w:rPr>
+      </w:pPr>
+    </w:p>
+    <w:p>
+      <w:pPr>
+        <w:spacing w:before="120" w:after="120" w:line="360" w:lineRule="auto"/>
+        <w:jc w:val="both"/>
+        <w:rPr>
+          <w:rFonts w:ascii="Times New Roman" w:hAnsi="Times New Roman" w:cs="Times New Roman"/>
+          <w:sz w:val="28"/>
+          <w:szCs w:val="28"/>
+        </w:rPr>
+      </w:pPr>
+      <w:r>
+        <w:rPr>
+          <w:rFonts w:ascii="Times New Roman" w:hAnsi="Times New Roman" w:cs="Times New Roman"/>
+          <w:sz w:val="28"/>
+          <w:szCs w:val="28"/>
+        </w:rPr>
+        <w:t xml:space="preserve">3.12 </w:t>
+      </w:r>
+      <w:r>
+        <w:rPr>
+          <w:rFonts w:ascii="Times New Roman" w:hAnsi="Times New Roman" w:cs="Times New Roman"/>
+          <w:sz w:val="28"/>
+          <w:szCs w:val="28"/>
+        </w:rPr>
+        <w:t>Content Aggregator</w:t>
       </w:r>
     </w:p>
     <w:p>
@@ -2081,182 +5178,214 @@
           <w:rFonts w:ascii="Times New Roman" w:hAnsi="Times New Roman" w:cs="Times New Roman"/>
           <w:sz w:val="24"/>
           <w:szCs w:val="24"/>
-        </w:rPr>
-        <w:t xml:space="preserve">Milestone and events related to growth of the growth and evolution of the Internet. </w:t>
-      </w:r>
-    </w:p>
-    <w:p>
-      <w:pPr>
-        <w:spacing w:before="120" w:after="120" w:line="360" w:lineRule="auto"/>
-        <w:jc w:val="both"/>
-        <w:rPr>
-          <w:rFonts w:ascii="Times New Roman" w:eastAsia="Times New Roman" w:hAnsi="Times New Roman" w:cs="Times New Roman"/>
+          <w:shd w:val="clear" w:color="auto" w:fill="FFFFFF"/>
+        </w:rPr>
+        <w:t>A </w:t>
+      </w:r>
+      <w:r>
+        <w:rPr>
+          <w:rFonts w:ascii="Times New Roman" w:hAnsi="Times New Roman" w:cs="Times New Roman"/>
           <w:bCs/>
           <w:sz w:val="24"/>
           <w:szCs w:val="24"/>
-        </w:rPr>
-      </w:pPr>
-      <w:r>
-        <w:rPr>
-          <w:rFonts w:ascii="Times New Roman" w:eastAsia="Times New Roman" w:hAnsi="Times New Roman" w:cs="Times New Roman"/>
+          <w:shd w:val="clear" w:color="auto" w:fill="FFFFFF"/>
+        </w:rPr>
+        <w:t>content aggregator</w:t>
+      </w:r>
+      <w:r>
+        <w:rPr>
+          <w:rFonts w:ascii="Times New Roman" w:hAnsi="Times New Roman" w:cs="Times New Roman"/>
+          <w:sz w:val="24"/>
+          <w:szCs w:val="24"/>
+          <w:shd w:val="clear" w:color="auto" w:fill="FFFFFF"/>
+        </w:rPr>
+        <w:t> is an individual or organization that gathers web </w:t>
+      </w:r>
+      <w:r>
+        <w:rPr>
+          <w:rFonts w:ascii="Times New Roman" w:hAnsi="Times New Roman" w:cs="Times New Roman"/>
           <w:bCs/>
           <w:sz w:val="24"/>
           <w:szCs w:val="24"/>
-        </w:rPr>
-        <w:t>1969: Arpanet</w:t>
-      </w:r>
-    </w:p>
-    <w:p>
-      <w:pPr>
-        <w:spacing w:before="120" w:after="120" w:line="360" w:lineRule="auto"/>
-        <w:jc w:val="both"/>
-        <w:rPr>
-          <w:rFonts w:ascii="Times New Roman" w:hAnsi="Times New Roman" w:cs="Times New Roman"/>
-          <w:sz w:val="24"/>
-          <w:szCs w:val="24"/>
-        </w:rPr>
-      </w:pPr>
-      <w:r>
-        <w:rPr>
-          <w:rFonts w:ascii="Times New Roman" w:hAnsi="Times New Roman" w:cs="Times New Roman"/>
-          <w:sz w:val="24"/>
-          <w:szCs w:val="24"/>
-        </w:rPr>
-        <w:t xml:space="preserve">1969: </w:t>
-      </w:r>
-      <w:r>
-        <w:rPr>
-          <w:rFonts w:ascii="Times New Roman" w:hAnsi="Times New Roman" w:cs="Times New Roman"/>
-          <w:sz w:val="24"/>
-          <w:szCs w:val="24"/>
-        </w:rPr>
-        <w:t>U</w:t>
-      </w:r>
-      <w:r>
-        <w:rPr>
-          <w:rFonts w:ascii="Times New Roman" w:hAnsi="Times New Roman" w:cs="Times New Roman"/>
-          <w:sz w:val="24"/>
-          <w:szCs w:val="24"/>
-        </w:rPr>
-        <w:t>NIX</w:t>
-      </w:r>
-    </w:p>
-    <w:p>
-      <w:pPr>
-        <w:spacing w:before="120" w:after="120" w:line="360" w:lineRule="auto"/>
-        <w:jc w:val="both"/>
-        <w:rPr>
-          <w:rFonts w:ascii="Times New Roman" w:hAnsi="Times New Roman" w:cs="Times New Roman"/>
-          <w:sz w:val="24"/>
-          <w:szCs w:val="24"/>
-        </w:rPr>
-      </w:pPr>
-      <w:r>
-        <w:rPr>
-          <w:rFonts w:ascii="Times New Roman" w:hAnsi="Times New Roman" w:cs="Times New Roman"/>
-          <w:sz w:val="24"/>
-          <w:szCs w:val="24"/>
-        </w:rPr>
-        <w:t>1971: Email</w:t>
-      </w:r>
-    </w:p>
-    <w:p>
-      <w:pPr>
-        <w:spacing w:before="120" w:after="120" w:line="360" w:lineRule="auto"/>
-        <w:jc w:val="both"/>
-        <w:rPr>
-          <w:rFonts w:ascii="Times New Roman" w:hAnsi="Times New Roman" w:cs="Times New Roman"/>
-          <w:sz w:val="24"/>
-          <w:szCs w:val="24"/>
-        </w:rPr>
-      </w:pPr>
-      <w:r>
-        <w:rPr>
-          <w:rFonts w:ascii="Times New Roman" w:hAnsi="Times New Roman" w:cs="Times New Roman"/>
-          <w:sz w:val="24"/>
-          <w:szCs w:val="24"/>
-        </w:rPr>
-        <w:t>1974: The beginning of TCP/IP</w:t>
-      </w:r>
-    </w:p>
-    <w:p>
-      <w:pPr>
-        <w:spacing w:before="120" w:after="120" w:line="360" w:lineRule="auto"/>
-        <w:jc w:val="both"/>
-        <w:rPr>
-          <w:rFonts w:ascii="Times New Roman" w:hAnsi="Times New Roman" w:cs="Times New Roman"/>
-          <w:sz w:val="24"/>
-          <w:szCs w:val="24"/>
-        </w:rPr>
-      </w:pPr>
-      <w:r>
-        <w:rPr>
-          <w:rFonts w:ascii="Times New Roman" w:hAnsi="Times New Roman" w:cs="Times New Roman"/>
-          <w:sz w:val="24"/>
-          <w:szCs w:val="24"/>
-        </w:rPr>
-        <w:t>1977: The PC modem</w:t>
-      </w:r>
-    </w:p>
-    <w:p>
-      <w:pPr>
-        <w:spacing w:before="120" w:after="120" w:line="360" w:lineRule="auto"/>
-        <w:jc w:val="both"/>
-        <w:rPr>
-          <w:rFonts w:ascii="Times New Roman" w:hAnsi="Times New Roman" w:cs="Times New Roman"/>
-          <w:sz w:val="24"/>
-          <w:szCs w:val="24"/>
-        </w:rPr>
-      </w:pPr>
-      <w:r>
-        <w:rPr>
-          <w:rFonts w:ascii="Times New Roman" w:hAnsi="Times New Roman" w:cs="Times New Roman"/>
-          <w:sz w:val="24"/>
-          <w:szCs w:val="24"/>
-        </w:rPr>
-        <w:t>1979: MUD – The earliest form of multiplayer games</w:t>
-      </w:r>
-    </w:p>
-    <w:p>
-      <w:pPr>
-        <w:spacing w:before="120" w:after="120" w:line="360" w:lineRule="auto"/>
-        <w:jc w:val="both"/>
-        <w:rPr>
-          <w:rFonts w:ascii="Times New Roman" w:hAnsi="Times New Roman" w:cs="Times New Roman"/>
-          <w:sz w:val="24"/>
-          <w:szCs w:val="24"/>
-        </w:rPr>
-      </w:pPr>
-      <w:r>
-        <w:rPr>
-          <w:rFonts w:ascii="Times New Roman" w:hAnsi="Times New Roman" w:cs="Times New Roman"/>
-          <w:sz w:val="24"/>
-          <w:szCs w:val="24"/>
-        </w:rPr>
-        <w:t>1984: Domain Name System (DNS)</w:t>
-      </w:r>
-    </w:p>
-    <w:p>
-      <w:pPr>
-        <w:spacing w:before="120" w:after="120" w:line="360" w:lineRule="auto"/>
-        <w:jc w:val="both"/>
-        <w:rPr>
-          <w:rFonts w:ascii="Times New Roman" w:hAnsi="Times New Roman" w:cs="Times New Roman"/>
-          <w:sz w:val="24"/>
-          <w:szCs w:val="24"/>
-        </w:rPr>
-      </w:pPr>
-      <w:r>
-        <w:rPr>
-          <w:rFonts w:ascii="Times New Roman" w:hAnsi="Times New Roman" w:cs="Times New Roman"/>
-          <w:sz w:val="24"/>
-          <w:szCs w:val="24"/>
-        </w:rPr>
-        <w:t>1986: Protocol wars</w:t>
-      </w:r>
-    </w:p>
-    <w:p>
-      <w:pPr>
+          <w:shd w:val="clear" w:color="auto" w:fill="FFFFFF"/>
+        </w:rPr>
+        <w:t>content</w:t>
+      </w:r>
+      <w:r>
+        <w:rPr>
+          <w:rFonts w:ascii="Times New Roman" w:hAnsi="Times New Roman" w:cs="Times New Roman"/>
+          <w:sz w:val="24"/>
+          <w:szCs w:val="24"/>
+          <w:shd w:val="clear" w:color="auto" w:fill="FFFFFF"/>
+        </w:rPr>
+        <w:t xml:space="preserve"> (and/or sometimes applications) from different online </w:t>
+      </w:r>
+      <w:r>
+        <w:rPr>
+          <w:rFonts w:ascii="Times New Roman" w:hAnsi="Times New Roman" w:cs="Times New Roman"/>
+          <w:sz w:val="24"/>
+          <w:szCs w:val="24"/>
+          <w:shd w:val="clear" w:color="auto" w:fill="FFFFFF"/>
+        </w:rPr>
+        <w:t xml:space="preserve">sources for reuse or resale. </w:t>
+      </w:r>
+      <w:r>
+        <w:rPr>
+          <w:rFonts w:ascii="Times New Roman" w:hAnsi="Times New Roman" w:cs="Times New Roman"/>
+          <w:sz w:val="24"/>
+          <w:szCs w:val="24"/>
+          <w:shd w:val="clear" w:color="auto" w:fill="FFFFFF"/>
+        </w:rPr>
+        <w:t>Those who simply gather </w:t>
+      </w:r>
+      <w:r>
+        <w:rPr>
+          <w:rFonts w:ascii="Times New Roman" w:hAnsi="Times New Roman" w:cs="Times New Roman"/>
+          <w:bCs/>
+          <w:sz w:val="24"/>
+          <w:szCs w:val="24"/>
+          <w:shd w:val="clear" w:color="auto" w:fill="FFFFFF"/>
+        </w:rPr>
+        <w:t>news</w:t>
+      </w:r>
+      <w:r>
+        <w:rPr>
+          <w:rFonts w:ascii="Times New Roman" w:hAnsi="Times New Roman" w:cs="Times New Roman"/>
+          <w:sz w:val="24"/>
+          <w:szCs w:val="24"/>
+          <w:shd w:val="clear" w:color="auto" w:fill="FFFFFF"/>
+        </w:rPr>
+        <w:t> from various sources for their </w:t>
+      </w:r>
+      <w:r>
+        <w:rPr>
+          <w:rFonts w:ascii="Times New Roman" w:hAnsi="Times New Roman" w:cs="Times New Roman"/>
+          <w:bCs/>
+          <w:sz w:val="24"/>
+          <w:szCs w:val="24"/>
+          <w:shd w:val="clear" w:color="auto" w:fill="FFFFFF"/>
+        </w:rPr>
+        <w:t>websites</w:t>
+      </w:r>
+      <w:r>
+        <w:rPr>
+          <w:rFonts w:ascii="Times New Roman" w:hAnsi="Times New Roman" w:cs="Times New Roman"/>
+          <w:sz w:val="24"/>
+          <w:szCs w:val="24"/>
+          <w:shd w:val="clear" w:color="auto" w:fill="FFFFFF"/>
+        </w:rPr>
+        <w:t xml:space="preserve"> </w:t>
+      </w:r>
+      <w:r>
+        <w:rPr>
+          <w:rFonts w:ascii="Times New Roman" w:hAnsi="Times New Roman" w:cs="Times New Roman"/>
+          <w:sz w:val="24"/>
+          <w:szCs w:val="24"/>
+          <w:shd w:val="clear" w:color="auto" w:fill="FFFFFF"/>
+        </w:rPr>
+        <w:t>and distribute </w:t>
+      </w:r>
+      <w:r>
+        <w:rPr>
+          <w:rFonts w:ascii="Times New Roman" w:hAnsi="Times New Roman" w:cs="Times New Roman"/>
+          <w:bCs/>
+          <w:sz w:val="24"/>
+          <w:szCs w:val="24"/>
+          <w:shd w:val="clear" w:color="auto" w:fill="FFFFFF"/>
+        </w:rPr>
+        <w:t>news</w:t>
+      </w:r>
+      <w:r>
+        <w:rPr>
+          <w:rFonts w:ascii="Times New Roman" w:hAnsi="Times New Roman" w:cs="Times New Roman"/>
+          <w:sz w:val="24"/>
+          <w:szCs w:val="24"/>
+          <w:shd w:val="clear" w:color="auto" w:fill="FFFFFF"/>
+        </w:rPr>
+        <w:t> for customers.</w:t>
+      </w:r>
+    </w:p>
+    <w:p>
+      <w:pPr>
+        <w:pStyle w:val="ListParagraph"/>
+        <w:numPr>
+          <w:ilvl w:val="0"/>
+          <w:numId w:val="5"/>
+        </w:numPr>
+        <w:spacing w:before="120" w:after="120" w:line="360" w:lineRule="auto"/>
+        <w:jc w:val="both"/>
+        <w:rPr>
+          <w:rFonts w:ascii="Times New Roman" w:hAnsi="Times New Roman" w:cs="Times New Roman"/>
+          <w:sz w:val="24"/>
+          <w:szCs w:val="24"/>
+        </w:rPr>
+      </w:pPr>
+      <w:r>
+        <w:rPr>
+          <w:rFonts w:ascii="Times New Roman" w:hAnsi="Times New Roman" w:cs="Times New Roman"/>
+          <w:sz w:val="24"/>
+          <w:szCs w:val="24"/>
+        </w:rPr>
+        <w:t>Flipboard</w:t>
+      </w:r>
+    </w:p>
+    <w:p>
+      <w:pPr>
+        <w:pStyle w:val="ListParagraph"/>
+        <w:numPr>
+          <w:ilvl w:val="0"/>
+          <w:numId w:val="5"/>
+        </w:numPr>
+        <w:spacing w:before="120" w:after="120" w:line="360" w:lineRule="auto"/>
+        <w:jc w:val="both"/>
+        <w:rPr>
+          <w:rFonts w:ascii="Times New Roman" w:hAnsi="Times New Roman" w:cs="Times New Roman"/>
+          <w:sz w:val="24"/>
+          <w:szCs w:val="24"/>
+        </w:rPr>
+      </w:pPr>
+      <w:proofErr w:type="spellStart"/>
+      <w:r>
+        <w:rPr>
+          <w:rFonts w:ascii="Times New Roman" w:hAnsi="Times New Roman" w:cs="Times New Roman"/>
+          <w:sz w:val="24"/>
+          <w:szCs w:val="24"/>
+        </w:rPr>
+        <w:t>Reddit</w:t>
+      </w:r>
+      <w:proofErr w:type="spellEnd"/>
+    </w:p>
+    <w:p>
+      <w:pPr>
+        <w:pStyle w:val="ListParagraph"/>
+        <w:numPr>
+          <w:ilvl w:val="0"/>
+          <w:numId w:val="5"/>
+        </w:numPr>
+        <w:spacing w:before="120" w:after="120" w:line="360" w:lineRule="auto"/>
+        <w:jc w:val="both"/>
+        <w:rPr>
+          <w:rFonts w:ascii="Times New Roman" w:hAnsi="Times New Roman" w:cs="Times New Roman"/>
+          <w:sz w:val="24"/>
+          <w:szCs w:val="24"/>
+        </w:rPr>
+      </w:pPr>
+      <w:r>
+        <w:rPr>
+          <w:rFonts w:ascii="Times New Roman" w:hAnsi="Times New Roman" w:cs="Times New Roman"/>
+          <w:sz w:val="24"/>
+          <w:szCs w:val="24"/>
+        </w:rPr>
+        <w:t>Digg</w:t>
+      </w:r>
+    </w:p>
+    <w:p>
+      <w:pPr>
+        <w:pStyle w:val="ListParagraph"/>
+        <w:numPr>
+          <w:ilvl w:val="0"/>
+          <w:numId w:val="5"/>
+        </w:numPr>
         <w:spacing w:before="120" w:after="120" w:line="360" w:lineRule="auto"/>
         <w:jc w:val="both"/>
         <w:rPr>
@@ -2272,247 +5401,34 @@
           <w:szCs w:val="24"/>
         </w:rPr>
         <w:lastRenderedPageBreak/>
-        <w:t>1989: The proposal for the World Wide Web</w:t>
-      </w:r>
-    </w:p>
-    <w:p>
-      <w:pPr>
-        <w:spacing w:before="120" w:after="120" w:line="360" w:lineRule="auto"/>
-        <w:jc w:val="both"/>
-        <w:rPr>
-          <w:rFonts w:ascii="Times New Roman" w:hAnsi="Times New Roman" w:cs="Times New Roman"/>
-          <w:sz w:val="24"/>
-          <w:szCs w:val="24"/>
-        </w:rPr>
-      </w:pPr>
-      <w:r>
-        <w:rPr>
-          <w:rFonts w:ascii="Times New Roman" w:hAnsi="Times New Roman" w:cs="Times New Roman"/>
-          <w:sz w:val="24"/>
-          <w:szCs w:val="24"/>
-        </w:rPr>
-        <w:t>1991: First web page created</w:t>
-      </w:r>
-    </w:p>
-    <w:p>
-      <w:pPr>
-        <w:spacing w:before="120" w:after="120" w:line="360" w:lineRule="auto"/>
-        <w:jc w:val="both"/>
-        <w:rPr>
-          <w:rFonts w:ascii="Times New Roman" w:hAnsi="Times New Roman" w:cs="Times New Roman"/>
-          <w:sz w:val="24"/>
-          <w:szCs w:val="24"/>
-        </w:rPr>
-      </w:pPr>
-      <w:r>
-        <w:rPr>
-          <w:rFonts w:ascii="Times New Roman" w:hAnsi="Times New Roman" w:cs="Times New Roman"/>
-          <w:sz w:val="24"/>
-          <w:szCs w:val="24"/>
-        </w:rPr>
-        <w:t>1991: First content-based search protocol</w:t>
-      </w:r>
-    </w:p>
-    <w:p>
-      <w:pPr>
-        <w:spacing w:before="120" w:after="120" w:line="360" w:lineRule="auto"/>
-        <w:jc w:val="both"/>
-        <w:rPr>
-          <w:rFonts w:ascii="Times New Roman" w:hAnsi="Times New Roman" w:cs="Times New Roman"/>
-          <w:sz w:val="24"/>
-          <w:szCs w:val="24"/>
-        </w:rPr>
-      </w:pPr>
-      <w:r>
-        <w:rPr>
-          <w:rFonts w:ascii="Times New Roman" w:hAnsi="Times New Roman" w:cs="Times New Roman"/>
-          <w:sz w:val="24"/>
-          <w:szCs w:val="24"/>
-        </w:rPr>
-        <w:t>1991: MP3 becomes a standard</w:t>
-      </w:r>
-    </w:p>
-    <w:p>
-      <w:pPr>
-        <w:spacing w:before="120" w:after="120" w:line="360" w:lineRule="auto"/>
-        <w:jc w:val="both"/>
-        <w:rPr>
-          <w:rFonts w:ascii="Times New Roman" w:hAnsi="Times New Roman" w:cs="Times New Roman"/>
-          <w:sz w:val="24"/>
-          <w:szCs w:val="24"/>
-        </w:rPr>
-      </w:pPr>
-      <w:r>
-        <w:rPr>
-          <w:rFonts w:ascii="Times New Roman" w:hAnsi="Times New Roman" w:cs="Times New Roman"/>
-          <w:sz w:val="24"/>
-          <w:szCs w:val="24"/>
-        </w:rPr>
-        <w:t>1991: The first webcam</w:t>
-      </w:r>
-    </w:p>
-    <w:p>
-      <w:pPr>
-        <w:spacing w:before="120" w:after="120" w:line="360" w:lineRule="auto"/>
-        <w:jc w:val="both"/>
-        <w:rPr>
-          <w:rFonts w:ascii="Times New Roman" w:hAnsi="Times New Roman" w:cs="Times New Roman"/>
-          <w:sz w:val="24"/>
-          <w:szCs w:val="24"/>
-        </w:rPr>
-      </w:pPr>
-      <w:r>
-        <w:rPr>
-          <w:rFonts w:ascii="Times New Roman" w:hAnsi="Times New Roman" w:cs="Times New Roman"/>
-          <w:sz w:val="24"/>
-          <w:szCs w:val="24"/>
-        </w:rPr>
-        <w:t>1993: Mosaic – first graphical web browser for the general public</w:t>
-      </w:r>
-    </w:p>
-    <w:p>
-      <w:pPr>
-        <w:spacing w:before="120" w:after="120" w:line="360" w:lineRule="auto"/>
-        <w:jc w:val="both"/>
-        <w:rPr>
-          <w:rFonts w:ascii="Times New Roman" w:hAnsi="Times New Roman" w:cs="Times New Roman"/>
-          <w:sz w:val="24"/>
-          <w:szCs w:val="24"/>
-        </w:rPr>
-      </w:pPr>
-      <w:r>
-        <w:rPr>
-          <w:rFonts w:ascii="Times New Roman" w:hAnsi="Times New Roman" w:cs="Times New Roman"/>
-          <w:sz w:val="24"/>
-          <w:szCs w:val="24"/>
-        </w:rPr>
-        <w:t>1995: Commercialization of the internet</w:t>
-      </w:r>
-    </w:p>
-    <w:p>
-      <w:pPr>
-        <w:spacing w:before="120" w:after="120" w:line="360" w:lineRule="auto"/>
-        <w:jc w:val="both"/>
-        <w:rPr>
-          <w:rFonts w:ascii="Times New Roman" w:hAnsi="Times New Roman" w:cs="Times New Roman"/>
-          <w:sz w:val="24"/>
-          <w:szCs w:val="24"/>
-        </w:rPr>
-      </w:pPr>
-      <w:r>
-        <w:rPr>
-          <w:rFonts w:ascii="Times New Roman" w:hAnsi="Times New Roman" w:cs="Times New Roman"/>
-          <w:sz w:val="24"/>
-          <w:szCs w:val="24"/>
-        </w:rPr>
-        <w:t>1996: First web-based (webmail) service</w:t>
-      </w:r>
-    </w:p>
-    <w:p>
-      <w:pPr>
-        <w:spacing w:before="120" w:after="120" w:line="360" w:lineRule="auto"/>
-        <w:jc w:val="both"/>
-        <w:rPr>
-          <w:rFonts w:ascii="Times New Roman" w:hAnsi="Times New Roman" w:cs="Times New Roman"/>
-          <w:sz w:val="24"/>
-          <w:szCs w:val="24"/>
-        </w:rPr>
-      </w:pPr>
-      <w:r>
-        <w:rPr>
-          <w:rFonts w:ascii="Times New Roman" w:hAnsi="Times New Roman" w:cs="Times New Roman"/>
-          <w:sz w:val="24"/>
-          <w:szCs w:val="24"/>
-        </w:rPr>
-        <w:t>1998: Google!</w:t>
-      </w:r>
-    </w:p>
-    <w:p>
-      <w:pPr>
-        <w:spacing w:before="120" w:after="120" w:line="360" w:lineRule="auto"/>
-        <w:jc w:val="both"/>
-        <w:rPr>
-          <w:rFonts w:ascii="Times New Roman" w:hAnsi="Times New Roman" w:cs="Times New Roman"/>
-          <w:sz w:val="24"/>
-          <w:szCs w:val="24"/>
-        </w:rPr>
-      </w:pPr>
-      <w:r>
-        <w:rPr>
-          <w:rFonts w:ascii="Times New Roman" w:hAnsi="Times New Roman" w:cs="Times New Roman"/>
-          <w:sz w:val="24"/>
-          <w:szCs w:val="24"/>
-        </w:rPr>
-        <w:t>2001: Wikipedia is launched</w:t>
-      </w:r>
-    </w:p>
-    <w:p>
-      <w:pPr>
-        <w:spacing w:before="120" w:after="120" w:line="360" w:lineRule="auto"/>
-        <w:jc w:val="both"/>
-        <w:rPr>
-          <w:rFonts w:ascii="Times New Roman" w:hAnsi="Times New Roman" w:cs="Times New Roman"/>
-          <w:sz w:val="24"/>
-          <w:szCs w:val="24"/>
-        </w:rPr>
-      </w:pPr>
-      <w:r>
-        <w:rPr>
-          <w:rFonts w:ascii="Times New Roman" w:hAnsi="Times New Roman" w:cs="Times New Roman"/>
-          <w:sz w:val="24"/>
-          <w:szCs w:val="24"/>
-        </w:rPr>
-        <w:t>2004: Social Media and Digg</w:t>
-      </w:r>
-    </w:p>
-    <w:p>
-      <w:pPr>
-        <w:spacing w:before="120" w:after="120" w:line="360" w:lineRule="auto"/>
-        <w:jc w:val="both"/>
-        <w:rPr>
-          <w:rFonts w:ascii="Times New Roman" w:hAnsi="Times New Roman" w:cs="Times New Roman"/>
-          <w:sz w:val="24"/>
-          <w:szCs w:val="24"/>
-        </w:rPr>
-      </w:pPr>
-      <w:r>
-        <w:rPr>
-          <w:rFonts w:ascii="Times New Roman" w:hAnsi="Times New Roman" w:cs="Times New Roman"/>
-          <w:sz w:val="24"/>
-          <w:szCs w:val="24"/>
-        </w:rPr>
-        <w:t>2005: YouTube – streaming video for the masses</w:t>
-      </w:r>
-    </w:p>
-    <w:p>
-      <w:pPr>
-        <w:spacing w:before="120" w:after="120" w:line="360" w:lineRule="auto"/>
-        <w:jc w:val="both"/>
-        <w:rPr>
-          <w:rFonts w:ascii="Times New Roman" w:hAnsi="Times New Roman" w:cs="Times New Roman"/>
-          <w:sz w:val="24"/>
-          <w:szCs w:val="24"/>
-        </w:rPr>
-      </w:pPr>
-      <w:r>
-        <w:rPr>
-          <w:rFonts w:ascii="Times New Roman" w:hAnsi="Times New Roman" w:cs="Times New Roman"/>
-          <w:sz w:val="24"/>
-          <w:szCs w:val="24"/>
-        </w:rPr>
-        <w:t>2008: “Internet Election”</w:t>
-      </w:r>
-    </w:p>
-    <w:p>
-      <w:pPr>
-        <w:spacing w:before="120" w:after="120" w:line="360" w:lineRule="auto"/>
-        <w:jc w:val="both"/>
-        <w:rPr>
-          <w:rFonts w:ascii="Times New Roman" w:hAnsi="Times New Roman" w:cs="Times New Roman"/>
-          <w:sz w:val="24"/>
-          <w:szCs w:val="24"/>
-        </w:rPr>
-      </w:pPr>
+        <w:t>Google News</w:t>
+      </w:r>
+    </w:p>
+    <w:p>
+      <w:pPr>
+        <w:pStyle w:val="ListParagraph"/>
+        <w:numPr>
+          <w:ilvl w:val="0"/>
+          <w:numId w:val="5"/>
+        </w:numPr>
+        <w:spacing w:before="120" w:after="120" w:line="360" w:lineRule="auto"/>
+        <w:jc w:val="both"/>
+        <w:rPr>
+          <w:rFonts w:ascii="Times New Roman" w:hAnsi="Times New Roman" w:cs="Times New Roman"/>
+          <w:sz w:val="24"/>
+          <w:szCs w:val="24"/>
+        </w:rPr>
+      </w:pPr>
+      <w:proofErr w:type="spellStart"/>
+      <w:r>
+        <w:rPr>
+          <w:rFonts w:ascii="Times New Roman" w:hAnsi="Times New Roman" w:cs="Times New Roman"/>
+          <w:sz w:val="24"/>
+          <w:szCs w:val="24"/>
+        </w:rPr>
+        <w:t>Popurls</w:t>
+      </w:r>
+      <w:proofErr w:type="spellEnd"/>
     </w:p>
     <w:p>
       <w:pPr>
@@ -2539,9 +5455,9 @@
 <file path=word/numbering.xml><?xml version="1.0" encoding="utf-8"?>
 <w:numbering xmlns:wpc="http://schemas.microsoft.com/office/word/2010/wordprocessingCanvas" xmlns:cx="http://schemas.microsoft.com/office/drawing/2014/chartex" xmlns:cx1="http://schemas.microsoft.com/office/drawing/2015/9/8/chartex" xmlns:mc="http://schemas.openxmlformats.org/markup-compatibility/2006" xmlns:o="urn:schemas-microsoft-com:office:office" xmlns:r="http://schemas.openxmlformats.org/officeDocument/2006/relationships" xmlns:m="http://schemas.openxmlformats.org/officeDocument/2006/math" xmlns:v="urn:schemas-microsoft-com:vml" xmlns:wp14="http://schemas.microsoft.com/office/word/2010/wordprocessingDrawing" xmlns:wp="http://schemas.openxmlformats.org/drawingml/2006/wordprocessingDrawing" xmlns:w10="urn:schemas-microsoft-com:office:word" xmlns:w="http://schemas.openxmlformats.org/wordprocessingml/2006/main" xmlns:w14="http://schemas.microsoft.com/office/word/2010/wordml" xmlns:w15="http://schemas.microsoft.com/office/word/2012/wordml" xmlns:w16se="http://schemas.microsoft.com/office/word/2015/wordml/symex" xmlns:wpg="http://schemas.microsoft.com/office/word/2010/wordprocessingGroup" xmlns:wpi="http://schemas.microsoft.com/office/word/2010/wordprocessingInk" xmlns:wne="http://schemas.microsoft.com/office/word/2006/wordml" xmlns:wps="http://schemas.microsoft.com/office/word/2010/wordprocessingShape" mc:Ignorable="w14 w15 w16se wp14">
   <w:abstractNum w:abstractNumId="0" w15:restartNumberingAfterBreak="0">
-    <w:nsid w:val="1F5A65FF"/>
+    <w:nsid w:val="009D23AA"/>
     <w:multiLevelType w:val="hybridMultilevel"/>
-    <w:tmpl w:val="59AA4614"/>
+    <w:tmpl w:val="EFAACC60"/>
     <w:lvl w:ilvl="0" w:tplc="04090001">
       <w:start w:val="1"/>
       <w:numFmt w:val="bullet"/>
@@ -2652,6 +5568,119 @@
     </w:lvl>
   </w:abstractNum>
   <w:abstractNum w:abstractNumId="1" w15:restartNumberingAfterBreak="0">
+    <w:nsid w:val="1F5A65FF"/>
+    <w:multiLevelType w:val="hybridMultilevel"/>
+    <w:tmpl w:val="59AA4614"/>
+    <w:lvl w:ilvl="0" w:tplc="04090001">
+      <w:start w:val="1"/>
+      <w:numFmt w:val="bullet"/>
+      <w:lvlText w:val=""/>
+      <w:lvlJc w:val="left"/>
+      <w:pPr>
+        <w:ind w:left="720" w:hanging="360"/>
+      </w:pPr>
+      <w:rPr>
+        <w:rFonts w:ascii="Symbol" w:hAnsi="Symbol" w:hint="default"/>
+      </w:rPr>
+    </w:lvl>
+    <w:lvl w:ilvl="1" w:tplc="04090003" w:tentative="1">
+      <w:start w:val="1"/>
+      <w:numFmt w:val="bullet"/>
+      <w:lvlText w:val="o"/>
+      <w:lvlJc w:val="left"/>
+      <w:pPr>
+        <w:ind w:left="1440" w:hanging="360"/>
+      </w:pPr>
+      <w:rPr>
+        <w:rFonts w:ascii="Courier New" w:hAnsi="Courier New" w:cs="Courier New" w:hint="default"/>
+      </w:rPr>
+    </w:lvl>
+    <w:lvl w:ilvl="2" w:tplc="04090005" w:tentative="1">
+      <w:start w:val="1"/>
+      <w:numFmt w:val="bullet"/>
+      <w:lvlText w:val=""/>
+      <w:lvlJc w:val="left"/>
+      <w:pPr>
+        <w:ind w:left="2160" w:hanging="360"/>
+      </w:pPr>
+      <w:rPr>
+        <w:rFonts w:ascii="Wingdings" w:hAnsi="Wingdings" w:hint="default"/>
+      </w:rPr>
+    </w:lvl>
+    <w:lvl w:ilvl="3" w:tplc="04090001" w:tentative="1">
+      <w:start w:val="1"/>
+      <w:numFmt w:val="bullet"/>
+      <w:lvlText w:val=""/>
+      <w:lvlJc w:val="left"/>
+      <w:pPr>
+        <w:ind w:left="2880" w:hanging="360"/>
+      </w:pPr>
+      <w:rPr>
+        <w:rFonts w:ascii="Symbol" w:hAnsi="Symbol" w:hint="default"/>
+      </w:rPr>
+    </w:lvl>
+    <w:lvl w:ilvl="4" w:tplc="04090003" w:tentative="1">
+      <w:start w:val="1"/>
+      <w:numFmt w:val="bullet"/>
+      <w:lvlText w:val="o"/>
+      <w:lvlJc w:val="left"/>
+      <w:pPr>
+        <w:ind w:left="3600" w:hanging="360"/>
+      </w:pPr>
+      <w:rPr>
+        <w:rFonts w:ascii="Courier New" w:hAnsi="Courier New" w:cs="Courier New" w:hint="default"/>
+      </w:rPr>
+    </w:lvl>
+    <w:lvl w:ilvl="5" w:tplc="04090005" w:tentative="1">
+      <w:start w:val="1"/>
+      <w:numFmt w:val="bullet"/>
+      <w:lvlText w:val=""/>
+      <w:lvlJc w:val="left"/>
+      <w:pPr>
+        <w:ind w:left="4320" w:hanging="360"/>
+      </w:pPr>
+      <w:rPr>
+        <w:rFonts w:ascii="Wingdings" w:hAnsi="Wingdings" w:hint="default"/>
+      </w:rPr>
+    </w:lvl>
+    <w:lvl w:ilvl="6" w:tplc="04090001" w:tentative="1">
+      <w:start w:val="1"/>
+      <w:numFmt w:val="bullet"/>
+      <w:lvlText w:val=""/>
+      <w:lvlJc w:val="left"/>
+      <w:pPr>
+        <w:ind w:left="5040" w:hanging="360"/>
+      </w:pPr>
+      <w:rPr>
+        <w:rFonts w:ascii="Symbol" w:hAnsi="Symbol" w:hint="default"/>
+      </w:rPr>
+    </w:lvl>
+    <w:lvl w:ilvl="7" w:tplc="04090003" w:tentative="1">
+      <w:start w:val="1"/>
+      <w:numFmt w:val="bullet"/>
+      <w:lvlText w:val="o"/>
+      <w:lvlJc w:val="left"/>
+      <w:pPr>
+        <w:ind w:left="5760" w:hanging="360"/>
+      </w:pPr>
+      <w:rPr>
+        <w:rFonts w:ascii="Courier New" w:hAnsi="Courier New" w:cs="Courier New" w:hint="default"/>
+      </w:rPr>
+    </w:lvl>
+    <w:lvl w:ilvl="8" w:tplc="04090005" w:tentative="1">
+      <w:start w:val="1"/>
+      <w:numFmt w:val="bullet"/>
+      <w:lvlText w:val=""/>
+      <w:lvlJc w:val="left"/>
+      <w:pPr>
+        <w:ind w:left="6480" w:hanging="360"/>
+      </w:pPr>
+      <w:rPr>
+        <w:rFonts w:ascii="Wingdings" w:hAnsi="Wingdings" w:hint="default"/>
+      </w:rPr>
+    </w:lvl>
+  </w:abstractNum>
+  <w:abstractNum w:abstractNumId="2" w15:restartNumberingAfterBreak="0">
     <w:nsid w:val="21D764DB"/>
     <w:multiLevelType w:val="multilevel"/>
     <w:tmpl w:val="8D266484"/>
@@ -2772,11 +5801,570 @@
       </w:rPr>
     </w:lvl>
   </w:abstractNum>
+  <w:abstractNum w:abstractNumId="3" w15:restartNumberingAfterBreak="0">
+    <w:nsid w:val="261E7945"/>
+    <w:multiLevelType w:val="hybridMultilevel"/>
+    <w:tmpl w:val="B38A65DE"/>
+    <w:lvl w:ilvl="0" w:tplc="0409000F">
+      <w:start w:val="3"/>
+      <w:numFmt w:val="decimal"/>
+      <w:lvlText w:val="%1."/>
+      <w:lvlJc w:val="left"/>
+      <w:pPr>
+        <w:ind w:left="720" w:hanging="360"/>
+      </w:pPr>
+      <w:rPr>
+        <w:rFonts w:hint="default"/>
+      </w:rPr>
+    </w:lvl>
+    <w:lvl w:ilvl="1" w:tplc="04090019" w:tentative="1">
+      <w:start w:val="1"/>
+      <w:numFmt w:val="lowerLetter"/>
+      <w:lvlText w:val="%2."/>
+      <w:lvlJc w:val="left"/>
+      <w:pPr>
+        <w:ind w:left="1440" w:hanging="360"/>
+      </w:pPr>
+    </w:lvl>
+    <w:lvl w:ilvl="2" w:tplc="0409001B" w:tentative="1">
+      <w:start w:val="1"/>
+      <w:numFmt w:val="lowerRoman"/>
+      <w:lvlText w:val="%3."/>
+      <w:lvlJc w:val="right"/>
+      <w:pPr>
+        <w:ind w:left="2160" w:hanging="180"/>
+      </w:pPr>
+    </w:lvl>
+    <w:lvl w:ilvl="3" w:tplc="0409000F" w:tentative="1">
+      <w:start w:val="1"/>
+      <w:numFmt w:val="decimal"/>
+      <w:lvlText w:val="%4."/>
+      <w:lvlJc w:val="left"/>
+      <w:pPr>
+        <w:ind w:left="2880" w:hanging="360"/>
+      </w:pPr>
+    </w:lvl>
+    <w:lvl w:ilvl="4" w:tplc="04090019" w:tentative="1">
+      <w:start w:val="1"/>
+      <w:numFmt w:val="lowerLetter"/>
+      <w:lvlText w:val="%5."/>
+      <w:lvlJc w:val="left"/>
+      <w:pPr>
+        <w:ind w:left="3600" w:hanging="360"/>
+      </w:pPr>
+    </w:lvl>
+    <w:lvl w:ilvl="5" w:tplc="0409001B" w:tentative="1">
+      <w:start w:val="1"/>
+      <w:numFmt w:val="lowerRoman"/>
+      <w:lvlText w:val="%6."/>
+      <w:lvlJc w:val="right"/>
+      <w:pPr>
+        <w:ind w:left="4320" w:hanging="180"/>
+      </w:pPr>
+    </w:lvl>
+    <w:lvl w:ilvl="6" w:tplc="0409000F" w:tentative="1">
+      <w:start w:val="1"/>
+      <w:numFmt w:val="decimal"/>
+      <w:lvlText w:val="%7."/>
+      <w:lvlJc w:val="left"/>
+      <w:pPr>
+        <w:ind w:left="5040" w:hanging="360"/>
+      </w:pPr>
+    </w:lvl>
+    <w:lvl w:ilvl="7" w:tplc="04090019" w:tentative="1">
+      <w:start w:val="1"/>
+      <w:numFmt w:val="lowerLetter"/>
+      <w:lvlText w:val="%8."/>
+      <w:lvlJc w:val="left"/>
+      <w:pPr>
+        <w:ind w:left="5760" w:hanging="360"/>
+      </w:pPr>
+    </w:lvl>
+    <w:lvl w:ilvl="8" w:tplc="0409001B" w:tentative="1">
+      <w:start w:val="1"/>
+      <w:numFmt w:val="lowerRoman"/>
+      <w:lvlText w:val="%9."/>
+      <w:lvlJc w:val="right"/>
+      <w:pPr>
+        <w:ind w:left="6480" w:hanging="180"/>
+      </w:pPr>
+    </w:lvl>
+  </w:abstractNum>
+  <w:abstractNum w:abstractNumId="4" w15:restartNumberingAfterBreak="0">
+    <w:nsid w:val="283C50D2"/>
+    <w:multiLevelType w:val="hybridMultilevel"/>
+    <w:tmpl w:val="913ACCBC"/>
+    <w:lvl w:ilvl="0" w:tplc="04090001">
+      <w:start w:val="1"/>
+      <w:numFmt w:val="bullet"/>
+      <w:lvlText w:val=""/>
+      <w:lvlJc w:val="left"/>
+      <w:pPr>
+        <w:ind w:left="720" w:hanging="360"/>
+      </w:pPr>
+      <w:rPr>
+        <w:rFonts w:ascii="Symbol" w:hAnsi="Symbol" w:hint="default"/>
+      </w:rPr>
+    </w:lvl>
+    <w:lvl w:ilvl="1" w:tplc="04090003" w:tentative="1">
+      <w:start w:val="1"/>
+      <w:numFmt w:val="bullet"/>
+      <w:lvlText w:val="o"/>
+      <w:lvlJc w:val="left"/>
+      <w:pPr>
+        <w:ind w:left="1440" w:hanging="360"/>
+      </w:pPr>
+      <w:rPr>
+        <w:rFonts w:ascii="Courier New" w:hAnsi="Courier New" w:cs="Courier New" w:hint="default"/>
+      </w:rPr>
+    </w:lvl>
+    <w:lvl w:ilvl="2" w:tplc="04090005" w:tentative="1">
+      <w:start w:val="1"/>
+      <w:numFmt w:val="bullet"/>
+      <w:lvlText w:val=""/>
+      <w:lvlJc w:val="left"/>
+      <w:pPr>
+        <w:ind w:left="2160" w:hanging="360"/>
+      </w:pPr>
+      <w:rPr>
+        <w:rFonts w:ascii="Wingdings" w:hAnsi="Wingdings" w:hint="default"/>
+      </w:rPr>
+    </w:lvl>
+    <w:lvl w:ilvl="3" w:tplc="04090001" w:tentative="1">
+      <w:start w:val="1"/>
+      <w:numFmt w:val="bullet"/>
+      <w:lvlText w:val=""/>
+      <w:lvlJc w:val="left"/>
+      <w:pPr>
+        <w:ind w:left="2880" w:hanging="360"/>
+      </w:pPr>
+      <w:rPr>
+        <w:rFonts w:ascii="Symbol" w:hAnsi="Symbol" w:hint="default"/>
+      </w:rPr>
+    </w:lvl>
+    <w:lvl w:ilvl="4" w:tplc="04090003" w:tentative="1">
+      <w:start w:val="1"/>
+      <w:numFmt w:val="bullet"/>
+      <w:lvlText w:val="o"/>
+      <w:lvlJc w:val="left"/>
+      <w:pPr>
+        <w:ind w:left="3600" w:hanging="360"/>
+      </w:pPr>
+      <w:rPr>
+        <w:rFonts w:ascii="Courier New" w:hAnsi="Courier New" w:cs="Courier New" w:hint="default"/>
+      </w:rPr>
+    </w:lvl>
+    <w:lvl w:ilvl="5" w:tplc="04090005" w:tentative="1">
+      <w:start w:val="1"/>
+      <w:numFmt w:val="bullet"/>
+      <w:lvlText w:val=""/>
+      <w:lvlJc w:val="left"/>
+      <w:pPr>
+        <w:ind w:left="4320" w:hanging="360"/>
+      </w:pPr>
+      <w:rPr>
+        <w:rFonts w:ascii="Wingdings" w:hAnsi="Wingdings" w:hint="default"/>
+      </w:rPr>
+    </w:lvl>
+    <w:lvl w:ilvl="6" w:tplc="04090001" w:tentative="1">
+      <w:start w:val="1"/>
+      <w:numFmt w:val="bullet"/>
+      <w:lvlText w:val=""/>
+      <w:lvlJc w:val="left"/>
+      <w:pPr>
+        <w:ind w:left="5040" w:hanging="360"/>
+      </w:pPr>
+      <w:rPr>
+        <w:rFonts w:ascii="Symbol" w:hAnsi="Symbol" w:hint="default"/>
+      </w:rPr>
+    </w:lvl>
+    <w:lvl w:ilvl="7" w:tplc="04090003" w:tentative="1">
+      <w:start w:val="1"/>
+      <w:numFmt w:val="bullet"/>
+      <w:lvlText w:val="o"/>
+      <w:lvlJc w:val="left"/>
+      <w:pPr>
+        <w:ind w:left="5760" w:hanging="360"/>
+      </w:pPr>
+      <w:rPr>
+        <w:rFonts w:ascii="Courier New" w:hAnsi="Courier New" w:cs="Courier New" w:hint="default"/>
+      </w:rPr>
+    </w:lvl>
+    <w:lvl w:ilvl="8" w:tplc="04090005" w:tentative="1">
+      <w:start w:val="1"/>
+      <w:numFmt w:val="bullet"/>
+      <w:lvlText w:val=""/>
+      <w:lvlJc w:val="left"/>
+      <w:pPr>
+        <w:ind w:left="6480" w:hanging="360"/>
+      </w:pPr>
+      <w:rPr>
+        <w:rFonts w:ascii="Wingdings" w:hAnsi="Wingdings" w:hint="default"/>
+      </w:rPr>
+    </w:lvl>
+  </w:abstractNum>
+  <w:abstractNum w:abstractNumId="5" w15:restartNumberingAfterBreak="0">
+    <w:nsid w:val="45CC6008"/>
+    <w:multiLevelType w:val="hybridMultilevel"/>
+    <w:tmpl w:val="D9B6A1F6"/>
+    <w:lvl w:ilvl="0" w:tplc="04090001">
+      <w:start w:val="1"/>
+      <w:numFmt w:val="bullet"/>
+      <w:lvlText w:val=""/>
+      <w:lvlJc w:val="left"/>
+      <w:pPr>
+        <w:ind w:left="720" w:hanging="360"/>
+      </w:pPr>
+      <w:rPr>
+        <w:rFonts w:ascii="Symbol" w:hAnsi="Symbol" w:hint="default"/>
+      </w:rPr>
+    </w:lvl>
+    <w:lvl w:ilvl="1" w:tplc="04090003" w:tentative="1">
+      <w:start w:val="1"/>
+      <w:numFmt w:val="bullet"/>
+      <w:lvlText w:val="o"/>
+      <w:lvlJc w:val="left"/>
+      <w:pPr>
+        <w:ind w:left="1440" w:hanging="360"/>
+      </w:pPr>
+      <w:rPr>
+        <w:rFonts w:ascii="Courier New" w:hAnsi="Courier New" w:cs="Courier New" w:hint="default"/>
+      </w:rPr>
+    </w:lvl>
+    <w:lvl w:ilvl="2" w:tplc="04090005" w:tentative="1">
+      <w:start w:val="1"/>
+      <w:numFmt w:val="bullet"/>
+      <w:lvlText w:val=""/>
+      <w:lvlJc w:val="left"/>
+      <w:pPr>
+        <w:ind w:left="2160" w:hanging="360"/>
+      </w:pPr>
+      <w:rPr>
+        <w:rFonts w:ascii="Wingdings" w:hAnsi="Wingdings" w:hint="default"/>
+      </w:rPr>
+    </w:lvl>
+    <w:lvl w:ilvl="3" w:tplc="04090001" w:tentative="1">
+      <w:start w:val="1"/>
+      <w:numFmt w:val="bullet"/>
+      <w:lvlText w:val=""/>
+      <w:lvlJc w:val="left"/>
+      <w:pPr>
+        <w:ind w:left="2880" w:hanging="360"/>
+      </w:pPr>
+      <w:rPr>
+        <w:rFonts w:ascii="Symbol" w:hAnsi="Symbol" w:hint="default"/>
+      </w:rPr>
+    </w:lvl>
+    <w:lvl w:ilvl="4" w:tplc="04090003" w:tentative="1">
+      <w:start w:val="1"/>
+      <w:numFmt w:val="bullet"/>
+      <w:lvlText w:val="o"/>
+      <w:lvlJc w:val="left"/>
+      <w:pPr>
+        <w:ind w:left="3600" w:hanging="360"/>
+      </w:pPr>
+      <w:rPr>
+        <w:rFonts w:ascii="Courier New" w:hAnsi="Courier New" w:cs="Courier New" w:hint="default"/>
+      </w:rPr>
+    </w:lvl>
+    <w:lvl w:ilvl="5" w:tplc="04090005" w:tentative="1">
+      <w:start w:val="1"/>
+      <w:numFmt w:val="bullet"/>
+      <w:lvlText w:val=""/>
+      <w:lvlJc w:val="left"/>
+      <w:pPr>
+        <w:ind w:left="4320" w:hanging="360"/>
+      </w:pPr>
+      <w:rPr>
+        <w:rFonts w:ascii="Wingdings" w:hAnsi="Wingdings" w:hint="default"/>
+      </w:rPr>
+    </w:lvl>
+    <w:lvl w:ilvl="6" w:tplc="04090001" w:tentative="1">
+      <w:start w:val="1"/>
+      <w:numFmt w:val="bullet"/>
+      <w:lvlText w:val=""/>
+      <w:lvlJc w:val="left"/>
+      <w:pPr>
+        <w:ind w:left="5040" w:hanging="360"/>
+      </w:pPr>
+      <w:rPr>
+        <w:rFonts w:ascii="Symbol" w:hAnsi="Symbol" w:hint="default"/>
+      </w:rPr>
+    </w:lvl>
+    <w:lvl w:ilvl="7" w:tplc="04090003" w:tentative="1">
+      <w:start w:val="1"/>
+      <w:numFmt w:val="bullet"/>
+      <w:lvlText w:val="o"/>
+      <w:lvlJc w:val="left"/>
+      <w:pPr>
+        <w:ind w:left="5760" w:hanging="360"/>
+      </w:pPr>
+      <w:rPr>
+        <w:rFonts w:ascii="Courier New" w:hAnsi="Courier New" w:cs="Courier New" w:hint="default"/>
+      </w:rPr>
+    </w:lvl>
+    <w:lvl w:ilvl="8" w:tplc="04090005" w:tentative="1">
+      <w:start w:val="1"/>
+      <w:numFmt w:val="bullet"/>
+      <w:lvlText w:val=""/>
+      <w:lvlJc w:val="left"/>
+      <w:pPr>
+        <w:ind w:left="6480" w:hanging="360"/>
+      </w:pPr>
+      <w:rPr>
+        <w:rFonts w:ascii="Wingdings" w:hAnsi="Wingdings" w:hint="default"/>
+      </w:rPr>
+    </w:lvl>
+  </w:abstractNum>
+  <w:abstractNum w:abstractNumId="6" w15:restartNumberingAfterBreak="0">
+    <w:nsid w:val="64654A29"/>
+    <w:multiLevelType w:val="hybridMultilevel"/>
+    <w:tmpl w:val="CE808B8A"/>
+    <w:lvl w:ilvl="0" w:tplc="04090001">
+      <w:start w:val="1"/>
+      <w:numFmt w:val="bullet"/>
+      <w:lvlText w:val=""/>
+      <w:lvlJc w:val="left"/>
+      <w:pPr>
+        <w:ind w:left="720" w:hanging="360"/>
+      </w:pPr>
+      <w:rPr>
+        <w:rFonts w:ascii="Symbol" w:hAnsi="Symbol" w:hint="default"/>
+      </w:rPr>
+    </w:lvl>
+    <w:lvl w:ilvl="1" w:tplc="04090003" w:tentative="1">
+      <w:start w:val="1"/>
+      <w:numFmt w:val="bullet"/>
+      <w:lvlText w:val="o"/>
+      <w:lvlJc w:val="left"/>
+      <w:pPr>
+        <w:ind w:left="1440" w:hanging="360"/>
+      </w:pPr>
+      <w:rPr>
+        <w:rFonts w:ascii="Courier New" w:hAnsi="Courier New" w:cs="Courier New" w:hint="default"/>
+      </w:rPr>
+    </w:lvl>
+    <w:lvl w:ilvl="2" w:tplc="04090005" w:tentative="1">
+      <w:start w:val="1"/>
+      <w:numFmt w:val="bullet"/>
+      <w:lvlText w:val=""/>
+      <w:lvlJc w:val="left"/>
+      <w:pPr>
+        <w:ind w:left="2160" w:hanging="360"/>
+      </w:pPr>
+      <w:rPr>
+        <w:rFonts w:ascii="Wingdings" w:hAnsi="Wingdings" w:hint="default"/>
+      </w:rPr>
+    </w:lvl>
+    <w:lvl w:ilvl="3" w:tplc="04090001" w:tentative="1">
+      <w:start w:val="1"/>
+      <w:numFmt w:val="bullet"/>
+      <w:lvlText w:val=""/>
+      <w:lvlJc w:val="left"/>
+      <w:pPr>
+        <w:ind w:left="2880" w:hanging="360"/>
+      </w:pPr>
+      <w:rPr>
+        <w:rFonts w:ascii="Symbol" w:hAnsi="Symbol" w:hint="default"/>
+      </w:rPr>
+    </w:lvl>
+    <w:lvl w:ilvl="4" w:tplc="04090003" w:tentative="1">
+      <w:start w:val="1"/>
+      <w:numFmt w:val="bullet"/>
+      <w:lvlText w:val="o"/>
+      <w:lvlJc w:val="left"/>
+      <w:pPr>
+        <w:ind w:left="3600" w:hanging="360"/>
+      </w:pPr>
+      <w:rPr>
+        <w:rFonts w:ascii="Courier New" w:hAnsi="Courier New" w:cs="Courier New" w:hint="default"/>
+      </w:rPr>
+    </w:lvl>
+    <w:lvl w:ilvl="5" w:tplc="04090005" w:tentative="1">
+      <w:start w:val="1"/>
+      <w:numFmt w:val="bullet"/>
+      <w:lvlText w:val=""/>
+      <w:lvlJc w:val="left"/>
+      <w:pPr>
+        <w:ind w:left="4320" w:hanging="360"/>
+      </w:pPr>
+      <w:rPr>
+        <w:rFonts w:ascii="Wingdings" w:hAnsi="Wingdings" w:hint="default"/>
+      </w:rPr>
+    </w:lvl>
+    <w:lvl w:ilvl="6" w:tplc="04090001" w:tentative="1">
+      <w:start w:val="1"/>
+      <w:numFmt w:val="bullet"/>
+      <w:lvlText w:val=""/>
+      <w:lvlJc w:val="left"/>
+      <w:pPr>
+        <w:ind w:left="5040" w:hanging="360"/>
+      </w:pPr>
+      <w:rPr>
+        <w:rFonts w:ascii="Symbol" w:hAnsi="Symbol" w:hint="default"/>
+      </w:rPr>
+    </w:lvl>
+    <w:lvl w:ilvl="7" w:tplc="04090003" w:tentative="1">
+      <w:start w:val="1"/>
+      <w:numFmt w:val="bullet"/>
+      <w:lvlText w:val="o"/>
+      <w:lvlJc w:val="left"/>
+      <w:pPr>
+        <w:ind w:left="5760" w:hanging="360"/>
+      </w:pPr>
+      <w:rPr>
+        <w:rFonts w:ascii="Courier New" w:hAnsi="Courier New" w:cs="Courier New" w:hint="default"/>
+      </w:rPr>
+    </w:lvl>
+    <w:lvl w:ilvl="8" w:tplc="04090005" w:tentative="1">
+      <w:start w:val="1"/>
+      <w:numFmt w:val="bullet"/>
+      <w:lvlText w:val=""/>
+      <w:lvlJc w:val="left"/>
+      <w:pPr>
+        <w:ind w:left="6480" w:hanging="360"/>
+      </w:pPr>
+      <w:rPr>
+        <w:rFonts w:ascii="Wingdings" w:hAnsi="Wingdings" w:hint="default"/>
+      </w:rPr>
+    </w:lvl>
+  </w:abstractNum>
+  <w:abstractNum w:abstractNumId="7" w15:restartNumberingAfterBreak="0">
+    <w:nsid w:val="649C6E0E"/>
+    <w:multiLevelType w:val="hybridMultilevel"/>
+    <w:tmpl w:val="0D84FB18"/>
+    <w:lvl w:ilvl="0" w:tplc="04090001">
+      <w:start w:val="1"/>
+      <w:numFmt w:val="bullet"/>
+      <w:lvlText w:val=""/>
+      <w:lvlJc w:val="left"/>
+      <w:pPr>
+        <w:ind w:left="720" w:hanging="360"/>
+      </w:pPr>
+      <w:rPr>
+        <w:rFonts w:ascii="Symbol" w:hAnsi="Symbol" w:hint="default"/>
+      </w:rPr>
+    </w:lvl>
+    <w:lvl w:ilvl="1" w:tplc="04090003" w:tentative="1">
+      <w:start w:val="1"/>
+      <w:numFmt w:val="bullet"/>
+      <w:lvlText w:val="o"/>
+      <w:lvlJc w:val="left"/>
+      <w:pPr>
+        <w:ind w:left="1440" w:hanging="360"/>
+      </w:pPr>
+      <w:rPr>
+        <w:rFonts w:ascii="Courier New" w:hAnsi="Courier New" w:cs="Courier New" w:hint="default"/>
+      </w:rPr>
+    </w:lvl>
+    <w:lvl w:ilvl="2" w:tplc="04090005" w:tentative="1">
+      <w:start w:val="1"/>
+      <w:numFmt w:val="bullet"/>
+      <w:lvlText w:val=""/>
+      <w:lvlJc w:val="left"/>
+      <w:pPr>
+        <w:ind w:left="2160" w:hanging="360"/>
+      </w:pPr>
+      <w:rPr>
+        <w:rFonts w:ascii="Wingdings" w:hAnsi="Wingdings" w:hint="default"/>
+      </w:rPr>
+    </w:lvl>
+    <w:lvl w:ilvl="3" w:tplc="04090001" w:tentative="1">
+      <w:start w:val="1"/>
+      <w:numFmt w:val="bullet"/>
+      <w:lvlText w:val=""/>
+      <w:lvlJc w:val="left"/>
+      <w:pPr>
+        <w:ind w:left="2880" w:hanging="360"/>
+      </w:pPr>
+      <w:rPr>
+        <w:rFonts w:ascii="Symbol" w:hAnsi="Symbol" w:hint="default"/>
+      </w:rPr>
+    </w:lvl>
+    <w:lvl w:ilvl="4" w:tplc="04090003" w:tentative="1">
+      <w:start w:val="1"/>
+      <w:numFmt w:val="bullet"/>
+      <w:lvlText w:val="o"/>
+      <w:lvlJc w:val="left"/>
+      <w:pPr>
+        <w:ind w:left="3600" w:hanging="360"/>
+      </w:pPr>
+      <w:rPr>
+        <w:rFonts w:ascii="Courier New" w:hAnsi="Courier New" w:cs="Courier New" w:hint="default"/>
+      </w:rPr>
+    </w:lvl>
+    <w:lvl w:ilvl="5" w:tplc="04090005" w:tentative="1">
+      <w:start w:val="1"/>
+      <w:numFmt w:val="bullet"/>
+      <w:lvlText w:val=""/>
+      <w:lvlJc w:val="left"/>
+      <w:pPr>
+        <w:ind w:left="4320" w:hanging="360"/>
+      </w:pPr>
+      <w:rPr>
+        <w:rFonts w:ascii="Wingdings" w:hAnsi="Wingdings" w:hint="default"/>
+      </w:rPr>
+    </w:lvl>
+    <w:lvl w:ilvl="6" w:tplc="04090001" w:tentative="1">
+      <w:start w:val="1"/>
+      <w:numFmt w:val="bullet"/>
+      <w:lvlText w:val=""/>
+      <w:lvlJc w:val="left"/>
+      <w:pPr>
+        <w:ind w:left="5040" w:hanging="360"/>
+      </w:pPr>
+      <w:rPr>
+        <w:rFonts w:ascii="Symbol" w:hAnsi="Symbol" w:hint="default"/>
+      </w:rPr>
+    </w:lvl>
+    <w:lvl w:ilvl="7" w:tplc="04090003" w:tentative="1">
+      <w:start w:val="1"/>
+      <w:numFmt w:val="bullet"/>
+      <w:lvlText w:val="o"/>
+      <w:lvlJc w:val="left"/>
+      <w:pPr>
+        <w:ind w:left="5760" w:hanging="360"/>
+      </w:pPr>
+      <w:rPr>
+        <w:rFonts w:ascii="Courier New" w:hAnsi="Courier New" w:cs="Courier New" w:hint="default"/>
+      </w:rPr>
+    </w:lvl>
+    <w:lvl w:ilvl="8" w:tplc="04090005" w:tentative="1">
+      <w:start w:val="1"/>
+      <w:numFmt w:val="bullet"/>
+      <w:lvlText w:val=""/>
+      <w:lvlJc w:val="left"/>
+      <w:pPr>
+        <w:ind w:left="6480" w:hanging="360"/>
+      </w:pPr>
+      <w:rPr>
+        <w:rFonts w:ascii="Wingdings" w:hAnsi="Wingdings" w:hint="default"/>
+      </w:rPr>
+    </w:lvl>
+  </w:abstractNum>
   <w:num w:numId="1">
+    <w:abstractNumId w:val="2"/>
+  </w:num>
+  <w:num w:numId="2">
     <w:abstractNumId w:val="1"/>
   </w:num>
-  <w:num w:numId="2">
+  <w:num w:numId="3">
+    <w:abstractNumId w:val="6"/>
+  </w:num>
+  <w:num w:numId="4">
+    <w:abstractNumId w:val="7"/>
+  </w:num>
+  <w:num w:numId="5">
     <w:abstractNumId w:val="0"/>
+  </w:num>
+  <w:num w:numId="6">
+    <w:abstractNumId w:val="4"/>
+  </w:num>
+  <w:num w:numId="7">
+    <w:abstractNumId w:val="5"/>
+  </w:num>
+  <w:num w:numId="8">
+    <w:abstractNumId w:val="3"/>
   </w:num>
 </w:numbering>
 </file>
@@ -3225,6 +6813,32 @@
       <w:u w:val="single"/>
     </w:rPr>
   </w:style>
+  <w:style w:type="paragraph" w:styleId="NormalWeb">
+    <w:name w:val="Normal (Web)"/>
+    <w:basedOn w:val="Normal"/>
+    <w:uiPriority w:val="99"/>
+    <w:unhideWhenUsed/>
+    <w:rsid w:val="00C43657"/>
+    <w:pPr>
+      <w:spacing w:before="100" w:beforeAutospacing="1" w:after="100" w:afterAutospacing="1" w:line="240" w:lineRule="auto"/>
+    </w:pPr>
+    <w:rPr>
+      <w:rFonts w:ascii="Times New Roman" w:eastAsia="Times New Roman" w:hAnsi="Times New Roman" w:cs="Times New Roman"/>
+      <w:sz w:val="24"/>
+      <w:szCs w:val="24"/>
+    </w:rPr>
+  </w:style>
+  <w:style w:type="character" w:styleId="Emphasis">
+    <w:name w:val="Emphasis"/>
+    <w:basedOn w:val="DefaultParagraphFont"/>
+    <w:uiPriority w:val="20"/>
+    <w:qFormat/>
+    <w:rsid w:val="00C43657"/>
+    <w:rPr>
+      <w:i/>
+      <w:iCs/>
+    </w:rPr>
+  </w:style>
 </w:styles>
 </file>
 

</xml_diff>